<commit_message>
test commit in mac
</commit_message>
<xml_diff>
--- a/doc/use_cases/usecase_ProjectOverview.docx
+++ b/doc/use_cases/usecase_ProjectOverview.docx
@@ -1,13 +1,10 @@
 
 <file path=word/document.xml><?xml version="1.0" encoding="utf-8"?>
-<w:document xmlns:ve="http://schemas.openxmlformats.org/markup-compatibility/2006" xmlns:o="urn:schemas-microsoft-com:office:office" xmlns:r="http://schemas.openxmlformats.org/officeDocument/2006/relationships" xmlns:m="http://schemas.openxmlformats.org/officeDocument/2006/math" xmlns:v="urn:schemas-microsoft-com:vml" xmlns:wp="http://schemas.openxmlformats.org/drawingml/2006/wordprocessingDrawing" xmlns:w10="urn:schemas-microsoft-com:office:word" xmlns:w="http://schemas.openxmlformats.org/wordprocessingml/2006/main" xmlns:wne="http://schemas.microsoft.com/office/word/2006/wordml">
+<w:document xmlns:wpc="http://schemas.microsoft.com/office/word/2010/wordprocessingCanvas" xmlns:mo="http://schemas.microsoft.com/office/mac/office/2008/main" xmlns:mc="http://schemas.openxmlformats.org/markup-compatibility/2006" xmlns:mv="urn:schemas-microsoft-com:mac:vml" xmlns:o="urn:schemas-microsoft-com:office:office" xmlns:r="http://schemas.openxmlformats.org/officeDocument/2006/relationships" xmlns:m="http://schemas.openxmlformats.org/officeDocument/2006/math" xmlns:v="urn:schemas-microsoft-com:vml" xmlns:wp14="http://schemas.microsoft.com/office/word/2010/wordprocessingDrawing" xmlns:wp="http://schemas.openxmlformats.org/drawingml/2006/wordprocessingDrawing" xmlns:w10="urn:schemas-microsoft-com:office:word" xmlns:w="http://schemas.openxmlformats.org/wordprocessingml/2006/main" xmlns:w14="http://schemas.microsoft.com/office/word/2010/wordml" xmlns:wpg="http://schemas.microsoft.com/office/word/2010/wordprocessingGroup" xmlns:wpi="http://schemas.microsoft.com/office/word/2010/wordprocessingInk" xmlns:wne="http://schemas.microsoft.com/office/word/2006/wordml" xmlns:wps="http://schemas.microsoft.com/office/word/2010/wordprocessingShape" mc:Ignorable="w14 wp14">
   <w:body>
     <w:p>
       <w:pPr>
         <w:pStyle w:val="Title"/>
-        <w:rPr>
-          <w:rFonts w:hint="eastAsia"/>
-        </w:rPr>
       </w:pPr>
       <w:r>
         <w:rPr>
@@ -21,9 +18,6 @@
     <w:p>
       <w:pPr>
         <w:pStyle w:val="Heading1"/>
-        <w:rPr>
-          <w:rFonts w:hint="eastAsia"/>
-        </w:rPr>
       </w:pPr>
       <w:r>
         <w:t>V</w:t>
@@ -40,7 +34,7 @@
         <w:tblStyle w:val="MediumGrid3-Accent5"/>
         <w:tblW w:w="0" w:type="auto"/>
         <w:tblLayout w:type="fixed"/>
-        <w:tblLook w:val="04A0"/>
+        <w:tblLook w:val="04A0" w:firstRow="1" w:lastRow="0" w:firstColumn="1" w:lastColumn="0" w:noHBand="0" w:noVBand="1"/>
       </w:tblPr>
       <w:tblGrid>
         <w:gridCol w:w="2235"/>
@@ -48,11 +42,11 @@
       </w:tblGrid>
       <w:tr>
         <w:trPr>
-          <w:cnfStyle w:val="100000000000"/>
+          <w:cnfStyle w:val="100000000000" w:firstRow="1" w:lastRow="0" w:firstColumn="0" w:lastColumn="0" w:oddVBand="0" w:evenVBand="0" w:oddHBand="0" w:evenHBand="0" w:firstRowFirstColumn="0" w:firstRowLastColumn="0" w:lastRowFirstColumn="0" w:lastRowLastColumn="0"/>
         </w:trPr>
         <w:tc>
           <w:tcPr>
-            <w:cnfStyle w:val="001000000000"/>
+            <w:cnfStyle w:val="001000000000" w:firstRow="0" w:lastRow="0" w:firstColumn="1" w:lastColumn="0" w:oddVBand="0" w:evenVBand="0" w:oddHBand="0" w:evenHBand="0" w:firstRowFirstColumn="0" w:firstRowLastColumn="0" w:lastRowFirstColumn="0" w:lastRowLastColumn="0"/>
             <w:tcW w:w="2235" w:type="dxa"/>
           </w:tcPr>
           <w:p>
@@ -70,7 +64,7 @@
           </w:tcPr>
           <w:p>
             <w:pPr>
-              <w:cnfStyle w:val="100000000000"/>
+              <w:cnfStyle w:val="100000000000" w:firstRow="1" w:lastRow="0" w:firstColumn="0" w:lastColumn="0" w:oddVBand="0" w:evenVBand="0" w:oddHBand="0" w:evenHBand="0" w:firstRowFirstColumn="0" w:firstRowLastColumn="0" w:lastRowFirstColumn="0" w:lastRowLastColumn="0"/>
             </w:pPr>
             <w:r>
               <w:t>V</w:t>
@@ -92,11 +86,11 @@
       </w:tr>
       <w:tr>
         <w:trPr>
-          <w:cnfStyle w:val="000000100000"/>
+          <w:cnfStyle w:val="000000100000" w:firstRow="0" w:lastRow="0" w:firstColumn="0" w:lastColumn="0" w:oddVBand="0" w:evenVBand="0" w:oddHBand="1" w:evenHBand="0" w:firstRowFirstColumn="0" w:firstRowLastColumn="0" w:lastRowFirstColumn="0" w:lastRowLastColumn="0"/>
         </w:trPr>
         <w:tc>
           <w:tcPr>
-            <w:cnfStyle w:val="001000000000"/>
+            <w:cnfStyle w:val="001000000000" w:firstRow="0" w:lastRow="0" w:firstColumn="1" w:lastColumn="0" w:oddVBand="0" w:evenVBand="0" w:oddHBand="0" w:evenHBand="0" w:firstRowFirstColumn="0" w:firstRowLastColumn="0" w:lastRowFirstColumn="0" w:lastRowLastColumn="0"/>
             <w:tcW w:w="2235" w:type="dxa"/>
           </w:tcPr>
           <w:p>
@@ -114,7 +108,7 @@
           </w:tcPr>
           <w:p>
             <w:pPr>
-              <w:cnfStyle w:val="000000100000"/>
+              <w:cnfStyle w:val="000000100000" w:firstRow="0" w:lastRow="0" w:firstColumn="0" w:lastColumn="0" w:oddVBand="0" w:evenVBand="0" w:oddHBand="1" w:evenHBand="0" w:firstRowFirstColumn="0" w:firstRowLastColumn="0" w:lastRowFirstColumn="0" w:lastRowLastColumn="0"/>
             </w:pPr>
             <w:r>
               <w:rPr>
@@ -128,7 +122,7 @@
       <w:tr>
         <w:tc>
           <w:tcPr>
-            <w:cnfStyle w:val="001000000000"/>
+            <w:cnfStyle w:val="001000000000" w:firstRow="0" w:lastRow="0" w:firstColumn="1" w:lastColumn="0" w:oddVBand="0" w:evenVBand="0" w:oddHBand="0" w:evenHBand="0" w:firstRowFirstColumn="0" w:firstRowLastColumn="0" w:lastRowFirstColumn="0" w:lastRowLastColumn="0"/>
             <w:tcW w:w="2235" w:type="dxa"/>
           </w:tcPr>
           <w:p>
@@ -146,7 +140,7 @@
           </w:tcPr>
           <w:p>
             <w:pPr>
-              <w:cnfStyle w:val="000000000000"/>
+              <w:cnfStyle w:val="000000000000" w:firstRow="0" w:lastRow="0" w:firstColumn="0" w:lastColumn="0" w:oddVBand="0" w:evenVBand="0" w:oddHBand="0" w:evenHBand="0" w:firstRowFirstColumn="0" w:firstRowLastColumn="0" w:lastRowFirstColumn="0" w:lastRowLastColumn="0"/>
             </w:pPr>
             <w:r>
               <w:rPr>
@@ -159,11 +153,11 @@
       </w:tr>
       <w:tr>
         <w:trPr>
-          <w:cnfStyle w:val="000000100000"/>
+          <w:cnfStyle w:val="000000100000" w:firstRow="0" w:lastRow="0" w:firstColumn="0" w:lastColumn="0" w:oddVBand="0" w:evenVBand="0" w:oddHBand="1" w:evenHBand="0" w:firstRowFirstColumn="0" w:firstRowLastColumn="0" w:lastRowFirstColumn="0" w:lastRowLastColumn="0"/>
         </w:trPr>
         <w:tc>
           <w:tcPr>
-            <w:cnfStyle w:val="001000000000"/>
+            <w:cnfStyle w:val="001000000000" w:firstRow="0" w:lastRow="0" w:firstColumn="1" w:lastColumn="0" w:oddVBand="0" w:evenVBand="0" w:oddHBand="0" w:evenHBand="0" w:firstRowFirstColumn="0" w:firstRowLastColumn="0" w:lastRowFirstColumn="0" w:lastRowLastColumn="0"/>
             <w:tcW w:w="2235" w:type="dxa"/>
           </w:tcPr>
           <w:p>
@@ -181,7 +175,7 @@
           </w:tcPr>
           <w:p>
             <w:pPr>
-              <w:cnfStyle w:val="000000100000"/>
+              <w:cnfStyle w:val="000000100000" w:firstRow="0" w:lastRow="0" w:firstColumn="0" w:lastColumn="0" w:oddVBand="0" w:evenVBand="0" w:oddHBand="1" w:evenHBand="0" w:firstRowFirstColumn="0" w:firstRowLastColumn="0" w:lastRowFirstColumn="0" w:lastRowLastColumn="0"/>
               <w:rPr>
                 <w:b/>
                 <w:i/>
@@ -208,7 +202,7 @@
       <w:tr>
         <w:tc>
           <w:tcPr>
-            <w:cnfStyle w:val="001000000000"/>
+            <w:cnfStyle w:val="001000000000" w:firstRow="0" w:lastRow="0" w:firstColumn="1" w:lastColumn="0" w:oddVBand="0" w:evenVBand="0" w:oddHBand="0" w:evenHBand="0" w:firstRowFirstColumn="0" w:firstRowLastColumn="0" w:lastRowFirstColumn="0" w:lastRowLastColumn="0"/>
             <w:tcW w:w="2235" w:type="dxa"/>
           </w:tcPr>
           <w:p>
@@ -226,7 +220,7 @@
           </w:tcPr>
           <w:p>
             <w:pPr>
-              <w:cnfStyle w:val="000000000000"/>
+              <w:cnfStyle w:val="000000000000" w:firstRow="0" w:lastRow="0" w:firstColumn="0" w:lastColumn="0" w:oddVBand="0" w:evenVBand="0" w:oddHBand="0" w:evenHBand="0" w:firstRowFirstColumn="0" w:firstRowLastColumn="0" w:lastRowFirstColumn="0" w:lastRowLastColumn="0"/>
             </w:pPr>
             <w:r>
               <w:rPr>
@@ -241,11 +235,11 @@
       </w:tr>
       <w:tr>
         <w:trPr>
-          <w:cnfStyle w:val="000000100000"/>
+          <w:cnfStyle w:val="000000100000" w:firstRow="0" w:lastRow="0" w:firstColumn="0" w:lastColumn="0" w:oddVBand="0" w:evenVBand="0" w:oddHBand="1" w:evenHBand="0" w:firstRowFirstColumn="0" w:firstRowLastColumn="0" w:lastRowFirstColumn="0" w:lastRowLastColumn="0"/>
         </w:trPr>
         <w:tc>
           <w:tcPr>
-            <w:cnfStyle w:val="001000000000"/>
+            <w:cnfStyle w:val="001000000000" w:firstRow="0" w:lastRow="0" w:firstColumn="1" w:lastColumn="0" w:oddVBand="0" w:evenVBand="0" w:oddHBand="0" w:evenHBand="0" w:firstRowFirstColumn="0" w:firstRowLastColumn="0" w:lastRowFirstColumn="0" w:lastRowLastColumn="0"/>
             <w:tcW w:w="2235" w:type="dxa"/>
           </w:tcPr>
           <w:p>
@@ -263,21 +257,49 @@
           </w:tcPr>
           <w:p>
             <w:pPr>
-              <w:cnfStyle w:val="000000100000"/>
-            </w:pPr>
-            <w:r>
-              <w:rPr>
-                <w:rFonts w:hint="eastAsia"/>
-              </w:rPr>
-              <w:t>Customer Lv1,Supplier Lv1,Super Admin,Admin,Mgr Lv1,Mgr Lv2,Staff</w:t>
-            </w:r>
-          </w:p>
-        </w:tc>
-      </w:tr>
-      <w:tr>
-        <w:tc>
-          <w:tcPr>
-            <w:cnfStyle w:val="001000000000"/>
+              <w:cnfStyle w:val="000000100000" w:firstRow="0" w:lastRow="0" w:firstColumn="0" w:lastColumn="0" w:oddVBand="0" w:evenVBand="0" w:oddHBand="1" w:evenHBand="0" w:firstRowFirstColumn="0" w:firstRowLastColumn="0" w:lastRowFirstColumn="0" w:lastRowLastColumn="0"/>
+            </w:pPr>
+            <w:r>
+              <w:rPr>
+                <w:rFonts w:hint="eastAsia"/>
+              </w:rPr>
+              <w:t>Customer Lv1</w:t>
+            </w:r>
+            <w:proofErr w:type="gramStart"/>
+            <w:r>
+              <w:rPr>
+                <w:rFonts w:hint="eastAsia"/>
+              </w:rPr>
+              <w:t>,Supplier</w:t>
+            </w:r>
+            <w:proofErr w:type="gramEnd"/>
+            <w:r>
+              <w:rPr>
+                <w:rFonts w:hint="eastAsia"/>
+              </w:rPr>
+              <w:t xml:space="preserve"> Lv1,Super </w:t>
+            </w:r>
+            <w:proofErr w:type="spellStart"/>
+            <w:r>
+              <w:rPr>
+                <w:rFonts w:hint="eastAsia"/>
+              </w:rPr>
+              <w:t>Admin,Admin,Mgr</w:t>
+            </w:r>
+            <w:proofErr w:type="spellEnd"/>
+            <w:r>
+              <w:rPr>
+                <w:rFonts w:hint="eastAsia"/>
+              </w:rPr>
+              <w:t xml:space="preserve"> Lv1,Mgr Lv2,Staff</w:t>
+            </w:r>
+          </w:p>
+        </w:tc>
+      </w:tr>
+      <w:tr>
+        <w:tc>
+          <w:tcPr>
+            <w:cnfStyle w:val="001000000000" w:firstRow="0" w:lastRow="0" w:firstColumn="1" w:lastColumn="0" w:oddVBand="0" w:evenVBand="0" w:oddHBand="0" w:evenHBand="0" w:firstRowFirstColumn="0" w:firstRowLastColumn="0" w:lastRowFirstColumn="0" w:lastRowLastColumn="0"/>
             <w:tcW w:w="2235" w:type="dxa"/>
           </w:tcPr>
           <w:p>
@@ -295,7 +317,7 @@
           </w:tcPr>
           <w:p>
             <w:pPr>
-              <w:cnfStyle w:val="000000000000"/>
+              <w:cnfStyle w:val="000000000000" w:firstRow="0" w:lastRow="0" w:firstColumn="0" w:lastColumn="0" w:oddVBand="0" w:evenVBand="0" w:oddHBand="0" w:evenHBand="0" w:firstRowFirstColumn="0" w:firstRowLastColumn="0" w:lastRowFirstColumn="0" w:lastRowLastColumn="0"/>
             </w:pPr>
             <w:r>
               <w:rPr>
@@ -308,11 +330,11 @@
       </w:tr>
       <w:tr>
         <w:trPr>
-          <w:cnfStyle w:val="000000100000"/>
+          <w:cnfStyle w:val="000000100000" w:firstRow="0" w:lastRow="0" w:firstColumn="0" w:lastColumn="0" w:oddVBand="0" w:evenVBand="0" w:oddHBand="1" w:evenHBand="0" w:firstRowFirstColumn="0" w:firstRowLastColumn="0" w:lastRowFirstColumn="0" w:lastRowLastColumn="0"/>
         </w:trPr>
         <w:tc>
           <w:tcPr>
-            <w:cnfStyle w:val="001000000000"/>
+            <w:cnfStyle w:val="001000000000" w:firstRow="0" w:lastRow="0" w:firstColumn="1" w:lastColumn="0" w:oddVBand="0" w:evenVBand="0" w:oddHBand="0" w:evenHBand="0" w:firstRowFirstColumn="0" w:firstRowLastColumn="0" w:lastRowFirstColumn="0" w:lastRowLastColumn="0"/>
             <w:tcW w:w="2235" w:type="dxa"/>
           </w:tcPr>
           <w:p>
@@ -330,7 +352,7 @@
           </w:tcPr>
           <w:p>
             <w:pPr>
-              <w:cnfStyle w:val="000000100000"/>
+              <w:cnfStyle w:val="000000100000" w:firstRow="0" w:lastRow="0" w:firstColumn="0" w:lastColumn="0" w:oddVBand="0" w:evenVBand="0" w:oddHBand="1" w:evenHBand="0" w:firstRowFirstColumn="0" w:firstRowLastColumn="0" w:lastRowFirstColumn="0" w:lastRowLastColumn="0"/>
             </w:pPr>
             <w:r>
               <w:rPr>
@@ -344,7 +366,7 @@
       <w:tr>
         <w:tc>
           <w:tcPr>
-            <w:cnfStyle w:val="001000000000"/>
+            <w:cnfStyle w:val="001000000000" w:firstRow="0" w:lastRow="0" w:firstColumn="1" w:lastColumn="0" w:oddVBand="0" w:evenVBand="0" w:oddHBand="0" w:evenHBand="0" w:firstRowFirstColumn="0" w:firstRowLastColumn="0" w:lastRowFirstColumn="0" w:lastRowLastColumn="0"/>
             <w:tcW w:w="2235" w:type="dxa"/>
           </w:tcPr>
           <w:p>
@@ -368,16 +390,27 @@
                 <w:numId w:val="2"/>
               </w:numPr>
               <w:ind w:firstLineChars="0"/>
-              <w:cnfStyle w:val="000000000000"/>
-              <w:rPr>
-                <w:rFonts w:hint="eastAsia"/>
-              </w:rPr>
-            </w:pPr>
-            <w:r>
-              <w:rPr>
-                <w:rFonts w:hint="eastAsia"/>
-              </w:rPr>
-              <w:t>A gantt chart with project status should be displayed to user.</w:t>
+              <w:cnfStyle w:val="000000000000" w:firstRow="0" w:lastRow="0" w:firstColumn="0" w:lastColumn="0" w:oddVBand="0" w:evenVBand="0" w:oddHBand="0" w:evenHBand="0" w:firstRowFirstColumn="0" w:firstRowLastColumn="0" w:lastRowFirstColumn="0" w:lastRowLastColumn="0"/>
+            </w:pPr>
+            <w:r>
+              <w:rPr>
+                <w:rFonts w:hint="eastAsia"/>
+              </w:rPr>
+              <w:t xml:space="preserve">A </w:t>
+            </w:r>
+            <w:proofErr w:type="spellStart"/>
+            <w:r>
+              <w:rPr>
+                <w:rFonts w:hint="eastAsia"/>
+              </w:rPr>
+              <w:t>gantt</w:t>
+            </w:r>
+            <w:proofErr w:type="spellEnd"/>
+            <w:r>
+              <w:rPr>
+                <w:rFonts w:hint="eastAsia"/>
+              </w:rPr>
+              <w:t xml:space="preserve"> chart with project status should be displayed to user.</w:t>
             </w:r>
           </w:p>
           <w:p>
@@ -388,10 +421,7 @@
                 <w:numId w:val="2"/>
               </w:numPr>
               <w:ind w:firstLineChars="0"/>
-              <w:cnfStyle w:val="000000000000"/>
-              <w:rPr>
-                <w:rFonts w:hint="eastAsia"/>
-              </w:rPr>
+              <w:cnfStyle w:val="000000000000" w:firstRow="0" w:lastRow="0" w:firstColumn="0" w:lastColumn="0" w:oddVBand="0" w:evenVBand="0" w:oddHBand="0" w:evenHBand="0" w:firstRowFirstColumn="0" w:firstRowLastColumn="0" w:lastRowFirstColumn="0" w:lastRowLastColumn="0"/>
             </w:pPr>
             <w:r>
               <w:rPr>
@@ -420,10 +450,7 @@
                 <w:numId w:val="2"/>
               </w:numPr>
               <w:ind w:firstLineChars="0"/>
-              <w:cnfStyle w:val="000000000000"/>
-              <w:rPr>
-                <w:rFonts w:hint="eastAsia"/>
-              </w:rPr>
+              <w:cnfStyle w:val="000000000000" w:firstRow="0" w:lastRow="0" w:firstColumn="0" w:lastColumn="0" w:oddVBand="0" w:evenVBand="0" w:oddHBand="0" w:evenHBand="0" w:firstRowFirstColumn="0" w:firstRowLastColumn="0" w:lastRowFirstColumn="0" w:lastRowLastColumn="0"/>
             </w:pPr>
             <w:r>
               <w:rPr>
@@ -461,7 +488,7 @@
                 <w:numId w:val="2"/>
               </w:numPr>
               <w:ind w:firstLineChars="0"/>
-              <w:cnfStyle w:val="000000000000"/>
+              <w:cnfStyle w:val="000000000000" w:firstRow="0" w:lastRow="0" w:firstColumn="0" w:lastColumn="0" w:oddVBand="0" w:evenVBand="0" w:oddHBand="0" w:evenHBand="0" w:firstRowFirstColumn="0" w:firstRowLastColumn="0" w:lastRowFirstColumn="0" w:lastRowLastColumn="0"/>
             </w:pPr>
             <w:r>
               <w:rPr>
@@ -498,11 +525,11 @@
       </w:tr>
       <w:tr>
         <w:trPr>
-          <w:cnfStyle w:val="000000100000"/>
+          <w:cnfStyle w:val="000000100000" w:firstRow="0" w:lastRow="0" w:firstColumn="0" w:lastColumn="0" w:oddVBand="0" w:evenVBand="0" w:oddHBand="1" w:evenHBand="0" w:firstRowFirstColumn="0" w:firstRowLastColumn="0" w:lastRowFirstColumn="0" w:lastRowLastColumn="0"/>
         </w:trPr>
         <w:tc>
           <w:tcPr>
-            <w:cnfStyle w:val="001000000000"/>
+            <w:cnfStyle w:val="001000000000" w:firstRow="0" w:lastRow="0" w:firstColumn="1" w:lastColumn="0" w:oddVBand="0" w:evenVBand="0" w:oddHBand="0" w:evenHBand="0" w:firstRowFirstColumn="0" w:firstRowLastColumn="0" w:lastRowFirstColumn="0" w:lastRowLastColumn="0"/>
             <w:tcW w:w="2235" w:type="dxa"/>
           </w:tcPr>
           <w:p>
@@ -526,16 +553,21 @@
                 <w:numId w:val="7"/>
               </w:numPr>
               <w:ind w:firstLineChars="0"/>
-              <w:cnfStyle w:val="000000100000"/>
-              <w:rPr>
-                <w:rFonts w:hint="eastAsia"/>
-              </w:rPr>
-            </w:pPr>
-            <w:r>
-              <w:rPr>
-                <w:rFonts w:hint="eastAsia"/>
-              </w:rPr>
-              <w:t>Display items in red while it is not completed as it</w:t>
+              <w:cnfStyle w:val="000000100000" w:firstRow="0" w:lastRow="0" w:firstColumn="0" w:lastColumn="0" w:oddVBand="0" w:evenVBand="0" w:oddHBand="1" w:evenHBand="0" w:firstRowFirstColumn="0" w:firstRowLastColumn="0" w:lastRowFirstColumn="0" w:lastRowLastColumn="0"/>
+            </w:pPr>
+            <w:proofErr w:type="gramStart"/>
+            <w:r>
+              <w:rPr>
+                <w:rFonts w:hint="eastAsia"/>
+              </w:rPr>
+              <w:t>Display items in red while it is</w:t>
+            </w:r>
+            <w:proofErr w:type="gramEnd"/>
+            <w:r>
+              <w:rPr>
+                <w:rFonts w:hint="eastAsia"/>
+              </w:rPr>
+              <w:t xml:space="preserve"> not completed as it</w:t>
             </w:r>
             <w:r>
               <w:t>s plan</w:t>
@@ -564,16 +596,27 @@
                 <w:numId w:val="7"/>
               </w:numPr>
               <w:ind w:firstLineChars="0"/>
-              <w:cnfStyle w:val="000000100000"/>
-              <w:rPr>
-                <w:rFonts w:hint="eastAsia"/>
-              </w:rPr>
-            </w:pPr>
-            <w:r>
-              <w:rPr>
-                <w:rFonts w:hint="eastAsia"/>
-              </w:rPr>
-              <w:t>Display items in yellow while current time is a little behind the dead-line as its planned.</w:t>
+              <w:cnfStyle w:val="000000100000" w:firstRow="0" w:lastRow="0" w:firstColumn="0" w:lastColumn="0" w:oddVBand="0" w:evenVBand="0" w:oddHBand="1" w:evenHBand="0" w:firstRowFirstColumn="0" w:firstRowLastColumn="0" w:lastRowFirstColumn="0" w:lastRowLastColumn="0"/>
+            </w:pPr>
+            <w:r>
+              <w:rPr>
+                <w:rFonts w:hint="eastAsia"/>
+              </w:rPr>
+              <w:t xml:space="preserve">Display items in yellow while current time is a little behind the </w:t>
+            </w:r>
+            <w:proofErr w:type="gramStart"/>
+            <w:r>
+              <w:rPr>
+                <w:rFonts w:hint="eastAsia"/>
+              </w:rPr>
+              <w:t>dead-line</w:t>
+            </w:r>
+            <w:proofErr w:type="gramEnd"/>
+            <w:r>
+              <w:rPr>
+                <w:rFonts w:hint="eastAsia"/>
+              </w:rPr>
+              <w:t xml:space="preserve"> as its planned.</w:t>
             </w:r>
           </w:p>
           <w:p>
@@ -584,16 +627,21 @@
                 <w:numId w:val="7"/>
               </w:numPr>
               <w:ind w:firstLineChars="0"/>
-              <w:cnfStyle w:val="000000100000"/>
-              <w:rPr>
-                <w:rFonts w:hint="eastAsia"/>
-              </w:rPr>
-            </w:pPr>
-            <w:r>
-              <w:rPr>
-                <w:rFonts w:hint="eastAsia"/>
-              </w:rPr>
-              <w:t>Display items in green while it is completed.</w:t>
+              <w:cnfStyle w:val="000000100000" w:firstRow="0" w:lastRow="0" w:firstColumn="0" w:lastColumn="0" w:oddVBand="0" w:evenVBand="0" w:oddHBand="1" w:evenHBand="0" w:firstRowFirstColumn="0" w:firstRowLastColumn="0" w:lastRowFirstColumn="0" w:lastRowLastColumn="0"/>
+            </w:pPr>
+            <w:proofErr w:type="gramStart"/>
+            <w:r>
+              <w:rPr>
+                <w:rFonts w:hint="eastAsia"/>
+              </w:rPr>
+              <w:t>Display items in green while it is</w:t>
+            </w:r>
+            <w:proofErr w:type="gramEnd"/>
+            <w:r>
+              <w:rPr>
+                <w:rFonts w:hint="eastAsia"/>
+              </w:rPr>
+              <w:t xml:space="preserve"> completed.</w:t>
             </w:r>
           </w:p>
           <w:p>
@@ -604,21 +652,43 @@
                 <w:numId w:val="7"/>
               </w:numPr>
               <w:ind w:firstLineChars="0"/>
-              <w:cnfStyle w:val="000000100000"/>
-            </w:pPr>
-            <w:r>
-              <w:rPr>
-                <w:rFonts w:hint="eastAsia"/>
-              </w:rPr>
-              <w:t>Dipslay items in normal whille in progress or not started.</w:t>
-            </w:r>
-          </w:p>
-        </w:tc>
-      </w:tr>
-      <w:tr>
-        <w:tc>
-          <w:tcPr>
-            <w:cnfStyle w:val="001000000000"/>
+              <w:cnfStyle w:val="000000100000" w:firstRow="0" w:lastRow="0" w:firstColumn="0" w:lastColumn="0" w:oddVBand="0" w:evenVBand="0" w:oddHBand="1" w:evenHBand="0" w:firstRowFirstColumn="0" w:firstRowLastColumn="0" w:lastRowFirstColumn="0" w:lastRowLastColumn="0"/>
+            </w:pPr>
+            <w:proofErr w:type="spellStart"/>
+            <w:r>
+              <w:rPr>
+                <w:rFonts w:hint="eastAsia"/>
+              </w:rPr>
+              <w:t>Dipslay</w:t>
+            </w:r>
+            <w:proofErr w:type="spellEnd"/>
+            <w:r>
+              <w:rPr>
+                <w:rFonts w:hint="eastAsia"/>
+              </w:rPr>
+              <w:t xml:space="preserve"> items in normal </w:t>
+            </w:r>
+            <w:proofErr w:type="spellStart"/>
+            <w:r>
+              <w:rPr>
+                <w:rFonts w:hint="eastAsia"/>
+              </w:rPr>
+              <w:t>whille</w:t>
+            </w:r>
+            <w:proofErr w:type="spellEnd"/>
+            <w:r>
+              <w:rPr>
+                <w:rFonts w:hint="eastAsia"/>
+              </w:rPr>
+              <w:t xml:space="preserve"> in progress or not started.</w:t>
+            </w:r>
+          </w:p>
+        </w:tc>
+      </w:tr>
+      <w:tr>
+        <w:tc>
+          <w:tcPr>
+            <w:cnfStyle w:val="001000000000" w:firstRow="0" w:lastRow="0" w:firstColumn="1" w:lastColumn="0" w:oddVBand="0" w:evenVBand="0" w:oddHBand="0" w:evenHBand="0" w:firstRowFirstColumn="0" w:firstRowLastColumn="0" w:lastRowFirstColumn="0" w:lastRowLastColumn="0"/>
             <w:tcW w:w="2235" w:type="dxa"/>
           </w:tcPr>
           <w:p>
@@ -642,10 +712,7 @@
                 <w:numId w:val="3"/>
               </w:numPr>
               <w:ind w:firstLineChars="0"/>
-              <w:cnfStyle w:val="000000000000"/>
-              <w:rPr>
-                <w:rFonts w:hint="eastAsia"/>
-              </w:rPr>
+              <w:cnfStyle w:val="000000000000" w:firstRow="0" w:lastRow="0" w:firstColumn="0" w:lastColumn="0" w:oddVBand="0" w:evenVBand="0" w:oddHBand="0" w:evenHBand="0" w:firstRowFirstColumn="0" w:firstRowLastColumn="0" w:lastRowFirstColumn="0" w:lastRowLastColumn="0"/>
             </w:pPr>
             <w:r>
               <w:rPr>
@@ -673,7 +740,7 @@
             <w:pPr>
               <w:pStyle w:val="ListParagraph"/>
               <w:ind w:left="360" w:firstLineChars="0" w:firstLine="0"/>
-              <w:cnfStyle w:val="000000000000"/>
+              <w:cnfStyle w:val="000000000000" w:firstRow="0" w:lastRow="0" w:firstColumn="0" w:lastColumn="0" w:oddVBand="0" w:evenVBand="0" w:oddHBand="0" w:evenHBand="0" w:firstRowFirstColumn="0" w:firstRowLastColumn="0" w:lastRowFirstColumn="0" w:lastRowLastColumn="0"/>
             </w:pPr>
             <w:r>
               <w:t>M</w:t>
@@ -682,18 +749,46 @@
               <w:rPr>
                 <w:rFonts w:hint="eastAsia"/>
               </w:rPr>
-              <w:t>essage: Error please refesh the page or contact your admin.</w:t>
+              <w:t xml:space="preserve">essage: Error </w:t>
+            </w:r>
+            <w:proofErr w:type="gramStart"/>
+            <w:r>
+              <w:rPr>
+                <w:rFonts w:hint="eastAsia"/>
+              </w:rPr>
+              <w:t>please</w:t>
+            </w:r>
+            <w:proofErr w:type="gramEnd"/>
+            <w:r>
+              <w:rPr>
+                <w:rFonts w:hint="eastAsia"/>
+              </w:rPr>
+              <w:t xml:space="preserve"> </w:t>
+            </w:r>
+            <w:proofErr w:type="spellStart"/>
+            <w:r>
+              <w:rPr>
+                <w:rFonts w:hint="eastAsia"/>
+              </w:rPr>
+              <w:t>refesh</w:t>
+            </w:r>
+            <w:proofErr w:type="spellEnd"/>
+            <w:r>
+              <w:rPr>
+                <w:rFonts w:hint="eastAsia"/>
+              </w:rPr>
+              <w:t xml:space="preserve"> the page or contact your admin.</w:t>
             </w:r>
           </w:p>
         </w:tc>
       </w:tr>
       <w:tr>
         <w:trPr>
-          <w:cnfStyle w:val="000000100000"/>
+          <w:cnfStyle w:val="000000100000" w:firstRow="0" w:lastRow="0" w:firstColumn="0" w:lastColumn="0" w:oddVBand="0" w:evenVBand="0" w:oddHBand="1" w:evenHBand="0" w:firstRowFirstColumn="0" w:firstRowLastColumn="0" w:lastRowFirstColumn="0" w:lastRowLastColumn="0"/>
         </w:trPr>
         <w:tc>
           <w:tcPr>
-            <w:cnfStyle w:val="001000000000"/>
+            <w:cnfStyle w:val="001000000000" w:firstRow="0" w:lastRow="0" w:firstColumn="1" w:lastColumn="0" w:oddVBand="0" w:evenVBand="0" w:oddHBand="0" w:evenHBand="0" w:firstRowFirstColumn="0" w:firstRowLastColumn="0" w:lastRowFirstColumn="0" w:lastRowLastColumn="0"/>
             <w:tcW w:w="2235" w:type="dxa"/>
           </w:tcPr>
           <w:p>
@@ -717,16 +812,27 @@
                 <w:numId w:val="11"/>
               </w:numPr>
               <w:ind w:firstLineChars="0"/>
-              <w:cnfStyle w:val="000000100000"/>
-              <w:rPr>
-                <w:rFonts w:hint="eastAsia"/>
-              </w:rPr>
-            </w:pPr>
-            <w:r>
-              <w:rPr>
-                <w:rFonts w:hint="eastAsia"/>
-              </w:rPr>
-              <w:t>Items in left panel should display [ITEM_NAME],[START_DATE],[END_DATE],[ACTUAL_START_DATE],[ACTUAL_END_DATE],[STATUS],[TOTAL_COST_DAYS]</w:t>
+              <w:cnfStyle w:val="000000100000" w:firstRow="0" w:lastRow="0" w:firstColumn="0" w:lastColumn="0" w:oddVBand="0" w:evenVBand="0" w:oddHBand="1" w:evenHBand="0" w:firstRowFirstColumn="0" w:firstRowLastColumn="0" w:lastRowFirstColumn="0" w:lastRowLastColumn="0"/>
+            </w:pPr>
+            <w:r>
+              <w:rPr>
+                <w:rFonts w:hint="eastAsia"/>
+              </w:rPr>
+              <w:t>Items in left panel should display [ITEM_NAME]</w:t>
+            </w:r>
+            <w:proofErr w:type="gramStart"/>
+            <w:r>
+              <w:rPr>
+                <w:rFonts w:hint="eastAsia"/>
+              </w:rPr>
+              <w:t>,[</w:t>
+            </w:r>
+            <w:proofErr w:type="gramEnd"/>
+            <w:r>
+              <w:rPr>
+                <w:rFonts w:hint="eastAsia"/>
+              </w:rPr>
+              <w:t>START_DATE],[END_DATE],[ACTUAL_START_DATE],[ACTUAL_END_DATE],[STATUS],[TOTAL_COST_DAYS]</w:t>
             </w:r>
           </w:p>
           <w:p>
@@ -737,16 +843,27 @@
                 <w:numId w:val="11"/>
               </w:numPr>
               <w:ind w:firstLineChars="0"/>
-              <w:cnfStyle w:val="000000100000"/>
-              <w:rPr>
-                <w:rFonts w:hint="eastAsia"/>
-              </w:rPr>
-            </w:pPr>
-            <w:r>
-              <w:rPr>
-                <w:rFonts w:hint="eastAsia"/>
-              </w:rPr>
-              <w:t>The time line in right pannle should including both plan time cost and real time cost.</w:t>
+              <w:cnfStyle w:val="000000100000" w:firstRow="0" w:lastRow="0" w:firstColumn="0" w:lastColumn="0" w:oddVBand="0" w:evenVBand="0" w:oddHBand="1" w:evenHBand="0" w:firstRowFirstColumn="0" w:firstRowLastColumn="0" w:lastRowFirstColumn="0" w:lastRowLastColumn="0"/>
+            </w:pPr>
+            <w:r>
+              <w:rPr>
+                <w:rFonts w:hint="eastAsia"/>
+              </w:rPr>
+              <w:t xml:space="preserve">The time line in right </w:t>
+            </w:r>
+            <w:proofErr w:type="spellStart"/>
+            <w:r>
+              <w:rPr>
+                <w:rFonts w:hint="eastAsia"/>
+              </w:rPr>
+              <w:t>pannle</w:t>
+            </w:r>
+            <w:proofErr w:type="spellEnd"/>
+            <w:r>
+              <w:rPr>
+                <w:rFonts w:hint="eastAsia"/>
+              </w:rPr>
+              <w:t xml:space="preserve"> should including both plan time cost and real time cost.</w:t>
             </w:r>
           </w:p>
           <w:p>
@@ -757,13 +874,21 @@
                 <w:numId w:val="11"/>
               </w:numPr>
               <w:ind w:firstLineChars="0"/>
-              <w:cnfStyle w:val="000000100000"/>
-            </w:pPr>
-            <w:r>
-              <w:rPr>
-                <w:rFonts w:hint="eastAsia"/>
-              </w:rPr>
-              <w:t xml:space="preserve">Items has a icon for </w:t>
+              <w:cnfStyle w:val="000000100000" w:firstRow="0" w:lastRow="0" w:firstColumn="0" w:lastColumn="0" w:oddVBand="0" w:evenVBand="0" w:oddHBand="1" w:evenHBand="0" w:firstRowFirstColumn="0" w:firstRowLastColumn="0" w:lastRowFirstColumn="0" w:lastRowLastColumn="0"/>
+            </w:pPr>
+            <w:proofErr w:type="gramStart"/>
+            <w:r>
+              <w:rPr>
+                <w:rFonts w:hint="eastAsia"/>
+              </w:rPr>
+              <w:t>Items has</w:t>
+            </w:r>
+            <w:proofErr w:type="gramEnd"/>
+            <w:r>
+              <w:rPr>
+                <w:rFonts w:hint="eastAsia"/>
+              </w:rPr>
+              <w:t xml:space="preserve"> a icon for </w:t>
             </w:r>
             <w:r>
               <w:t>identification</w:t>
@@ -780,7 +905,7 @@
       <w:tr>
         <w:tc>
           <w:tcPr>
-            <w:cnfStyle w:val="001000000000"/>
+            <w:cnfStyle w:val="001000000000" w:firstRow="0" w:lastRow="0" w:firstColumn="1" w:lastColumn="0" w:oddVBand="0" w:evenVBand="0" w:oddHBand="0" w:evenHBand="0" w:firstRowFirstColumn="0" w:firstRowLastColumn="0" w:lastRowFirstColumn="0" w:lastRowLastColumn="0"/>
             <w:tcW w:w="2235" w:type="dxa"/>
           </w:tcPr>
           <w:p>
@@ -798,18 +923,18 @@
           </w:tcPr>
           <w:p>
             <w:pPr>
-              <w:cnfStyle w:val="000000000000"/>
+              <w:cnfStyle w:val="000000000000" w:firstRow="0" w:lastRow="0" w:firstColumn="0" w:lastColumn="0" w:oddVBand="0" w:evenVBand="0" w:oddHBand="0" w:evenHBand="0" w:firstRowFirstColumn="0" w:firstRowLastColumn="0" w:lastRowFirstColumn="0" w:lastRowLastColumn="0"/>
             </w:pPr>
           </w:p>
         </w:tc>
       </w:tr>
       <w:tr>
         <w:trPr>
-          <w:cnfStyle w:val="000000100000"/>
+          <w:cnfStyle w:val="000000100000" w:firstRow="0" w:lastRow="0" w:firstColumn="0" w:lastColumn="0" w:oddVBand="0" w:evenVBand="0" w:oddHBand="1" w:evenHBand="0" w:firstRowFirstColumn="0" w:firstRowLastColumn="0" w:lastRowFirstColumn="0" w:lastRowLastColumn="0"/>
         </w:trPr>
         <w:tc>
           <w:tcPr>
-            <w:cnfStyle w:val="001000000000"/>
+            <w:cnfStyle w:val="001000000000" w:firstRow="0" w:lastRow="0" w:firstColumn="1" w:lastColumn="0" w:oddVBand="0" w:evenVBand="0" w:oddHBand="0" w:evenHBand="0" w:firstRowFirstColumn="0" w:firstRowLastColumn="0" w:lastRowFirstColumn="0" w:lastRowLastColumn="0"/>
             <w:tcW w:w="2235" w:type="dxa"/>
           </w:tcPr>
           <w:p>
@@ -827,31 +952,34 @@
           </w:tcPr>
           <w:p>
             <w:pPr>
-              <w:cnfStyle w:val="000000100000"/>
-            </w:pPr>
-            <w:r>
-              <w:rPr>
-                <w:rFonts w:hint="eastAsia"/>
-              </w:rPr>
-              <w:t>There are 4 types for displayed items with relationship :[PROJECT] &gt;[PHASE]&gt;[DELIVERY_ITEM]&gt;[TASK]</w:t>
+              <w:cnfStyle w:val="000000100000" w:firstRow="0" w:lastRow="0" w:firstColumn="0" w:lastColumn="0" w:oddVBand="0" w:evenVBand="0" w:oddHBand="1" w:evenHBand="0" w:firstRowFirstColumn="0" w:firstRowLastColumn="0" w:lastRowFirstColumn="0" w:lastRowLastColumn="0"/>
+            </w:pPr>
+            <w:r>
+              <w:rPr>
+                <w:rFonts w:hint="eastAsia"/>
+              </w:rPr>
+              <w:t xml:space="preserve">There are 4 types for displayed items with </w:t>
+            </w:r>
+            <w:r>
+              <w:t>relationship: [</w:t>
+            </w:r>
+            <w:r>
+              <w:rPr>
+                <w:rFonts w:hint="eastAsia"/>
+              </w:rPr>
+              <w:t>PROJECT] &gt;[PHASE]&gt;[DELIVERY_ITEM]&gt;[TASK]</w:t>
             </w:r>
           </w:p>
         </w:tc>
       </w:tr>
     </w:tbl>
     <w:p>
-      <w:pPr>
-        <w:rPr>
-          <w:rFonts w:hint="eastAsia"/>
-        </w:rPr>
-      </w:pPr>
+      <w:bookmarkStart w:id="1" w:name="_GoBack"/>
+      <w:bookmarkEnd w:id="1"/>
     </w:p>
     <w:p>
       <w:pPr>
         <w:pStyle w:val="Heading1"/>
-        <w:rPr>
-          <w:rFonts w:hint="eastAsia"/>
-        </w:rPr>
       </w:pPr>
       <w:r>
         <w:rPr>
@@ -870,18 +998,12 @@
         <w:t>s time line</w:t>
       </w:r>
     </w:p>
-    <w:p>
-      <w:pPr>
-        <w:rPr>
-          <w:rFonts w:hint="eastAsia"/>
-        </w:rPr>
-      </w:pPr>
-    </w:p>
+    <w:p/>
     <w:tbl>
       <w:tblPr>
         <w:tblStyle w:val="MediumGrid3-Accent5"/>
         <w:tblW w:w="0" w:type="auto"/>
-        <w:tblLook w:val="04A0"/>
+        <w:tblLook w:val="04A0" w:firstRow="1" w:lastRow="0" w:firstColumn="1" w:lastColumn="0" w:noHBand="0" w:noVBand="1"/>
       </w:tblPr>
       <w:tblGrid>
         <w:gridCol w:w="2235"/>
@@ -889,11 +1011,11 @@
       </w:tblGrid>
       <w:tr>
         <w:trPr>
-          <w:cnfStyle w:val="100000000000"/>
+          <w:cnfStyle w:val="100000000000" w:firstRow="1" w:lastRow="0" w:firstColumn="0" w:lastColumn="0" w:oddVBand="0" w:evenVBand="0" w:oddHBand="0" w:evenHBand="0" w:firstRowFirstColumn="0" w:firstRowLastColumn="0" w:lastRowFirstColumn="0" w:lastRowLastColumn="0"/>
         </w:trPr>
         <w:tc>
           <w:tcPr>
-            <w:cnfStyle w:val="001000000000"/>
+            <w:cnfStyle w:val="001000000000" w:firstRow="0" w:lastRow="0" w:firstColumn="1" w:lastColumn="0" w:oddVBand="0" w:evenVBand="0" w:oddHBand="0" w:evenHBand="0" w:firstRowFirstColumn="0" w:firstRowLastColumn="0" w:lastRowFirstColumn="0" w:lastRowLastColumn="0"/>
             <w:tcW w:w="2235" w:type="dxa"/>
           </w:tcPr>
           <w:p>
@@ -911,7 +1033,7 @@
           </w:tcPr>
           <w:p>
             <w:pPr>
-              <w:cnfStyle w:val="100000000000"/>
+              <w:cnfStyle w:val="100000000000" w:firstRow="1" w:lastRow="0" w:firstColumn="0" w:lastColumn="0" w:oddVBand="0" w:evenVBand="0" w:oddHBand="0" w:evenHBand="0" w:firstRowFirstColumn="0" w:firstRowLastColumn="0" w:lastRowFirstColumn="0" w:lastRowLastColumn="0"/>
             </w:pPr>
             <w:r>
               <w:rPr>
@@ -933,11 +1055,11 @@
       </w:tr>
       <w:tr>
         <w:trPr>
-          <w:cnfStyle w:val="000000100000"/>
+          <w:cnfStyle w:val="000000100000" w:firstRow="0" w:lastRow="0" w:firstColumn="0" w:lastColumn="0" w:oddVBand="0" w:evenVBand="0" w:oddHBand="1" w:evenHBand="0" w:firstRowFirstColumn="0" w:firstRowLastColumn="0" w:lastRowFirstColumn="0" w:lastRowLastColumn="0"/>
         </w:trPr>
         <w:tc>
           <w:tcPr>
-            <w:cnfStyle w:val="001000000000"/>
+            <w:cnfStyle w:val="001000000000" w:firstRow="0" w:lastRow="0" w:firstColumn="1" w:lastColumn="0" w:oddVBand="0" w:evenVBand="0" w:oddHBand="0" w:evenHBand="0" w:firstRowFirstColumn="0" w:firstRowLastColumn="0" w:lastRowFirstColumn="0" w:lastRowLastColumn="0"/>
             <w:tcW w:w="2235" w:type="dxa"/>
           </w:tcPr>
           <w:p>
@@ -955,7 +1077,7 @@
           </w:tcPr>
           <w:p>
             <w:pPr>
-              <w:cnfStyle w:val="000000100000"/>
+              <w:cnfStyle w:val="000000100000" w:firstRow="0" w:lastRow="0" w:firstColumn="0" w:lastColumn="0" w:oddVBand="0" w:evenVBand="0" w:oddHBand="1" w:evenHBand="0" w:firstRowFirstColumn="0" w:firstRowLastColumn="0" w:lastRowFirstColumn="0" w:lastRowLastColumn="0"/>
             </w:pPr>
             <w:r>
               <w:rPr>
@@ -969,7 +1091,7 @@
       <w:tr>
         <w:tc>
           <w:tcPr>
-            <w:cnfStyle w:val="001000000000"/>
+            <w:cnfStyle w:val="001000000000" w:firstRow="0" w:lastRow="0" w:firstColumn="1" w:lastColumn="0" w:oddVBand="0" w:evenVBand="0" w:oddHBand="0" w:evenHBand="0" w:firstRowFirstColumn="0" w:firstRowLastColumn="0" w:lastRowFirstColumn="0" w:lastRowLastColumn="0"/>
             <w:tcW w:w="2235" w:type="dxa"/>
           </w:tcPr>
           <w:p>
@@ -987,7 +1109,7 @@
           </w:tcPr>
           <w:p>
             <w:pPr>
-              <w:cnfStyle w:val="000000000000"/>
+              <w:cnfStyle w:val="000000000000" w:firstRow="0" w:lastRow="0" w:firstColumn="0" w:lastColumn="0" w:oddVBand="0" w:evenVBand="0" w:oddHBand="0" w:evenHBand="0" w:firstRowFirstColumn="0" w:firstRowLastColumn="0" w:lastRowFirstColumn="0" w:lastRowLastColumn="0"/>
             </w:pPr>
             <w:r>
               <w:rPr>
@@ -1000,11 +1122,11 @@
       </w:tr>
       <w:tr>
         <w:trPr>
-          <w:cnfStyle w:val="000000100000"/>
+          <w:cnfStyle w:val="000000100000" w:firstRow="0" w:lastRow="0" w:firstColumn="0" w:lastColumn="0" w:oddVBand="0" w:evenVBand="0" w:oddHBand="1" w:evenHBand="0" w:firstRowFirstColumn="0" w:firstRowLastColumn="0" w:lastRowFirstColumn="0" w:lastRowLastColumn="0"/>
         </w:trPr>
         <w:tc>
           <w:tcPr>
-            <w:cnfStyle w:val="001000000000"/>
+            <w:cnfStyle w:val="001000000000" w:firstRow="0" w:lastRow="0" w:firstColumn="1" w:lastColumn="0" w:oddVBand="0" w:evenVBand="0" w:oddHBand="0" w:evenHBand="0" w:firstRowFirstColumn="0" w:firstRowLastColumn="0" w:lastRowFirstColumn="0" w:lastRowLastColumn="0"/>
             <w:tcW w:w="2235" w:type="dxa"/>
           </w:tcPr>
           <w:p>
@@ -1022,7 +1144,7 @@
           </w:tcPr>
           <w:p>
             <w:pPr>
-              <w:cnfStyle w:val="000000100000"/>
+              <w:cnfStyle w:val="000000100000" w:firstRow="0" w:lastRow="0" w:firstColumn="0" w:lastColumn="0" w:oddVBand="0" w:evenVBand="0" w:oddHBand="1" w:evenHBand="0" w:firstRowFirstColumn="0" w:firstRowLastColumn="0" w:lastRowFirstColumn="0" w:lastRowLastColumn="0"/>
               <w:rPr>
                 <w:b/>
                 <w:i/>
@@ -1049,7 +1171,7 @@
       <w:tr>
         <w:tc>
           <w:tcPr>
-            <w:cnfStyle w:val="001000000000"/>
+            <w:cnfStyle w:val="001000000000" w:firstRow="0" w:lastRow="0" w:firstColumn="1" w:lastColumn="0" w:oddVBand="0" w:evenVBand="0" w:oddHBand="0" w:evenHBand="0" w:firstRowFirstColumn="0" w:firstRowLastColumn="0" w:lastRowFirstColumn="0" w:lastRowLastColumn="0"/>
             <w:tcW w:w="2235" w:type="dxa"/>
           </w:tcPr>
           <w:p>
@@ -1067,7 +1189,7 @@
           </w:tcPr>
           <w:p>
             <w:pPr>
-              <w:cnfStyle w:val="000000000000"/>
+              <w:cnfStyle w:val="000000000000" w:firstRow="0" w:lastRow="0" w:firstColumn="0" w:lastColumn="0" w:oddVBand="0" w:evenVBand="0" w:oddHBand="0" w:evenHBand="0" w:firstRowFirstColumn="0" w:firstRowLastColumn="0" w:lastRowFirstColumn="0" w:lastRowLastColumn="0"/>
             </w:pPr>
             <w:r>
               <w:rPr>
@@ -1082,11 +1204,11 @@
       </w:tr>
       <w:tr>
         <w:trPr>
-          <w:cnfStyle w:val="000000100000"/>
+          <w:cnfStyle w:val="000000100000" w:firstRow="0" w:lastRow="0" w:firstColumn="0" w:lastColumn="0" w:oddVBand="0" w:evenVBand="0" w:oddHBand="1" w:evenHBand="0" w:firstRowFirstColumn="0" w:firstRowLastColumn="0" w:lastRowFirstColumn="0" w:lastRowLastColumn="0"/>
         </w:trPr>
         <w:tc>
           <w:tcPr>
-            <w:cnfStyle w:val="001000000000"/>
+            <w:cnfStyle w:val="001000000000" w:firstRow="0" w:lastRow="0" w:firstColumn="1" w:lastColumn="0" w:oddVBand="0" w:evenVBand="0" w:oddHBand="0" w:evenHBand="0" w:firstRowFirstColumn="0" w:firstRowLastColumn="0" w:lastRowFirstColumn="0" w:lastRowLastColumn="0"/>
             <w:tcW w:w="2235" w:type="dxa"/>
           </w:tcPr>
           <w:p>
@@ -1104,21 +1226,49 @@
           </w:tcPr>
           <w:p>
             <w:pPr>
-              <w:cnfStyle w:val="000000100000"/>
-            </w:pPr>
-            <w:r>
-              <w:rPr>
-                <w:rFonts w:hint="eastAsia"/>
-              </w:rPr>
-              <w:t>Customer Lv1,Supplier Lv1,Super Admin,Admin,Mgr Lv1,Mgr Lv2,Staff</w:t>
-            </w:r>
-          </w:p>
-        </w:tc>
-      </w:tr>
-      <w:tr>
-        <w:tc>
-          <w:tcPr>
-            <w:cnfStyle w:val="001000000000"/>
+              <w:cnfStyle w:val="000000100000" w:firstRow="0" w:lastRow="0" w:firstColumn="0" w:lastColumn="0" w:oddVBand="0" w:evenVBand="0" w:oddHBand="1" w:evenHBand="0" w:firstRowFirstColumn="0" w:firstRowLastColumn="0" w:lastRowFirstColumn="0" w:lastRowLastColumn="0"/>
+            </w:pPr>
+            <w:r>
+              <w:rPr>
+                <w:rFonts w:hint="eastAsia"/>
+              </w:rPr>
+              <w:t>Customer Lv1</w:t>
+            </w:r>
+            <w:proofErr w:type="gramStart"/>
+            <w:r>
+              <w:rPr>
+                <w:rFonts w:hint="eastAsia"/>
+              </w:rPr>
+              <w:t>,Supplier</w:t>
+            </w:r>
+            <w:proofErr w:type="gramEnd"/>
+            <w:r>
+              <w:rPr>
+                <w:rFonts w:hint="eastAsia"/>
+              </w:rPr>
+              <w:t xml:space="preserve"> Lv1,Super </w:t>
+            </w:r>
+            <w:proofErr w:type="spellStart"/>
+            <w:r>
+              <w:rPr>
+                <w:rFonts w:hint="eastAsia"/>
+              </w:rPr>
+              <w:t>Admin,Admin,Mgr</w:t>
+            </w:r>
+            <w:proofErr w:type="spellEnd"/>
+            <w:r>
+              <w:rPr>
+                <w:rFonts w:hint="eastAsia"/>
+              </w:rPr>
+              <w:t xml:space="preserve"> Lv1,Mgr Lv2,Staff</w:t>
+            </w:r>
+          </w:p>
+        </w:tc>
+      </w:tr>
+      <w:tr>
+        <w:tc>
+          <w:tcPr>
+            <w:cnfStyle w:val="001000000000" w:firstRow="0" w:lastRow="0" w:firstColumn="1" w:lastColumn="0" w:oddVBand="0" w:evenVBand="0" w:oddHBand="0" w:evenHBand="0" w:firstRowFirstColumn="0" w:firstRowLastColumn="0" w:lastRowFirstColumn="0" w:lastRowLastColumn="0"/>
             <w:tcW w:w="2235" w:type="dxa"/>
           </w:tcPr>
           <w:p>
@@ -1136,7 +1286,7 @@
           </w:tcPr>
           <w:p>
             <w:pPr>
-              <w:cnfStyle w:val="000000000000"/>
+              <w:cnfStyle w:val="000000000000" w:firstRow="0" w:lastRow="0" w:firstColumn="0" w:lastColumn="0" w:oddVBand="0" w:evenVBand="0" w:oddHBand="0" w:evenHBand="0" w:firstRowFirstColumn="0" w:firstRowLastColumn="0" w:lastRowFirstColumn="0" w:lastRowLastColumn="0"/>
             </w:pPr>
             <w:r>
               <w:t>Case No:</w:t>
@@ -1154,11 +1304,11 @@
       </w:tr>
       <w:tr>
         <w:trPr>
-          <w:cnfStyle w:val="000000100000"/>
+          <w:cnfStyle w:val="000000100000" w:firstRow="0" w:lastRow="0" w:firstColumn="0" w:lastColumn="0" w:oddVBand="0" w:evenVBand="0" w:oddHBand="1" w:evenHBand="0" w:firstRowFirstColumn="0" w:firstRowLastColumn="0" w:lastRowFirstColumn="0" w:lastRowLastColumn="0"/>
         </w:trPr>
         <w:tc>
           <w:tcPr>
-            <w:cnfStyle w:val="001000000000"/>
+            <w:cnfStyle w:val="001000000000" w:firstRow="0" w:lastRow="0" w:firstColumn="1" w:lastColumn="0" w:oddVBand="0" w:evenVBand="0" w:oddHBand="0" w:evenHBand="0" w:firstRowFirstColumn="0" w:firstRowLastColumn="0" w:lastRowFirstColumn="0" w:lastRowLastColumn="0"/>
             <w:tcW w:w="2235" w:type="dxa"/>
           </w:tcPr>
           <w:p>
@@ -1182,21 +1332,35 @@
                 <w:numId w:val="8"/>
               </w:numPr>
               <w:ind w:firstLineChars="0"/>
-              <w:cnfStyle w:val="000000100000"/>
-            </w:pPr>
-            <w:r>
-              <w:rPr>
-                <w:rFonts w:hint="eastAsia"/>
-              </w:rPr>
-              <w:t>Click a certain item in gantt chart left panel</w:t>
-            </w:r>
-          </w:p>
-        </w:tc>
-      </w:tr>
-      <w:tr>
-        <w:tc>
-          <w:tcPr>
-            <w:cnfStyle w:val="001000000000"/>
+              <w:cnfStyle w:val="000000100000" w:firstRow="0" w:lastRow="0" w:firstColumn="0" w:lastColumn="0" w:oddVBand="0" w:evenVBand="0" w:oddHBand="1" w:evenHBand="0" w:firstRowFirstColumn="0" w:firstRowLastColumn="0" w:lastRowFirstColumn="0" w:lastRowLastColumn="0"/>
+            </w:pPr>
+            <w:r>
+              <w:rPr>
+                <w:rFonts w:hint="eastAsia"/>
+              </w:rPr>
+              <w:t xml:space="preserve">Click a certain item in </w:t>
+            </w:r>
+            <w:proofErr w:type="spellStart"/>
+            <w:r>
+              <w:rPr>
+                <w:rFonts w:hint="eastAsia"/>
+              </w:rPr>
+              <w:t>gantt</w:t>
+            </w:r>
+            <w:proofErr w:type="spellEnd"/>
+            <w:r>
+              <w:rPr>
+                <w:rFonts w:hint="eastAsia"/>
+              </w:rPr>
+              <w:t xml:space="preserve"> chart left panel</w:t>
+            </w:r>
+          </w:p>
+        </w:tc>
+      </w:tr>
+      <w:tr>
+        <w:tc>
+          <w:tcPr>
+            <w:cnfStyle w:val="001000000000" w:firstRow="0" w:lastRow="0" w:firstColumn="1" w:lastColumn="0" w:oddVBand="0" w:evenVBand="0" w:oddHBand="0" w:evenHBand="0" w:firstRowFirstColumn="0" w:firstRowLastColumn="0" w:lastRowFirstColumn="0" w:lastRowLastColumn="0"/>
             <w:tcW w:w="2235" w:type="dxa"/>
           </w:tcPr>
           <w:p>
@@ -1220,16 +1384,27 @@
                 <w:numId w:val="9"/>
               </w:numPr>
               <w:ind w:firstLineChars="0"/>
-              <w:cnfStyle w:val="000000000000"/>
-              <w:rPr>
-                <w:rFonts w:hint="eastAsia"/>
-              </w:rPr>
-            </w:pPr>
-            <w:r>
-              <w:rPr>
-                <w:rFonts w:hint="eastAsia"/>
-              </w:rPr>
-              <w:t>Highlight the selected item row in gantt chart left panel</w:t>
+              <w:cnfStyle w:val="000000000000" w:firstRow="0" w:lastRow="0" w:firstColumn="0" w:lastColumn="0" w:oddVBand="0" w:evenVBand="0" w:oddHBand="0" w:evenHBand="0" w:firstRowFirstColumn="0" w:firstRowLastColumn="0" w:lastRowFirstColumn="0" w:lastRowLastColumn="0"/>
+            </w:pPr>
+            <w:r>
+              <w:rPr>
+                <w:rFonts w:hint="eastAsia"/>
+              </w:rPr>
+              <w:t xml:space="preserve">Highlight the selected item row in </w:t>
+            </w:r>
+            <w:proofErr w:type="spellStart"/>
+            <w:r>
+              <w:rPr>
+                <w:rFonts w:hint="eastAsia"/>
+              </w:rPr>
+              <w:t>gantt</w:t>
+            </w:r>
+            <w:proofErr w:type="spellEnd"/>
+            <w:r>
+              <w:rPr>
+                <w:rFonts w:hint="eastAsia"/>
+              </w:rPr>
+              <w:t xml:space="preserve"> chart left panel</w:t>
             </w:r>
           </w:p>
           <w:p>
@@ -1240,7 +1415,7 @@
                 <w:numId w:val="9"/>
               </w:numPr>
               <w:ind w:firstLineChars="0"/>
-              <w:cnfStyle w:val="000000000000"/>
+              <w:cnfStyle w:val="000000000000" w:firstRow="0" w:lastRow="0" w:firstColumn="0" w:lastColumn="0" w:oddVBand="0" w:evenVBand="0" w:oddHBand="0" w:evenHBand="0" w:firstRowFirstColumn="0" w:firstRowLastColumn="0" w:lastRowFirstColumn="0" w:lastRowLastColumn="0"/>
             </w:pPr>
             <w:r>
               <w:rPr>
@@ -1265,11 +1440,11 @@
       </w:tr>
       <w:tr>
         <w:trPr>
-          <w:cnfStyle w:val="000000100000"/>
+          <w:cnfStyle w:val="000000100000" w:firstRow="0" w:lastRow="0" w:firstColumn="0" w:lastColumn="0" w:oddVBand="0" w:evenVBand="0" w:oddHBand="1" w:evenHBand="0" w:firstRowFirstColumn="0" w:firstRowLastColumn="0" w:lastRowFirstColumn="0" w:lastRowLastColumn="0"/>
         </w:trPr>
         <w:tc>
           <w:tcPr>
-            <w:cnfStyle w:val="001000000000"/>
+            <w:cnfStyle w:val="001000000000" w:firstRow="0" w:lastRow="0" w:firstColumn="1" w:lastColumn="0" w:oddVBand="0" w:evenVBand="0" w:oddHBand="0" w:evenHBand="0" w:firstRowFirstColumn="0" w:firstRowLastColumn="0" w:lastRowFirstColumn="0" w:lastRowLastColumn="0"/>
             <w:tcW w:w="2235" w:type="dxa"/>
           </w:tcPr>
           <w:p>
@@ -1287,15 +1462,15 @@
           </w:tcPr>
           <w:p>
             <w:pPr>
-              <w:cnfStyle w:val="000000100000"/>
-            </w:pPr>
-          </w:p>
-        </w:tc>
-      </w:tr>
-      <w:tr>
-        <w:tc>
-          <w:tcPr>
-            <w:cnfStyle w:val="001000000000"/>
+              <w:cnfStyle w:val="000000100000" w:firstRow="0" w:lastRow="0" w:firstColumn="0" w:lastColumn="0" w:oddVBand="0" w:evenVBand="0" w:oddHBand="1" w:evenHBand="0" w:firstRowFirstColumn="0" w:firstRowLastColumn="0" w:lastRowFirstColumn="0" w:lastRowLastColumn="0"/>
+            </w:pPr>
+          </w:p>
+        </w:tc>
+      </w:tr>
+      <w:tr>
+        <w:tc>
+          <w:tcPr>
+            <w:cnfStyle w:val="001000000000" w:firstRow="0" w:lastRow="0" w:firstColumn="1" w:lastColumn="0" w:oddVBand="0" w:evenVBand="0" w:oddHBand="0" w:evenHBand="0" w:firstRowFirstColumn="0" w:firstRowLastColumn="0" w:lastRowFirstColumn="0" w:lastRowLastColumn="0"/>
             <w:tcW w:w="2235" w:type="dxa"/>
           </w:tcPr>
           <w:p>
@@ -1313,18 +1488,18 @@
           </w:tcPr>
           <w:p>
             <w:pPr>
-              <w:cnfStyle w:val="000000000000"/>
+              <w:cnfStyle w:val="000000000000" w:firstRow="0" w:lastRow="0" w:firstColumn="0" w:lastColumn="0" w:oddVBand="0" w:evenVBand="0" w:oddHBand="0" w:evenHBand="0" w:firstRowFirstColumn="0" w:firstRowLastColumn="0" w:lastRowFirstColumn="0" w:lastRowLastColumn="0"/>
             </w:pPr>
           </w:p>
         </w:tc>
       </w:tr>
       <w:tr>
         <w:trPr>
-          <w:cnfStyle w:val="000000100000"/>
+          <w:cnfStyle w:val="000000100000" w:firstRow="0" w:lastRow="0" w:firstColumn="0" w:lastColumn="0" w:oddVBand="0" w:evenVBand="0" w:oddHBand="1" w:evenHBand="0" w:firstRowFirstColumn="0" w:firstRowLastColumn="0" w:lastRowFirstColumn="0" w:lastRowLastColumn="0"/>
         </w:trPr>
         <w:tc>
           <w:tcPr>
-            <w:cnfStyle w:val="001000000000"/>
+            <w:cnfStyle w:val="001000000000" w:firstRow="0" w:lastRow="0" w:firstColumn="1" w:lastColumn="0" w:oddVBand="0" w:evenVBand="0" w:oddHBand="0" w:evenHBand="0" w:firstRowFirstColumn="0" w:firstRowLastColumn="0" w:lastRowFirstColumn="0" w:lastRowLastColumn="0"/>
             <w:tcW w:w="2235" w:type="dxa"/>
           </w:tcPr>
           <w:p>
@@ -1342,15 +1517,15 @@
           </w:tcPr>
           <w:p>
             <w:pPr>
-              <w:cnfStyle w:val="000000100000"/>
-            </w:pPr>
-          </w:p>
-        </w:tc>
-      </w:tr>
-      <w:tr>
-        <w:tc>
-          <w:tcPr>
-            <w:cnfStyle w:val="001000000000"/>
+              <w:cnfStyle w:val="000000100000" w:firstRow="0" w:lastRow="0" w:firstColumn="0" w:lastColumn="0" w:oddVBand="0" w:evenVBand="0" w:oddHBand="1" w:evenHBand="0" w:firstRowFirstColumn="0" w:firstRowLastColumn="0" w:lastRowFirstColumn="0" w:lastRowLastColumn="0"/>
+            </w:pPr>
+          </w:p>
+        </w:tc>
+      </w:tr>
+      <w:tr>
+        <w:tc>
+          <w:tcPr>
+            <w:cnfStyle w:val="001000000000" w:firstRow="0" w:lastRow="0" w:firstColumn="1" w:lastColumn="0" w:oddVBand="0" w:evenVBand="0" w:oddHBand="0" w:evenHBand="0" w:firstRowFirstColumn="0" w:firstRowLastColumn="0" w:lastRowFirstColumn="0" w:lastRowLastColumn="0"/>
             <w:tcW w:w="2235" w:type="dxa"/>
           </w:tcPr>
           <w:p>
@@ -1368,18 +1543,18 @@
           </w:tcPr>
           <w:p>
             <w:pPr>
-              <w:cnfStyle w:val="000000000000"/>
+              <w:cnfStyle w:val="000000000000" w:firstRow="0" w:lastRow="0" w:firstColumn="0" w:lastColumn="0" w:oddVBand="0" w:evenVBand="0" w:oddHBand="0" w:evenHBand="0" w:firstRowFirstColumn="0" w:firstRowLastColumn="0" w:lastRowFirstColumn="0" w:lastRowLastColumn="0"/>
             </w:pPr>
           </w:p>
         </w:tc>
       </w:tr>
       <w:tr>
         <w:trPr>
-          <w:cnfStyle w:val="000000100000"/>
+          <w:cnfStyle w:val="000000100000" w:firstRow="0" w:lastRow="0" w:firstColumn="0" w:lastColumn="0" w:oddVBand="0" w:evenVBand="0" w:oddHBand="1" w:evenHBand="0" w:firstRowFirstColumn="0" w:firstRowLastColumn="0" w:lastRowFirstColumn="0" w:lastRowLastColumn="0"/>
         </w:trPr>
         <w:tc>
           <w:tcPr>
-            <w:cnfStyle w:val="001000000000"/>
+            <w:cnfStyle w:val="001000000000" w:firstRow="0" w:lastRow="0" w:firstColumn="1" w:lastColumn="0" w:oddVBand="0" w:evenVBand="0" w:oddHBand="0" w:evenHBand="0" w:firstRowFirstColumn="0" w:firstRowLastColumn="0" w:lastRowFirstColumn="0" w:lastRowLastColumn="0"/>
             <w:tcW w:w="2235" w:type="dxa"/>
           </w:tcPr>
           <w:p>
@@ -1397,45 +1572,46 @@
           </w:tcPr>
           <w:p>
             <w:pPr>
-              <w:cnfStyle w:val="000000100000"/>
+              <w:cnfStyle w:val="000000100000" w:firstRow="0" w:lastRow="0" w:firstColumn="0" w:lastColumn="0" w:oddVBand="0" w:evenVBand="0" w:oddHBand="1" w:evenHBand="0" w:firstRowFirstColumn="0" w:firstRowLastColumn="0" w:lastRowFirstColumn="0" w:lastRowLastColumn="0"/>
             </w:pPr>
           </w:p>
         </w:tc>
       </w:tr>
     </w:tbl>
+    <w:p/>
     <w:p>
       <w:pPr>
-        <w:rPr>
-          <w:rFonts w:hint="eastAsia"/>
-        </w:rPr>
-      </w:pPr>
-    </w:p>
-    <w:p>
-      <w:pPr>
         <w:pStyle w:val="Heading1"/>
-        <w:rPr>
-          <w:rFonts w:hint="eastAsia"/>
-        </w:rPr>
       </w:pPr>
       <w:r>
         <w:rPr>
           <w:rFonts w:hint="eastAsia"/>
         </w:rPr>
-        <w:t>Explore the project detail items in gantt chart left panel</w:t>
+        <w:t xml:space="preserve">Explore the project detail items in </w:t>
       </w:r>
-    </w:p>
-    <w:p>
-      <w:pPr>
+      <w:proofErr w:type="spellStart"/>
+      <w:proofErr w:type="gramStart"/>
+      <w:r>
         <w:rPr>
           <w:rFonts w:hint="eastAsia"/>
         </w:rPr>
-      </w:pPr>
+        <w:t>gantt</w:t>
+      </w:r>
+      <w:proofErr w:type="spellEnd"/>
+      <w:proofErr w:type="gramEnd"/>
+      <w:r>
+        <w:rPr>
+          <w:rFonts w:hint="eastAsia"/>
+        </w:rPr>
+        <w:t xml:space="preserve"> chart left panel</w:t>
+      </w:r>
     </w:p>
+    <w:p/>
     <w:tbl>
       <w:tblPr>
         <w:tblStyle w:val="MediumGrid3-Accent5"/>
         <w:tblW w:w="0" w:type="auto"/>
-        <w:tblLook w:val="04A0"/>
+        <w:tblLook w:val="04A0" w:firstRow="1" w:lastRow="0" w:firstColumn="1" w:lastColumn="0" w:noHBand="0" w:noVBand="1"/>
       </w:tblPr>
       <w:tblGrid>
         <w:gridCol w:w="2235"/>
@@ -1443,11 +1619,11 @@
       </w:tblGrid>
       <w:tr>
         <w:trPr>
-          <w:cnfStyle w:val="100000000000"/>
+          <w:cnfStyle w:val="100000000000" w:firstRow="1" w:lastRow="0" w:firstColumn="0" w:lastColumn="0" w:oddVBand="0" w:evenVBand="0" w:oddHBand="0" w:evenHBand="0" w:firstRowFirstColumn="0" w:firstRowLastColumn="0" w:lastRowFirstColumn="0" w:lastRowLastColumn="0"/>
         </w:trPr>
         <w:tc>
           <w:tcPr>
-            <w:cnfStyle w:val="001000000000"/>
+            <w:cnfStyle w:val="001000000000" w:firstRow="0" w:lastRow="0" w:firstColumn="1" w:lastColumn="0" w:oddVBand="0" w:evenVBand="0" w:oddHBand="0" w:evenHBand="0" w:firstRowFirstColumn="0" w:firstRowLastColumn="0" w:lastRowFirstColumn="0" w:lastRowLastColumn="0"/>
             <w:tcW w:w="2235" w:type="dxa"/>
           </w:tcPr>
           <w:p>
@@ -1465,7 +1641,7 @@
           </w:tcPr>
           <w:p>
             <w:pPr>
-              <w:cnfStyle w:val="100000000000"/>
+              <w:cnfStyle w:val="100000000000" w:firstRow="1" w:lastRow="0" w:firstColumn="0" w:lastColumn="0" w:oddVBand="0" w:evenVBand="0" w:oddHBand="0" w:evenHBand="0" w:firstRowFirstColumn="0" w:firstRowLastColumn="0" w:lastRowFirstColumn="0" w:lastRowLastColumn="0"/>
             </w:pPr>
             <w:r>
               <w:rPr>
@@ -1477,18 +1653,32 @@
               <w:rPr>
                 <w:rFonts w:hint="eastAsia"/>
               </w:rPr>
-              <w:t xml:space="preserve"> in gantt chart left panel</w:t>
+              <w:t xml:space="preserve"> in </w:t>
+            </w:r>
+            <w:proofErr w:type="spellStart"/>
+            <w:r>
+              <w:rPr>
+                <w:rFonts w:hint="eastAsia"/>
+              </w:rPr>
+              <w:t>gantt</w:t>
+            </w:r>
+            <w:proofErr w:type="spellEnd"/>
+            <w:r>
+              <w:rPr>
+                <w:rFonts w:hint="eastAsia"/>
+              </w:rPr>
+              <w:t xml:space="preserve"> chart left panel</w:t>
             </w:r>
           </w:p>
         </w:tc>
       </w:tr>
       <w:tr>
         <w:trPr>
-          <w:cnfStyle w:val="000000100000"/>
+          <w:cnfStyle w:val="000000100000" w:firstRow="0" w:lastRow="0" w:firstColumn="0" w:lastColumn="0" w:oddVBand="0" w:evenVBand="0" w:oddHBand="1" w:evenHBand="0" w:firstRowFirstColumn="0" w:firstRowLastColumn="0" w:lastRowFirstColumn="0" w:lastRowLastColumn="0"/>
         </w:trPr>
         <w:tc>
           <w:tcPr>
-            <w:cnfStyle w:val="001000000000"/>
+            <w:cnfStyle w:val="001000000000" w:firstRow="0" w:lastRow="0" w:firstColumn="1" w:lastColumn="0" w:oddVBand="0" w:evenVBand="0" w:oddHBand="0" w:evenHBand="0" w:firstRowFirstColumn="0" w:firstRowLastColumn="0" w:lastRowFirstColumn="0" w:lastRowLastColumn="0"/>
             <w:tcW w:w="2235" w:type="dxa"/>
           </w:tcPr>
           <w:p>
@@ -1506,7 +1696,7 @@
           </w:tcPr>
           <w:p>
             <w:pPr>
-              <w:cnfStyle w:val="000000100000"/>
+              <w:cnfStyle w:val="000000100000" w:firstRow="0" w:lastRow="0" w:firstColumn="0" w:lastColumn="0" w:oddVBand="0" w:evenVBand="0" w:oddHBand="1" w:evenHBand="0" w:firstRowFirstColumn="0" w:firstRowLastColumn="0" w:lastRowFirstColumn="0" w:lastRowLastColumn="0"/>
             </w:pPr>
             <w:r>
               <w:rPr>
@@ -1526,7 +1716,7 @@
       <w:tr>
         <w:tc>
           <w:tcPr>
-            <w:cnfStyle w:val="001000000000"/>
+            <w:cnfStyle w:val="001000000000" w:firstRow="0" w:lastRow="0" w:firstColumn="1" w:lastColumn="0" w:oddVBand="0" w:evenVBand="0" w:oddHBand="0" w:evenHBand="0" w:firstRowFirstColumn="0" w:firstRowLastColumn="0" w:lastRowFirstColumn="0" w:lastRowLastColumn="0"/>
             <w:tcW w:w="2235" w:type="dxa"/>
           </w:tcPr>
           <w:p>
@@ -1544,7 +1734,7 @@
           </w:tcPr>
           <w:p>
             <w:pPr>
-              <w:cnfStyle w:val="000000000000"/>
+              <w:cnfStyle w:val="000000000000" w:firstRow="0" w:lastRow="0" w:firstColumn="0" w:lastColumn="0" w:oddVBand="0" w:evenVBand="0" w:oddHBand="0" w:evenHBand="0" w:firstRowFirstColumn="0" w:firstRowLastColumn="0" w:lastRowFirstColumn="0" w:lastRowLastColumn="0"/>
             </w:pPr>
             <w:r>
               <w:rPr>
@@ -1557,11 +1747,11 @@
       </w:tr>
       <w:tr>
         <w:trPr>
-          <w:cnfStyle w:val="000000100000"/>
+          <w:cnfStyle w:val="000000100000" w:firstRow="0" w:lastRow="0" w:firstColumn="0" w:lastColumn="0" w:oddVBand="0" w:evenVBand="0" w:oddHBand="1" w:evenHBand="0" w:firstRowFirstColumn="0" w:firstRowLastColumn="0" w:lastRowFirstColumn="0" w:lastRowLastColumn="0"/>
         </w:trPr>
         <w:tc>
           <w:tcPr>
-            <w:cnfStyle w:val="001000000000"/>
+            <w:cnfStyle w:val="001000000000" w:firstRow="0" w:lastRow="0" w:firstColumn="1" w:lastColumn="0" w:oddVBand="0" w:evenVBand="0" w:oddHBand="0" w:evenHBand="0" w:firstRowFirstColumn="0" w:firstRowLastColumn="0" w:lastRowFirstColumn="0" w:lastRowLastColumn="0"/>
             <w:tcW w:w="2235" w:type="dxa"/>
           </w:tcPr>
           <w:p>
@@ -1579,7 +1769,7 @@
           </w:tcPr>
           <w:p>
             <w:pPr>
-              <w:cnfStyle w:val="000000100000"/>
+              <w:cnfStyle w:val="000000100000" w:firstRow="0" w:lastRow="0" w:firstColumn="0" w:lastColumn="0" w:oddVBand="0" w:evenVBand="0" w:oddHBand="1" w:evenHBand="0" w:firstRowFirstColumn="0" w:firstRowLastColumn="0" w:lastRowFirstColumn="0" w:lastRowLastColumn="0"/>
               <w:rPr>
                 <w:b/>
                 <w:i/>
@@ -1599,7 +1789,7 @@
       <w:tr>
         <w:tc>
           <w:tcPr>
-            <w:cnfStyle w:val="001000000000"/>
+            <w:cnfStyle w:val="001000000000" w:firstRow="0" w:lastRow="0" w:firstColumn="1" w:lastColumn="0" w:oddVBand="0" w:evenVBand="0" w:oddHBand="0" w:evenHBand="0" w:firstRowFirstColumn="0" w:firstRowLastColumn="0" w:lastRowFirstColumn="0" w:lastRowLastColumn="0"/>
             <w:tcW w:w="2235" w:type="dxa"/>
           </w:tcPr>
           <w:p>
@@ -1617,7 +1807,7 @@
           </w:tcPr>
           <w:p>
             <w:pPr>
-              <w:cnfStyle w:val="000000000000"/>
+              <w:cnfStyle w:val="000000000000" w:firstRow="0" w:lastRow="0" w:firstColumn="0" w:lastColumn="0" w:oddVBand="0" w:evenVBand="0" w:oddHBand="0" w:evenHBand="0" w:firstRowFirstColumn="0" w:firstRowLastColumn="0" w:lastRowFirstColumn="0" w:lastRowLastColumn="0"/>
             </w:pPr>
             <w:r>
               <w:rPr>
@@ -1632,11 +1822,11 @@
       </w:tr>
       <w:tr>
         <w:trPr>
-          <w:cnfStyle w:val="000000100000"/>
+          <w:cnfStyle w:val="000000100000" w:firstRow="0" w:lastRow="0" w:firstColumn="0" w:lastColumn="0" w:oddVBand="0" w:evenVBand="0" w:oddHBand="1" w:evenHBand="0" w:firstRowFirstColumn="0" w:firstRowLastColumn="0" w:lastRowFirstColumn="0" w:lastRowLastColumn="0"/>
         </w:trPr>
         <w:tc>
           <w:tcPr>
-            <w:cnfStyle w:val="001000000000"/>
+            <w:cnfStyle w:val="001000000000" w:firstRow="0" w:lastRow="0" w:firstColumn="1" w:lastColumn="0" w:oddVBand="0" w:evenVBand="0" w:oddHBand="0" w:evenHBand="0" w:firstRowFirstColumn="0" w:firstRowLastColumn="0" w:lastRowFirstColumn="0" w:lastRowLastColumn="0"/>
             <w:tcW w:w="2235" w:type="dxa"/>
           </w:tcPr>
           <w:p>
@@ -1654,21 +1844,49 @@
           </w:tcPr>
           <w:p>
             <w:pPr>
-              <w:cnfStyle w:val="000000100000"/>
-            </w:pPr>
-            <w:r>
-              <w:rPr>
-                <w:rFonts w:hint="eastAsia"/>
-              </w:rPr>
-              <w:t>Customer Lv1,Supplier Lv1,Super Admin,Admin,Mgr Lv1,Mgr Lv2,Staff</w:t>
-            </w:r>
-          </w:p>
-        </w:tc>
-      </w:tr>
-      <w:tr>
-        <w:tc>
-          <w:tcPr>
-            <w:cnfStyle w:val="001000000000"/>
+              <w:cnfStyle w:val="000000100000" w:firstRow="0" w:lastRow="0" w:firstColumn="0" w:lastColumn="0" w:oddVBand="0" w:evenVBand="0" w:oddHBand="1" w:evenHBand="0" w:firstRowFirstColumn="0" w:firstRowLastColumn="0" w:lastRowFirstColumn="0" w:lastRowLastColumn="0"/>
+            </w:pPr>
+            <w:r>
+              <w:rPr>
+                <w:rFonts w:hint="eastAsia"/>
+              </w:rPr>
+              <w:t>Customer Lv1</w:t>
+            </w:r>
+            <w:proofErr w:type="gramStart"/>
+            <w:r>
+              <w:rPr>
+                <w:rFonts w:hint="eastAsia"/>
+              </w:rPr>
+              <w:t>,Supplier</w:t>
+            </w:r>
+            <w:proofErr w:type="gramEnd"/>
+            <w:r>
+              <w:rPr>
+                <w:rFonts w:hint="eastAsia"/>
+              </w:rPr>
+              <w:t xml:space="preserve"> Lv1,Super </w:t>
+            </w:r>
+            <w:proofErr w:type="spellStart"/>
+            <w:r>
+              <w:rPr>
+                <w:rFonts w:hint="eastAsia"/>
+              </w:rPr>
+              <w:t>Admin,Admin,Mgr</w:t>
+            </w:r>
+            <w:proofErr w:type="spellEnd"/>
+            <w:r>
+              <w:rPr>
+                <w:rFonts w:hint="eastAsia"/>
+              </w:rPr>
+              <w:t xml:space="preserve"> Lv1,Mgr Lv2,Staff</w:t>
+            </w:r>
+          </w:p>
+        </w:tc>
+      </w:tr>
+      <w:tr>
+        <w:tc>
+          <w:tcPr>
+            <w:cnfStyle w:val="001000000000" w:firstRow="0" w:lastRow="0" w:firstColumn="1" w:lastColumn="0" w:oddVBand="0" w:evenVBand="0" w:oddHBand="0" w:evenHBand="0" w:firstRowFirstColumn="0" w:firstRowLastColumn="0" w:lastRowFirstColumn="0" w:lastRowLastColumn="0"/>
             <w:tcW w:w="2235" w:type="dxa"/>
           </w:tcPr>
           <w:p>
@@ -1692,805 +1910,7 @@
                 <w:numId w:val="6"/>
               </w:numPr>
               <w:ind w:firstLineChars="0"/>
-              <w:cnfStyle w:val="000000000000"/>
-              <w:rPr>
-                <w:rFonts w:hint="eastAsia"/>
-              </w:rPr>
-            </w:pPr>
-            <w:r>
-              <w:t>C</w:t>
-            </w:r>
-            <w:r>
-              <w:rPr>
-                <w:rFonts w:hint="eastAsia"/>
-              </w:rPr>
-              <w:t>ase No:</w:t>
-            </w:r>
-            <w:hyperlink w:anchor="_View_project_status" w:history="1">
-              <w:r>
-                <w:rPr>
-                  <w:rStyle w:val="Hyperlink"/>
-                  <w:rFonts w:hint="eastAsia"/>
-                </w:rPr>
-                <w:t>00</w:t>
-              </w:r>
-              <w:r>
-                <w:rPr>
-                  <w:rStyle w:val="Hyperlink"/>
-                  <w:rFonts w:hint="eastAsia"/>
-                </w:rPr>
-                <w:t>1</w:t>
-              </w:r>
-            </w:hyperlink>
-          </w:p>
-          <w:p>
-            <w:pPr>
-              <w:pStyle w:val="ListParagraph"/>
-              <w:numPr>
-                <w:ilvl w:val="0"/>
-                <w:numId w:val="6"/>
-              </w:numPr>
-              <w:ind w:firstLineChars="0"/>
-              <w:cnfStyle w:val="000000000000"/>
-            </w:pPr>
-            <w:r>
-              <w:rPr>
-                <w:rFonts w:hint="eastAsia"/>
-              </w:rPr>
-              <w:t>Item has sub items</w:t>
-            </w:r>
-          </w:p>
-        </w:tc>
-      </w:tr>
-      <w:tr>
-        <w:trPr>
-          <w:cnfStyle w:val="000000100000"/>
-        </w:trPr>
-        <w:tc>
-          <w:tcPr>
-            <w:cnfStyle w:val="001000000000"/>
-            <w:tcW w:w="2235" w:type="dxa"/>
-          </w:tcPr>
-          <w:p>
-            <w:r>
-              <w:rPr>
-                <w:rFonts w:hint="eastAsia"/>
-              </w:rPr>
-              <w:t>Trigger</w:t>
-            </w:r>
-          </w:p>
-        </w:tc>
-        <w:tc>
-          <w:tcPr>
-            <w:tcW w:w="6287" w:type="dxa"/>
-          </w:tcPr>
-          <w:p>
-            <w:pPr>
-              <w:cnfStyle w:val="000000100000"/>
-            </w:pPr>
-            <w:r>
-              <w:rPr>
-                <w:rFonts w:hint="eastAsia"/>
-              </w:rPr>
-              <w:t>C</w:t>
-            </w:r>
-            <w:r>
-              <w:rPr>
-                <w:rFonts w:hint="eastAsia"/>
-              </w:rPr>
-              <w:t>lick</w:t>
-            </w:r>
-            <w:r>
-              <w:rPr>
-                <w:rFonts w:hint="eastAsia"/>
-              </w:rPr>
-              <w:t xml:space="preserve"> a</w:t>
-            </w:r>
-            <w:r>
-              <w:rPr>
-                <w:rFonts w:hint="eastAsia"/>
-              </w:rPr>
-              <w:t xml:space="preserve"> certain item</w:t>
-            </w:r>
-            <w:r>
-              <w:t>’</w:t>
-            </w:r>
-            <w:r>
-              <w:rPr>
-                <w:rFonts w:hint="eastAsia"/>
-              </w:rPr>
-              <w:t>s</w:t>
-            </w:r>
-            <w:r>
-              <w:rPr>
-                <w:rFonts w:hint="eastAsia"/>
-              </w:rPr>
-              <w:t xml:space="preserve"> left icon</w:t>
-            </w:r>
-            <w:r>
-              <w:rPr>
-                <w:rFonts w:hint="eastAsia"/>
-              </w:rPr>
-              <w:t xml:space="preserve"> in</w:t>
-            </w:r>
-            <w:r>
-              <w:rPr>
-                <w:rFonts w:hint="eastAsia"/>
-              </w:rPr>
-              <w:t xml:space="preserve"> the left panel of</w:t>
-            </w:r>
-            <w:r>
-              <w:rPr>
-                <w:rFonts w:hint="eastAsia"/>
-              </w:rPr>
-              <w:t xml:space="preserve"> gantt chart</w:t>
-            </w:r>
-            <w:r>
-              <w:rPr>
-                <w:rFonts w:hint="eastAsia"/>
-              </w:rPr>
-              <w:t>.</w:t>
-            </w:r>
-          </w:p>
-        </w:tc>
-      </w:tr>
-      <w:tr>
-        <w:tc>
-          <w:tcPr>
-            <w:cnfStyle w:val="001000000000"/>
-            <w:tcW w:w="2235" w:type="dxa"/>
-          </w:tcPr>
-          <w:p>
-            <w:r>
-              <w:rPr>
-                <w:rFonts w:hint="eastAsia"/>
-              </w:rPr>
-              <w:t>Basic Flow</w:t>
-            </w:r>
-          </w:p>
-        </w:tc>
-        <w:tc>
-          <w:tcPr>
-            <w:tcW w:w="6287" w:type="dxa"/>
-          </w:tcPr>
-          <w:p>
-            <w:pPr>
-              <w:pStyle w:val="ListParagraph"/>
-              <w:numPr>
-                <w:ilvl w:val="0"/>
-                <w:numId w:val="5"/>
-              </w:numPr>
-              <w:ind w:firstLineChars="0"/>
-              <w:cnfStyle w:val="000000000000"/>
-              <w:rPr>
-                <w:rFonts w:hint="eastAsia"/>
-              </w:rPr>
-            </w:pPr>
-            <w:r>
-              <w:t>T</w:t>
-            </w:r>
-            <w:r>
-              <w:rPr>
-                <w:rFonts w:hint="eastAsia"/>
-              </w:rPr>
-              <w:t>he icon of trigger item should be change to extend mode.</w:t>
-            </w:r>
-          </w:p>
-          <w:p>
-            <w:pPr>
-              <w:pStyle w:val="ListParagraph"/>
-              <w:numPr>
-                <w:ilvl w:val="0"/>
-                <w:numId w:val="5"/>
-              </w:numPr>
-              <w:ind w:firstLineChars="0"/>
-              <w:cnfStyle w:val="000000000000"/>
-              <w:rPr>
-                <w:rFonts w:hint="eastAsia"/>
-              </w:rPr>
-            </w:pPr>
-            <w:r>
-              <w:t>S</w:t>
-            </w:r>
-            <w:r>
-              <w:rPr>
-                <w:rFonts w:hint="eastAsia"/>
-              </w:rPr>
-              <w:t>ub Item should be extended under the trigger item if exist.</w:t>
-            </w:r>
-          </w:p>
-          <w:p>
-            <w:pPr>
-              <w:pStyle w:val="ListParagraph"/>
-              <w:numPr>
-                <w:ilvl w:val="0"/>
-                <w:numId w:val="5"/>
-              </w:numPr>
-              <w:ind w:firstLineChars="0"/>
-              <w:cnfStyle w:val="000000000000"/>
-            </w:pPr>
-            <w:r>
-              <w:t>T</w:t>
-            </w:r>
-            <w:r>
-              <w:rPr>
-                <w:rFonts w:hint="eastAsia"/>
-              </w:rPr>
-              <w:t>he sub item</w:t>
-            </w:r>
-            <w:r>
-              <w:t>’</w:t>
-            </w:r>
-            <w:r>
-              <w:rPr>
-                <w:rFonts w:hint="eastAsia"/>
-              </w:rPr>
-              <w:t xml:space="preserve">s time </w:t>
-            </w:r>
-            <w:r>
-              <w:rPr>
-                <w:rFonts w:hint="eastAsia"/>
-              </w:rPr>
-              <w:t xml:space="preserve">line should be displayed in </w:t>
-            </w:r>
-            <w:r>
-              <w:rPr>
-                <w:rFonts w:hint="eastAsia"/>
-              </w:rPr>
-              <w:t>right panel.</w:t>
-            </w:r>
-          </w:p>
-        </w:tc>
-      </w:tr>
-      <w:tr>
-        <w:trPr>
-          <w:cnfStyle w:val="000000100000"/>
-        </w:trPr>
-        <w:tc>
-          <w:tcPr>
-            <w:cnfStyle w:val="001000000000"/>
-            <w:tcW w:w="2235" w:type="dxa"/>
-          </w:tcPr>
-          <w:p>
-            <w:r>
-              <w:rPr>
-                <w:rFonts w:hint="eastAsia"/>
-              </w:rPr>
-              <w:t>Alternative Flows</w:t>
-            </w:r>
-          </w:p>
-        </w:tc>
-        <w:tc>
-          <w:tcPr>
-            <w:tcW w:w="6287" w:type="dxa"/>
-          </w:tcPr>
-          <w:p>
-            <w:pPr>
-              <w:cnfStyle w:val="000000100000"/>
-              <w:rPr>
-                <w:rFonts w:hint="eastAsia"/>
-              </w:rPr>
-            </w:pPr>
-            <w:r>
-              <w:rPr>
-                <w:rFonts w:hint="eastAsia"/>
-              </w:rPr>
-              <w:t>[Click a certain item</w:t>
-            </w:r>
-            <w:r>
-              <w:t>’</w:t>
-            </w:r>
-            <w:r>
-              <w:rPr>
-                <w:rFonts w:hint="eastAsia"/>
-              </w:rPr>
-              <w:t>s left icon while it</w:t>
-            </w:r>
-            <w:r>
-              <w:t>s sub items alreay displayed</w:t>
-            </w:r>
-            <w:r>
-              <w:rPr>
-                <w:rFonts w:hint="eastAsia"/>
-              </w:rPr>
-              <w:t>]</w:t>
-            </w:r>
-          </w:p>
-          <w:p>
-            <w:pPr>
-              <w:pStyle w:val="ListParagraph"/>
-              <w:numPr>
-                <w:ilvl w:val="0"/>
-                <w:numId w:val="10"/>
-              </w:numPr>
-              <w:ind w:firstLineChars="0"/>
-              <w:cnfStyle w:val="000000100000"/>
-              <w:rPr>
-                <w:rFonts w:hint="eastAsia"/>
-              </w:rPr>
-            </w:pPr>
-            <w:r>
-              <w:rPr>
-                <w:rFonts w:hint="eastAsia"/>
-              </w:rPr>
-              <w:lastRenderedPageBreak/>
-              <w:t>The icon of trigger item should be change to close mode.</w:t>
-            </w:r>
-          </w:p>
-          <w:p>
-            <w:pPr>
-              <w:pStyle w:val="ListParagraph"/>
-              <w:numPr>
-                <w:ilvl w:val="0"/>
-                <w:numId w:val="10"/>
-              </w:numPr>
-              <w:ind w:firstLineChars="0"/>
-              <w:cnfStyle w:val="000000100000"/>
-              <w:rPr>
-                <w:rFonts w:hint="eastAsia"/>
-              </w:rPr>
-            </w:pPr>
-            <w:r>
-              <w:rPr>
-                <w:rFonts w:hint="eastAsia"/>
-              </w:rPr>
-              <w:t xml:space="preserve">Sub items should be </w:t>
-            </w:r>
-            <w:r>
-              <w:t>shrink</w:t>
-            </w:r>
-            <w:r>
-              <w:rPr>
-                <w:rFonts w:hint="eastAsia"/>
-              </w:rPr>
-              <w:t>ed.</w:t>
-            </w:r>
-          </w:p>
-          <w:p>
-            <w:pPr>
-              <w:pStyle w:val="ListParagraph"/>
-              <w:numPr>
-                <w:ilvl w:val="0"/>
-                <w:numId w:val="10"/>
-              </w:numPr>
-              <w:ind w:firstLineChars="0"/>
-              <w:cnfStyle w:val="000000100000"/>
-            </w:pPr>
-            <w:r>
-              <w:rPr>
-                <w:rFonts w:hint="eastAsia"/>
-              </w:rPr>
-              <w:t>The sub item</w:t>
-            </w:r>
-            <w:r>
-              <w:t>’</w:t>
-            </w:r>
-            <w:r>
-              <w:rPr>
-                <w:rFonts w:hint="eastAsia"/>
-              </w:rPr>
-              <w:t>s time line should be disappeared in right panel.</w:t>
-            </w:r>
-          </w:p>
-        </w:tc>
-      </w:tr>
-      <w:tr>
-        <w:tc>
-          <w:tcPr>
-            <w:cnfStyle w:val="001000000000"/>
-            <w:tcW w:w="2235" w:type="dxa"/>
-          </w:tcPr>
-          <w:p>
-            <w:r>
-              <w:rPr>
-                <w:rFonts w:hint="eastAsia"/>
-              </w:rPr>
-              <w:lastRenderedPageBreak/>
-              <w:t>Exception Flows</w:t>
-            </w:r>
-          </w:p>
-        </w:tc>
-        <w:tc>
-          <w:tcPr>
-            <w:tcW w:w="6287" w:type="dxa"/>
-          </w:tcPr>
-          <w:p>
-            <w:pPr>
-              <w:cnfStyle w:val="000000000000"/>
-            </w:pPr>
-          </w:p>
-        </w:tc>
-      </w:tr>
-      <w:tr>
-        <w:trPr>
-          <w:cnfStyle w:val="000000100000"/>
-        </w:trPr>
-        <w:tc>
-          <w:tcPr>
-            <w:cnfStyle w:val="001000000000"/>
-            <w:tcW w:w="2235" w:type="dxa"/>
-          </w:tcPr>
-          <w:p>
-            <w:r>
-              <w:rPr>
-                <w:rFonts w:hint="eastAsia"/>
-              </w:rPr>
-              <w:t>Special Requirements</w:t>
-            </w:r>
-          </w:p>
-        </w:tc>
-        <w:tc>
-          <w:tcPr>
-            <w:tcW w:w="6287" w:type="dxa"/>
-          </w:tcPr>
-          <w:p>
-            <w:pPr>
-              <w:cnfStyle w:val="000000100000"/>
-            </w:pPr>
-          </w:p>
-        </w:tc>
-      </w:tr>
-      <w:tr>
-        <w:tc>
-          <w:tcPr>
-            <w:cnfStyle w:val="001000000000"/>
-            <w:tcW w:w="2235" w:type="dxa"/>
-          </w:tcPr>
-          <w:p>
-            <w:r>
-              <w:rPr>
-                <w:rFonts w:hint="eastAsia"/>
-              </w:rPr>
-              <w:t>Post-Condition</w:t>
-            </w:r>
-          </w:p>
-        </w:tc>
-        <w:tc>
-          <w:tcPr>
-            <w:tcW w:w="6287" w:type="dxa"/>
-          </w:tcPr>
-          <w:p>
-            <w:pPr>
-              <w:cnfStyle w:val="000000000000"/>
-            </w:pPr>
-          </w:p>
-        </w:tc>
-      </w:tr>
-      <w:tr>
-        <w:trPr>
-          <w:cnfStyle w:val="000000100000"/>
-        </w:trPr>
-        <w:tc>
-          <w:tcPr>
-            <w:cnfStyle w:val="001000000000"/>
-            <w:tcW w:w="2235" w:type="dxa"/>
-          </w:tcPr>
-          <w:p>
-            <w:r>
-              <w:rPr>
-                <w:rFonts w:hint="eastAsia"/>
-              </w:rPr>
-              <w:t>Extension</w:t>
-            </w:r>
-          </w:p>
-        </w:tc>
-        <w:tc>
-          <w:tcPr>
-            <w:tcW w:w="6287" w:type="dxa"/>
-          </w:tcPr>
-          <w:p>
-            <w:pPr>
-              <w:cnfStyle w:val="000000100000"/>
-            </w:pPr>
-          </w:p>
-        </w:tc>
-      </w:tr>
-    </w:tbl>
-    <w:p>
-      <w:pPr>
-        <w:rPr>
-          <w:rFonts w:hint="eastAsia"/>
-        </w:rPr>
-      </w:pPr>
-    </w:p>
-    <w:p>
-      <w:pPr>
-        <w:pStyle w:val="Heading1"/>
-        <w:rPr>
-          <w:rFonts w:hint="eastAsia"/>
-        </w:rPr>
-      </w:pPr>
-      <w:r>
-        <w:rPr>
-          <w:rFonts w:hint="eastAsia"/>
-        </w:rPr>
-        <w:t xml:space="preserve">Navigate to </w:t>
-      </w:r>
-      <w:r>
-        <w:rPr>
-          <w:rFonts w:hint="eastAsia"/>
-        </w:rPr>
-        <w:t>Project</w:t>
-      </w:r>
-      <w:r>
-        <w:rPr>
-          <w:rFonts w:hint="eastAsia"/>
-        </w:rPr>
-        <w:t xml:space="preserve"> details</w:t>
-      </w:r>
-    </w:p>
-    <w:p>
-      <w:pPr>
-        <w:rPr>
-          <w:rFonts w:hint="eastAsia"/>
-        </w:rPr>
-      </w:pPr>
-    </w:p>
-    <w:tbl>
-      <w:tblPr>
-        <w:tblStyle w:val="MediumGrid3-Accent5"/>
-        <w:tblW w:w="0" w:type="auto"/>
-        <w:tblLook w:val="04A0"/>
-      </w:tblPr>
-      <w:tblGrid>
-        <w:gridCol w:w="2235"/>
-        <w:gridCol w:w="6287"/>
-      </w:tblGrid>
-      <w:tr>
-        <w:trPr>
-          <w:cnfStyle w:val="100000000000"/>
-        </w:trPr>
-        <w:tc>
-          <w:tcPr>
-            <w:cnfStyle w:val="001000000000"/>
-            <w:tcW w:w="2235" w:type="dxa"/>
-          </w:tcPr>
-          <w:p>
-            <w:r>
-              <w:rPr>
-                <w:rFonts w:hint="eastAsia"/>
-              </w:rPr>
-              <w:t>Case Name</w:t>
-            </w:r>
-          </w:p>
-        </w:tc>
-        <w:tc>
-          <w:tcPr>
-            <w:tcW w:w="6287" w:type="dxa"/>
-          </w:tcPr>
-          <w:p>
-            <w:pPr>
-              <w:cnfStyle w:val="100000000000"/>
-            </w:pPr>
-            <w:r>
-              <w:rPr>
-                <w:rFonts w:hint="eastAsia"/>
-              </w:rPr>
-              <w:t xml:space="preserve">Navigate to </w:t>
-            </w:r>
-            <w:r>
-              <w:rPr>
-                <w:rFonts w:hint="eastAsia"/>
-              </w:rPr>
-              <w:t>Project</w:t>
-            </w:r>
-            <w:r>
-              <w:rPr>
-                <w:rFonts w:hint="eastAsia"/>
-              </w:rPr>
-              <w:t xml:space="preserve"> details</w:t>
-            </w:r>
-          </w:p>
-        </w:tc>
-      </w:tr>
-      <w:tr>
-        <w:trPr>
-          <w:cnfStyle w:val="000000100000"/>
-        </w:trPr>
-        <w:tc>
-          <w:tcPr>
-            <w:cnfStyle w:val="001000000000"/>
-            <w:tcW w:w="2235" w:type="dxa"/>
-          </w:tcPr>
-          <w:p>
-            <w:r>
-              <w:rPr>
-                <w:rFonts w:hint="eastAsia"/>
-              </w:rPr>
-              <w:t>Case No</w:t>
-            </w:r>
-          </w:p>
-        </w:tc>
-        <w:tc>
-          <w:tcPr>
-            <w:tcW w:w="6287" w:type="dxa"/>
-          </w:tcPr>
-          <w:p>
-            <w:pPr>
-              <w:cnfStyle w:val="000000100000"/>
-            </w:pPr>
-            <w:r>
-              <w:rPr>
-                <w:rFonts w:hint="eastAsia"/>
-              </w:rPr>
-              <w:t>004</w:t>
-            </w:r>
-          </w:p>
-        </w:tc>
-      </w:tr>
-      <w:tr>
-        <w:tc>
-          <w:tcPr>
-            <w:cnfStyle w:val="001000000000"/>
-            <w:tcW w:w="2235" w:type="dxa"/>
-          </w:tcPr>
-          <w:p>
-            <w:r>
-              <w:rPr>
-                <w:rFonts w:hint="eastAsia"/>
-              </w:rPr>
-              <w:t>Case Version</w:t>
-            </w:r>
-          </w:p>
-        </w:tc>
-        <w:tc>
-          <w:tcPr>
-            <w:tcW w:w="6287" w:type="dxa"/>
-          </w:tcPr>
-          <w:p>
-            <w:pPr>
-              <w:cnfStyle w:val="000000000000"/>
-            </w:pPr>
-            <w:r>
-              <w:rPr>
-                <w:rFonts w:hint="eastAsia"/>
-              </w:rPr>
-              <w:t>1</w:t>
-            </w:r>
-          </w:p>
-        </w:tc>
-      </w:tr>
-      <w:tr>
-        <w:trPr>
-          <w:cnfStyle w:val="000000100000"/>
-        </w:trPr>
-        <w:tc>
-          <w:tcPr>
-            <w:cnfStyle w:val="001000000000"/>
-            <w:tcW w:w="2235" w:type="dxa"/>
-          </w:tcPr>
-          <w:p>
-            <w:r>
-              <w:rPr>
-                <w:rFonts w:hint="eastAsia"/>
-              </w:rPr>
-              <w:t>Scope</w:t>
-            </w:r>
-          </w:p>
-        </w:tc>
-        <w:tc>
-          <w:tcPr>
-            <w:tcW w:w="6287" w:type="dxa"/>
-          </w:tcPr>
-          <w:p>
-            <w:pPr>
-              <w:cnfStyle w:val="000000100000"/>
-              <w:rPr>
-                <w:b/>
-                <w:i/>
-              </w:rPr>
-            </w:pPr>
-            <w:r>
-              <w:rPr>
-                <w:rFonts w:hint="eastAsia"/>
-                <w:b/>
-                <w:i/>
-              </w:rPr>
-              <w:t>Project Overview</w:t>
-            </w:r>
-          </w:p>
-        </w:tc>
-      </w:tr>
-      <w:tr>
-        <w:tc>
-          <w:tcPr>
-            <w:cnfStyle w:val="001000000000"/>
-            <w:tcW w:w="2235" w:type="dxa"/>
-          </w:tcPr>
-          <w:p>
-            <w:r>
-              <w:rPr>
-                <w:rFonts w:hint="eastAsia"/>
-              </w:rPr>
-              <w:t>Priority</w:t>
-            </w:r>
-          </w:p>
-        </w:tc>
-        <w:tc>
-          <w:tcPr>
-            <w:tcW w:w="6287" w:type="dxa"/>
-          </w:tcPr>
-          <w:p>
-            <w:pPr>
-              <w:cnfStyle w:val="000000000000"/>
-            </w:pPr>
-            <w:r>
-              <w:rPr>
-                <w:rFonts w:hint="eastAsia"/>
-                <w:b/>
-                <w:i/>
-              </w:rPr>
-              <w:t>High</w:t>
-            </w:r>
-          </w:p>
-        </w:tc>
-      </w:tr>
-      <w:tr>
-        <w:trPr>
-          <w:cnfStyle w:val="000000100000"/>
-        </w:trPr>
-        <w:tc>
-          <w:tcPr>
-            <w:cnfStyle w:val="001000000000"/>
-            <w:tcW w:w="2235" w:type="dxa"/>
-          </w:tcPr>
-          <w:p>
-            <w:r>
-              <w:rPr>
-                <w:rFonts w:hint="eastAsia"/>
-              </w:rPr>
-              <w:t>Actor</w:t>
-            </w:r>
-          </w:p>
-        </w:tc>
-        <w:tc>
-          <w:tcPr>
-            <w:tcW w:w="6287" w:type="dxa"/>
-          </w:tcPr>
-          <w:p>
-            <w:pPr>
-              <w:cnfStyle w:val="000000100000"/>
-            </w:pPr>
-            <w:r>
-              <w:rPr>
-                <w:rFonts w:hint="eastAsia"/>
-              </w:rPr>
-              <w:t>Customer Lv1,Supplier Lv1,Super Admin,Admin,Mgr Lv1,Mgr Lv2,Staff</w:t>
-            </w:r>
-          </w:p>
-        </w:tc>
-      </w:tr>
-      <w:tr>
-        <w:tc>
-          <w:tcPr>
-            <w:cnfStyle w:val="001000000000"/>
-            <w:tcW w:w="2235" w:type="dxa"/>
-          </w:tcPr>
-          <w:p>
-            <w:r>
-              <w:rPr>
-                <w:rFonts w:hint="eastAsia"/>
-              </w:rPr>
-              <w:t>Pre-Condition</w:t>
-            </w:r>
-          </w:p>
-        </w:tc>
-        <w:tc>
-          <w:tcPr>
-            <w:tcW w:w="6287" w:type="dxa"/>
-          </w:tcPr>
-          <w:p>
-            <w:pPr>
-              <w:pStyle w:val="ListParagraph"/>
-              <w:numPr>
-                <w:ilvl w:val="0"/>
-                <w:numId w:val="12"/>
-              </w:numPr>
-              <w:ind w:firstLineChars="0"/>
-              <w:cnfStyle w:val="000000000000"/>
-              <w:rPr>
-                <w:rFonts w:hint="eastAsia"/>
-              </w:rPr>
+              <w:cnfStyle w:val="000000000000" w:firstRow="0" w:lastRow="0" w:firstColumn="0" w:lastColumn="0" w:oddVBand="0" w:evenVBand="0" w:oddHBand="0" w:evenHBand="0" w:firstRowFirstColumn="0" w:firstRowLastColumn="0" w:lastRowFirstColumn="0" w:lastRowLastColumn="0"/>
             </w:pPr>
             <w:r>
               <w:t>C</w:t>
@@ -2516,33 +1936,816 @@
               <w:pStyle w:val="ListParagraph"/>
               <w:numPr>
                 <w:ilvl w:val="0"/>
+                <w:numId w:val="6"/>
+              </w:numPr>
+              <w:ind w:firstLineChars="0"/>
+              <w:cnfStyle w:val="000000000000" w:firstRow="0" w:lastRow="0" w:firstColumn="0" w:lastColumn="0" w:oddVBand="0" w:evenVBand="0" w:oddHBand="0" w:evenHBand="0" w:firstRowFirstColumn="0" w:firstRowLastColumn="0" w:lastRowFirstColumn="0" w:lastRowLastColumn="0"/>
+            </w:pPr>
+            <w:r>
+              <w:rPr>
+                <w:rFonts w:hint="eastAsia"/>
+              </w:rPr>
+              <w:t>Item has sub items</w:t>
+            </w:r>
+          </w:p>
+        </w:tc>
+      </w:tr>
+      <w:tr>
+        <w:trPr>
+          <w:cnfStyle w:val="000000100000" w:firstRow="0" w:lastRow="0" w:firstColumn="0" w:lastColumn="0" w:oddVBand="0" w:evenVBand="0" w:oddHBand="1" w:evenHBand="0" w:firstRowFirstColumn="0" w:firstRowLastColumn="0" w:lastRowFirstColumn="0" w:lastRowLastColumn="0"/>
+        </w:trPr>
+        <w:tc>
+          <w:tcPr>
+            <w:cnfStyle w:val="001000000000" w:firstRow="0" w:lastRow="0" w:firstColumn="1" w:lastColumn="0" w:oddVBand="0" w:evenVBand="0" w:oddHBand="0" w:evenHBand="0" w:firstRowFirstColumn="0" w:firstRowLastColumn="0" w:lastRowFirstColumn="0" w:lastRowLastColumn="0"/>
+            <w:tcW w:w="2235" w:type="dxa"/>
+          </w:tcPr>
+          <w:p>
+            <w:r>
+              <w:rPr>
+                <w:rFonts w:hint="eastAsia"/>
+              </w:rPr>
+              <w:t>Trigger</w:t>
+            </w:r>
+          </w:p>
+        </w:tc>
+        <w:tc>
+          <w:tcPr>
+            <w:tcW w:w="6287" w:type="dxa"/>
+          </w:tcPr>
+          <w:p>
+            <w:pPr>
+              <w:cnfStyle w:val="000000100000" w:firstRow="0" w:lastRow="0" w:firstColumn="0" w:lastColumn="0" w:oddVBand="0" w:evenVBand="0" w:oddHBand="1" w:evenHBand="0" w:firstRowFirstColumn="0" w:firstRowLastColumn="0" w:lastRowFirstColumn="0" w:lastRowLastColumn="0"/>
+            </w:pPr>
+            <w:r>
+              <w:rPr>
+                <w:rFonts w:hint="eastAsia"/>
+              </w:rPr>
+              <w:t>C</w:t>
+            </w:r>
+            <w:r>
+              <w:rPr>
+                <w:rFonts w:hint="eastAsia"/>
+              </w:rPr>
+              <w:t>lick</w:t>
+            </w:r>
+            <w:r>
+              <w:rPr>
+                <w:rFonts w:hint="eastAsia"/>
+              </w:rPr>
+              <w:t xml:space="preserve"> a</w:t>
+            </w:r>
+            <w:r>
+              <w:rPr>
+                <w:rFonts w:hint="eastAsia"/>
+              </w:rPr>
+              <w:t xml:space="preserve"> certain item</w:t>
+            </w:r>
+            <w:r>
+              <w:t>’</w:t>
+            </w:r>
+            <w:r>
+              <w:rPr>
+                <w:rFonts w:hint="eastAsia"/>
+              </w:rPr>
+              <w:t>s</w:t>
+            </w:r>
+            <w:r>
+              <w:rPr>
+                <w:rFonts w:hint="eastAsia"/>
+              </w:rPr>
+              <w:t xml:space="preserve"> left icon</w:t>
+            </w:r>
+            <w:r>
+              <w:rPr>
+                <w:rFonts w:hint="eastAsia"/>
+              </w:rPr>
+              <w:t xml:space="preserve"> in</w:t>
+            </w:r>
+            <w:r>
+              <w:rPr>
+                <w:rFonts w:hint="eastAsia"/>
+              </w:rPr>
+              <w:t xml:space="preserve"> the left panel of</w:t>
+            </w:r>
+            <w:r>
+              <w:rPr>
+                <w:rFonts w:hint="eastAsia"/>
+              </w:rPr>
+              <w:t xml:space="preserve"> </w:t>
+            </w:r>
+            <w:proofErr w:type="spellStart"/>
+            <w:r>
+              <w:rPr>
+                <w:rFonts w:hint="eastAsia"/>
+              </w:rPr>
+              <w:t>gantt</w:t>
+            </w:r>
+            <w:proofErr w:type="spellEnd"/>
+            <w:r>
+              <w:rPr>
+                <w:rFonts w:hint="eastAsia"/>
+              </w:rPr>
+              <w:t xml:space="preserve"> chart</w:t>
+            </w:r>
+            <w:r>
+              <w:rPr>
+                <w:rFonts w:hint="eastAsia"/>
+              </w:rPr>
+              <w:t>.</w:t>
+            </w:r>
+          </w:p>
+        </w:tc>
+      </w:tr>
+      <w:tr>
+        <w:tc>
+          <w:tcPr>
+            <w:cnfStyle w:val="001000000000" w:firstRow="0" w:lastRow="0" w:firstColumn="1" w:lastColumn="0" w:oddVBand="0" w:evenVBand="0" w:oddHBand="0" w:evenHBand="0" w:firstRowFirstColumn="0" w:firstRowLastColumn="0" w:lastRowFirstColumn="0" w:lastRowLastColumn="0"/>
+            <w:tcW w:w="2235" w:type="dxa"/>
+          </w:tcPr>
+          <w:p>
+            <w:r>
+              <w:rPr>
+                <w:rFonts w:hint="eastAsia"/>
+              </w:rPr>
+              <w:t>Basic Flow</w:t>
+            </w:r>
+          </w:p>
+        </w:tc>
+        <w:tc>
+          <w:tcPr>
+            <w:tcW w:w="6287" w:type="dxa"/>
+          </w:tcPr>
+          <w:p>
+            <w:pPr>
+              <w:pStyle w:val="ListParagraph"/>
+              <w:numPr>
+                <w:ilvl w:val="0"/>
+                <w:numId w:val="5"/>
+              </w:numPr>
+              <w:ind w:firstLineChars="0"/>
+              <w:cnfStyle w:val="000000000000" w:firstRow="0" w:lastRow="0" w:firstColumn="0" w:lastColumn="0" w:oddVBand="0" w:evenVBand="0" w:oddHBand="0" w:evenHBand="0" w:firstRowFirstColumn="0" w:firstRowLastColumn="0" w:lastRowFirstColumn="0" w:lastRowLastColumn="0"/>
+            </w:pPr>
+            <w:r>
+              <w:t>T</w:t>
+            </w:r>
+            <w:r>
+              <w:rPr>
+                <w:rFonts w:hint="eastAsia"/>
+              </w:rPr>
+              <w:t>he icon of trigger item should be change to extend mode.</w:t>
+            </w:r>
+          </w:p>
+          <w:p>
+            <w:pPr>
+              <w:pStyle w:val="ListParagraph"/>
+              <w:numPr>
+                <w:ilvl w:val="0"/>
+                <w:numId w:val="5"/>
+              </w:numPr>
+              <w:ind w:firstLineChars="0"/>
+              <w:cnfStyle w:val="000000000000" w:firstRow="0" w:lastRow="0" w:firstColumn="0" w:lastColumn="0" w:oddVBand="0" w:evenVBand="0" w:oddHBand="0" w:evenHBand="0" w:firstRowFirstColumn="0" w:firstRowLastColumn="0" w:lastRowFirstColumn="0" w:lastRowLastColumn="0"/>
+            </w:pPr>
+            <w:r>
+              <w:t>S</w:t>
+            </w:r>
+            <w:r>
+              <w:rPr>
+                <w:rFonts w:hint="eastAsia"/>
+              </w:rPr>
+              <w:t>ub Item should be extended under the trigger item if exist.</w:t>
+            </w:r>
+          </w:p>
+          <w:p>
+            <w:pPr>
+              <w:pStyle w:val="ListParagraph"/>
+              <w:numPr>
+                <w:ilvl w:val="0"/>
+                <w:numId w:val="5"/>
+              </w:numPr>
+              <w:ind w:firstLineChars="0"/>
+              <w:cnfStyle w:val="000000000000" w:firstRow="0" w:lastRow="0" w:firstColumn="0" w:lastColumn="0" w:oddVBand="0" w:evenVBand="0" w:oddHBand="0" w:evenHBand="0" w:firstRowFirstColumn="0" w:firstRowLastColumn="0" w:lastRowFirstColumn="0" w:lastRowLastColumn="0"/>
+            </w:pPr>
+            <w:r>
+              <w:t>T</w:t>
+            </w:r>
+            <w:r>
+              <w:rPr>
+                <w:rFonts w:hint="eastAsia"/>
+              </w:rPr>
+              <w:t>he sub item</w:t>
+            </w:r>
+            <w:r>
+              <w:t>’</w:t>
+            </w:r>
+            <w:r>
+              <w:rPr>
+                <w:rFonts w:hint="eastAsia"/>
+              </w:rPr>
+              <w:t xml:space="preserve">s time </w:t>
+            </w:r>
+            <w:r>
+              <w:rPr>
+                <w:rFonts w:hint="eastAsia"/>
+              </w:rPr>
+              <w:t xml:space="preserve">line should be displayed in </w:t>
+            </w:r>
+            <w:r>
+              <w:rPr>
+                <w:rFonts w:hint="eastAsia"/>
+              </w:rPr>
+              <w:t>right panel.</w:t>
+            </w:r>
+          </w:p>
+        </w:tc>
+      </w:tr>
+      <w:tr>
+        <w:trPr>
+          <w:cnfStyle w:val="000000100000" w:firstRow="0" w:lastRow="0" w:firstColumn="0" w:lastColumn="0" w:oddVBand="0" w:evenVBand="0" w:oddHBand="1" w:evenHBand="0" w:firstRowFirstColumn="0" w:firstRowLastColumn="0" w:lastRowFirstColumn="0" w:lastRowLastColumn="0"/>
+        </w:trPr>
+        <w:tc>
+          <w:tcPr>
+            <w:cnfStyle w:val="001000000000" w:firstRow="0" w:lastRow="0" w:firstColumn="1" w:lastColumn="0" w:oddVBand="0" w:evenVBand="0" w:oddHBand="0" w:evenHBand="0" w:firstRowFirstColumn="0" w:firstRowLastColumn="0" w:lastRowFirstColumn="0" w:lastRowLastColumn="0"/>
+            <w:tcW w:w="2235" w:type="dxa"/>
+          </w:tcPr>
+          <w:p>
+            <w:r>
+              <w:rPr>
+                <w:rFonts w:hint="eastAsia"/>
+              </w:rPr>
+              <w:t>Alternative Flows</w:t>
+            </w:r>
+          </w:p>
+        </w:tc>
+        <w:tc>
+          <w:tcPr>
+            <w:tcW w:w="6287" w:type="dxa"/>
+          </w:tcPr>
+          <w:p>
+            <w:pPr>
+              <w:cnfStyle w:val="000000100000" w:firstRow="0" w:lastRow="0" w:firstColumn="0" w:lastColumn="0" w:oddVBand="0" w:evenVBand="0" w:oddHBand="1" w:evenHBand="0" w:firstRowFirstColumn="0" w:firstRowLastColumn="0" w:lastRowFirstColumn="0" w:lastRowLastColumn="0"/>
+            </w:pPr>
+            <w:r>
+              <w:rPr>
+                <w:rFonts w:hint="eastAsia"/>
+              </w:rPr>
+              <w:t>[Click a certain item</w:t>
+            </w:r>
+            <w:r>
+              <w:t>’</w:t>
+            </w:r>
+            <w:r>
+              <w:rPr>
+                <w:rFonts w:hint="eastAsia"/>
+              </w:rPr>
+              <w:t>s left icon while it</w:t>
+            </w:r>
+            <w:r>
+              <w:t xml:space="preserve">s sub items </w:t>
+            </w:r>
+            <w:proofErr w:type="spellStart"/>
+            <w:r>
+              <w:t>alreay</w:t>
+            </w:r>
+            <w:proofErr w:type="spellEnd"/>
+            <w:r>
+              <w:t xml:space="preserve"> displayed</w:t>
+            </w:r>
+            <w:r>
+              <w:rPr>
+                <w:rFonts w:hint="eastAsia"/>
+              </w:rPr>
+              <w:t>]</w:t>
+            </w:r>
+          </w:p>
+          <w:p>
+            <w:pPr>
+              <w:pStyle w:val="ListParagraph"/>
+              <w:numPr>
+                <w:ilvl w:val="0"/>
+                <w:numId w:val="10"/>
+              </w:numPr>
+              <w:ind w:firstLineChars="0"/>
+              <w:cnfStyle w:val="000000100000" w:firstRow="0" w:lastRow="0" w:firstColumn="0" w:lastColumn="0" w:oddVBand="0" w:evenVBand="0" w:oddHBand="1" w:evenHBand="0" w:firstRowFirstColumn="0" w:firstRowLastColumn="0" w:lastRowFirstColumn="0" w:lastRowLastColumn="0"/>
+            </w:pPr>
+            <w:r>
+              <w:rPr>
+                <w:rFonts w:hint="eastAsia"/>
+              </w:rPr>
+              <w:lastRenderedPageBreak/>
+              <w:t>The icon of trigger item should be change to close mode.</w:t>
+            </w:r>
+          </w:p>
+          <w:p>
+            <w:pPr>
+              <w:pStyle w:val="ListParagraph"/>
+              <w:numPr>
+                <w:ilvl w:val="0"/>
+                <w:numId w:val="10"/>
+              </w:numPr>
+              <w:ind w:firstLineChars="0"/>
+              <w:cnfStyle w:val="000000100000" w:firstRow="0" w:lastRow="0" w:firstColumn="0" w:lastColumn="0" w:oddVBand="0" w:evenVBand="0" w:oddHBand="1" w:evenHBand="0" w:firstRowFirstColumn="0" w:firstRowLastColumn="0" w:lastRowFirstColumn="0" w:lastRowLastColumn="0"/>
+            </w:pPr>
+            <w:r>
+              <w:rPr>
+                <w:rFonts w:hint="eastAsia"/>
+              </w:rPr>
+              <w:t xml:space="preserve">Sub items should be </w:t>
+            </w:r>
+            <w:proofErr w:type="spellStart"/>
+            <w:r>
+              <w:t>shrink</w:t>
+            </w:r>
+            <w:r>
+              <w:rPr>
+                <w:rFonts w:hint="eastAsia"/>
+              </w:rPr>
+              <w:t>ed</w:t>
+            </w:r>
+            <w:proofErr w:type="spellEnd"/>
+            <w:r>
+              <w:rPr>
+                <w:rFonts w:hint="eastAsia"/>
+              </w:rPr>
+              <w:t>.</w:t>
+            </w:r>
+          </w:p>
+          <w:p>
+            <w:pPr>
+              <w:pStyle w:val="ListParagraph"/>
+              <w:numPr>
+                <w:ilvl w:val="0"/>
+                <w:numId w:val="10"/>
+              </w:numPr>
+              <w:ind w:firstLineChars="0"/>
+              <w:cnfStyle w:val="000000100000" w:firstRow="0" w:lastRow="0" w:firstColumn="0" w:lastColumn="0" w:oddVBand="0" w:evenVBand="0" w:oddHBand="1" w:evenHBand="0" w:firstRowFirstColumn="0" w:firstRowLastColumn="0" w:lastRowFirstColumn="0" w:lastRowLastColumn="0"/>
+            </w:pPr>
+            <w:r>
+              <w:rPr>
+                <w:rFonts w:hint="eastAsia"/>
+              </w:rPr>
+              <w:t>The sub item</w:t>
+            </w:r>
+            <w:r>
+              <w:t>’</w:t>
+            </w:r>
+            <w:r>
+              <w:rPr>
+                <w:rFonts w:hint="eastAsia"/>
+              </w:rPr>
+              <w:t>s time line should be disappeared in right panel.</w:t>
+            </w:r>
+          </w:p>
+        </w:tc>
+      </w:tr>
+      <w:tr>
+        <w:tc>
+          <w:tcPr>
+            <w:cnfStyle w:val="001000000000" w:firstRow="0" w:lastRow="0" w:firstColumn="1" w:lastColumn="0" w:oddVBand="0" w:evenVBand="0" w:oddHBand="0" w:evenHBand="0" w:firstRowFirstColumn="0" w:firstRowLastColumn="0" w:lastRowFirstColumn="0" w:lastRowLastColumn="0"/>
+            <w:tcW w:w="2235" w:type="dxa"/>
+          </w:tcPr>
+          <w:p>
+            <w:r>
+              <w:rPr>
+                <w:rFonts w:hint="eastAsia"/>
+              </w:rPr>
+              <w:lastRenderedPageBreak/>
+              <w:t>Exception Flows</w:t>
+            </w:r>
+          </w:p>
+        </w:tc>
+        <w:tc>
+          <w:tcPr>
+            <w:tcW w:w="6287" w:type="dxa"/>
+          </w:tcPr>
+          <w:p>
+            <w:pPr>
+              <w:cnfStyle w:val="000000000000" w:firstRow="0" w:lastRow="0" w:firstColumn="0" w:lastColumn="0" w:oddVBand="0" w:evenVBand="0" w:oddHBand="0" w:evenHBand="0" w:firstRowFirstColumn="0" w:firstRowLastColumn="0" w:lastRowFirstColumn="0" w:lastRowLastColumn="0"/>
+            </w:pPr>
+          </w:p>
+        </w:tc>
+      </w:tr>
+      <w:tr>
+        <w:trPr>
+          <w:cnfStyle w:val="000000100000" w:firstRow="0" w:lastRow="0" w:firstColumn="0" w:lastColumn="0" w:oddVBand="0" w:evenVBand="0" w:oddHBand="1" w:evenHBand="0" w:firstRowFirstColumn="0" w:firstRowLastColumn="0" w:lastRowFirstColumn="0" w:lastRowLastColumn="0"/>
+        </w:trPr>
+        <w:tc>
+          <w:tcPr>
+            <w:cnfStyle w:val="001000000000" w:firstRow="0" w:lastRow="0" w:firstColumn="1" w:lastColumn="0" w:oddVBand="0" w:evenVBand="0" w:oddHBand="0" w:evenHBand="0" w:firstRowFirstColumn="0" w:firstRowLastColumn="0" w:lastRowFirstColumn="0" w:lastRowLastColumn="0"/>
+            <w:tcW w:w="2235" w:type="dxa"/>
+          </w:tcPr>
+          <w:p>
+            <w:r>
+              <w:rPr>
+                <w:rFonts w:hint="eastAsia"/>
+              </w:rPr>
+              <w:t>Special Requirements</w:t>
+            </w:r>
+          </w:p>
+        </w:tc>
+        <w:tc>
+          <w:tcPr>
+            <w:tcW w:w="6287" w:type="dxa"/>
+          </w:tcPr>
+          <w:p>
+            <w:pPr>
+              <w:cnfStyle w:val="000000100000" w:firstRow="0" w:lastRow="0" w:firstColumn="0" w:lastColumn="0" w:oddVBand="0" w:evenVBand="0" w:oddHBand="1" w:evenHBand="0" w:firstRowFirstColumn="0" w:firstRowLastColumn="0" w:lastRowFirstColumn="0" w:lastRowLastColumn="0"/>
+            </w:pPr>
+          </w:p>
+        </w:tc>
+      </w:tr>
+      <w:tr>
+        <w:tc>
+          <w:tcPr>
+            <w:cnfStyle w:val="001000000000" w:firstRow="0" w:lastRow="0" w:firstColumn="1" w:lastColumn="0" w:oddVBand="0" w:evenVBand="0" w:oddHBand="0" w:evenHBand="0" w:firstRowFirstColumn="0" w:firstRowLastColumn="0" w:lastRowFirstColumn="0" w:lastRowLastColumn="0"/>
+            <w:tcW w:w="2235" w:type="dxa"/>
+          </w:tcPr>
+          <w:p>
+            <w:r>
+              <w:rPr>
+                <w:rFonts w:hint="eastAsia"/>
+              </w:rPr>
+              <w:t>Post-Condition</w:t>
+            </w:r>
+          </w:p>
+        </w:tc>
+        <w:tc>
+          <w:tcPr>
+            <w:tcW w:w="6287" w:type="dxa"/>
+          </w:tcPr>
+          <w:p>
+            <w:pPr>
+              <w:cnfStyle w:val="000000000000" w:firstRow="0" w:lastRow="0" w:firstColumn="0" w:lastColumn="0" w:oddVBand="0" w:evenVBand="0" w:oddHBand="0" w:evenHBand="0" w:firstRowFirstColumn="0" w:firstRowLastColumn="0" w:lastRowFirstColumn="0" w:lastRowLastColumn="0"/>
+            </w:pPr>
+          </w:p>
+        </w:tc>
+      </w:tr>
+      <w:tr>
+        <w:trPr>
+          <w:cnfStyle w:val="000000100000" w:firstRow="0" w:lastRow="0" w:firstColumn="0" w:lastColumn="0" w:oddVBand="0" w:evenVBand="0" w:oddHBand="1" w:evenHBand="0" w:firstRowFirstColumn="0" w:firstRowLastColumn="0" w:lastRowFirstColumn="0" w:lastRowLastColumn="0"/>
+        </w:trPr>
+        <w:tc>
+          <w:tcPr>
+            <w:cnfStyle w:val="001000000000" w:firstRow="0" w:lastRow="0" w:firstColumn="1" w:lastColumn="0" w:oddVBand="0" w:evenVBand="0" w:oddHBand="0" w:evenHBand="0" w:firstRowFirstColumn="0" w:firstRowLastColumn="0" w:lastRowFirstColumn="0" w:lastRowLastColumn="0"/>
+            <w:tcW w:w="2235" w:type="dxa"/>
+          </w:tcPr>
+          <w:p>
+            <w:r>
+              <w:rPr>
+                <w:rFonts w:hint="eastAsia"/>
+              </w:rPr>
+              <w:t>Extension</w:t>
+            </w:r>
+          </w:p>
+        </w:tc>
+        <w:tc>
+          <w:tcPr>
+            <w:tcW w:w="6287" w:type="dxa"/>
+          </w:tcPr>
+          <w:p>
+            <w:pPr>
+              <w:cnfStyle w:val="000000100000" w:firstRow="0" w:lastRow="0" w:firstColumn="0" w:lastColumn="0" w:oddVBand="0" w:evenVBand="0" w:oddHBand="1" w:evenHBand="0" w:firstRowFirstColumn="0" w:firstRowLastColumn="0" w:lastRowFirstColumn="0" w:lastRowLastColumn="0"/>
+            </w:pPr>
+          </w:p>
+        </w:tc>
+      </w:tr>
+    </w:tbl>
+    <w:p/>
+    <w:p>
+      <w:pPr>
+        <w:pStyle w:val="Heading1"/>
+      </w:pPr>
+      <w:r>
+        <w:rPr>
+          <w:rFonts w:hint="eastAsia"/>
+        </w:rPr>
+        <w:t>Navigate to Project details</w:t>
+      </w:r>
+    </w:p>
+    <w:p/>
+    <w:tbl>
+      <w:tblPr>
+        <w:tblStyle w:val="MediumGrid3-Accent5"/>
+        <w:tblW w:w="0" w:type="auto"/>
+        <w:tblLook w:val="04A0" w:firstRow="1" w:lastRow="0" w:firstColumn="1" w:lastColumn="0" w:noHBand="0" w:noVBand="1"/>
+      </w:tblPr>
+      <w:tblGrid>
+        <w:gridCol w:w="2235"/>
+        <w:gridCol w:w="6287"/>
+      </w:tblGrid>
+      <w:tr>
+        <w:trPr>
+          <w:cnfStyle w:val="100000000000" w:firstRow="1" w:lastRow="0" w:firstColumn="0" w:lastColumn="0" w:oddVBand="0" w:evenVBand="0" w:oddHBand="0" w:evenHBand="0" w:firstRowFirstColumn="0" w:firstRowLastColumn="0" w:lastRowFirstColumn="0" w:lastRowLastColumn="0"/>
+        </w:trPr>
+        <w:tc>
+          <w:tcPr>
+            <w:cnfStyle w:val="001000000000" w:firstRow="0" w:lastRow="0" w:firstColumn="1" w:lastColumn="0" w:oddVBand="0" w:evenVBand="0" w:oddHBand="0" w:evenHBand="0" w:firstRowFirstColumn="0" w:firstRowLastColumn="0" w:lastRowFirstColumn="0" w:lastRowLastColumn="0"/>
+            <w:tcW w:w="2235" w:type="dxa"/>
+          </w:tcPr>
+          <w:p>
+            <w:r>
+              <w:rPr>
+                <w:rFonts w:hint="eastAsia"/>
+              </w:rPr>
+              <w:t>Case Name</w:t>
+            </w:r>
+          </w:p>
+        </w:tc>
+        <w:tc>
+          <w:tcPr>
+            <w:tcW w:w="6287" w:type="dxa"/>
+          </w:tcPr>
+          <w:p>
+            <w:pPr>
+              <w:cnfStyle w:val="100000000000" w:firstRow="1" w:lastRow="0" w:firstColumn="0" w:lastColumn="0" w:oddVBand="0" w:evenVBand="0" w:oddHBand="0" w:evenHBand="0" w:firstRowFirstColumn="0" w:firstRowLastColumn="0" w:lastRowFirstColumn="0" w:lastRowLastColumn="0"/>
+            </w:pPr>
+            <w:r>
+              <w:rPr>
+                <w:rFonts w:hint="eastAsia"/>
+              </w:rPr>
+              <w:t>Navigate to Project details</w:t>
+            </w:r>
+          </w:p>
+        </w:tc>
+      </w:tr>
+      <w:tr>
+        <w:trPr>
+          <w:cnfStyle w:val="000000100000" w:firstRow="0" w:lastRow="0" w:firstColumn="0" w:lastColumn="0" w:oddVBand="0" w:evenVBand="0" w:oddHBand="1" w:evenHBand="0" w:firstRowFirstColumn="0" w:firstRowLastColumn="0" w:lastRowFirstColumn="0" w:lastRowLastColumn="0"/>
+        </w:trPr>
+        <w:tc>
+          <w:tcPr>
+            <w:cnfStyle w:val="001000000000" w:firstRow="0" w:lastRow="0" w:firstColumn="1" w:lastColumn="0" w:oddVBand="0" w:evenVBand="0" w:oddHBand="0" w:evenHBand="0" w:firstRowFirstColumn="0" w:firstRowLastColumn="0" w:lastRowFirstColumn="0" w:lastRowLastColumn="0"/>
+            <w:tcW w:w="2235" w:type="dxa"/>
+          </w:tcPr>
+          <w:p>
+            <w:r>
+              <w:rPr>
+                <w:rFonts w:hint="eastAsia"/>
+              </w:rPr>
+              <w:t>Case No</w:t>
+            </w:r>
+          </w:p>
+        </w:tc>
+        <w:tc>
+          <w:tcPr>
+            <w:tcW w:w="6287" w:type="dxa"/>
+          </w:tcPr>
+          <w:p>
+            <w:pPr>
+              <w:cnfStyle w:val="000000100000" w:firstRow="0" w:lastRow="0" w:firstColumn="0" w:lastColumn="0" w:oddVBand="0" w:evenVBand="0" w:oddHBand="1" w:evenHBand="0" w:firstRowFirstColumn="0" w:firstRowLastColumn="0" w:lastRowFirstColumn="0" w:lastRowLastColumn="0"/>
+            </w:pPr>
+            <w:r>
+              <w:rPr>
+                <w:rFonts w:hint="eastAsia"/>
+              </w:rPr>
+              <w:t>004</w:t>
+            </w:r>
+          </w:p>
+        </w:tc>
+      </w:tr>
+      <w:tr>
+        <w:tc>
+          <w:tcPr>
+            <w:cnfStyle w:val="001000000000" w:firstRow="0" w:lastRow="0" w:firstColumn="1" w:lastColumn="0" w:oddVBand="0" w:evenVBand="0" w:oddHBand="0" w:evenHBand="0" w:firstRowFirstColumn="0" w:firstRowLastColumn="0" w:lastRowFirstColumn="0" w:lastRowLastColumn="0"/>
+            <w:tcW w:w="2235" w:type="dxa"/>
+          </w:tcPr>
+          <w:p>
+            <w:r>
+              <w:rPr>
+                <w:rFonts w:hint="eastAsia"/>
+              </w:rPr>
+              <w:t>Case Version</w:t>
+            </w:r>
+          </w:p>
+        </w:tc>
+        <w:tc>
+          <w:tcPr>
+            <w:tcW w:w="6287" w:type="dxa"/>
+          </w:tcPr>
+          <w:p>
+            <w:pPr>
+              <w:cnfStyle w:val="000000000000" w:firstRow="0" w:lastRow="0" w:firstColumn="0" w:lastColumn="0" w:oddVBand="0" w:evenVBand="0" w:oddHBand="0" w:evenHBand="0" w:firstRowFirstColumn="0" w:firstRowLastColumn="0" w:lastRowFirstColumn="0" w:lastRowLastColumn="0"/>
+            </w:pPr>
+            <w:r>
+              <w:rPr>
+                <w:rFonts w:hint="eastAsia"/>
+              </w:rPr>
+              <w:t>1</w:t>
+            </w:r>
+          </w:p>
+        </w:tc>
+      </w:tr>
+      <w:tr>
+        <w:trPr>
+          <w:cnfStyle w:val="000000100000" w:firstRow="0" w:lastRow="0" w:firstColumn="0" w:lastColumn="0" w:oddVBand="0" w:evenVBand="0" w:oddHBand="1" w:evenHBand="0" w:firstRowFirstColumn="0" w:firstRowLastColumn="0" w:lastRowFirstColumn="0" w:lastRowLastColumn="0"/>
+        </w:trPr>
+        <w:tc>
+          <w:tcPr>
+            <w:cnfStyle w:val="001000000000" w:firstRow="0" w:lastRow="0" w:firstColumn="1" w:lastColumn="0" w:oddVBand="0" w:evenVBand="0" w:oddHBand="0" w:evenHBand="0" w:firstRowFirstColumn="0" w:firstRowLastColumn="0" w:lastRowFirstColumn="0" w:lastRowLastColumn="0"/>
+            <w:tcW w:w="2235" w:type="dxa"/>
+          </w:tcPr>
+          <w:p>
+            <w:r>
+              <w:rPr>
+                <w:rFonts w:hint="eastAsia"/>
+              </w:rPr>
+              <w:t>Scope</w:t>
+            </w:r>
+          </w:p>
+        </w:tc>
+        <w:tc>
+          <w:tcPr>
+            <w:tcW w:w="6287" w:type="dxa"/>
+          </w:tcPr>
+          <w:p>
+            <w:pPr>
+              <w:cnfStyle w:val="000000100000" w:firstRow="0" w:lastRow="0" w:firstColumn="0" w:lastColumn="0" w:oddVBand="0" w:evenVBand="0" w:oddHBand="1" w:evenHBand="0" w:firstRowFirstColumn="0" w:firstRowLastColumn="0" w:lastRowFirstColumn="0" w:lastRowLastColumn="0"/>
+              <w:rPr>
+                <w:b/>
+                <w:i/>
+              </w:rPr>
+            </w:pPr>
+            <w:r>
+              <w:rPr>
+                <w:rFonts w:hint="eastAsia"/>
+                <w:b/>
+                <w:i/>
+              </w:rPr>
+              <w:t>Project Overview</w:t>
+            </w:r>
+          </w:p>
+        </w:tc>
+      </w:tr>
+      <w:tr>
+        <w:tc>
+          <w:tcPr>
+            <w:cnfStyle w:val="001000000000" w:firstRow="0" w:lastRow="0" w:firstColumn="1" w:lastColumn="0" w:oddVBand="0" w:evenVBand="0" w:oddHBand="0" w:evenHBand="0" w:firstRowFirstColumn="0" w:firstRowLastColumn="0" w:lastRowFirstColumn="0" w:lastRowLastColumn="0"/>
+            <w:tcW w:w="2235" w:type="dxa"/>
+          </w:tcPr>
+          <w:p>
+            <w:r>
+              <w:rPr>
+                <w:rFonts w:hint="eastAsia"/>
+              </w:rPr>
+              <w:t>Priority</w:t>
+            </w:r>
+          </w:p>
+        </w:tc>
+        <w:tc>
+          <w:tcPr>
+            <w:tcW w:w="6287" w:type="dxa"/>
+          </w:tcPr>
+          <w:p>
+            <w:pPr>
+              <w:cnfStyle w:val="000000000000" w:firstRow="0" w:lastRow="0" w:firstColumn="0" w:lastColumn="0" w:oddVBand="0" w:evenVBand="0" w:oddHBand="0" w:evenHBand="0" w:firstRowFirstColumn="0" w:firstRowLastColumn="0" w:lastRowFirstColumn="0" w:lastRowLastColumn="0"/>
+            </w:pPr>
+            <w:r>
+              <w:rPr>
+                <w:rFonts w:hint="eastAsia"/>
+                <w:b/>
+                <w:i/>
+              </w:rPr>
+              <w:t>High</w:t>
+            </w:r>
+          </w:p>
+        </w:tc>
+      </w:tr>
+      <w:tr>
+        <w:trPr>
+          <w:cnfStyle w:val="000000100000" w:firstRow="0" w:lastRow="0" w:firstColumn="0" w:lastColumn="0" w:oddVBand="0" w:evenVBand="0" w:oddHBand="1" w:evenHBand="0" w:firstRowFirstColumn="0" w:firstRowLastColumn="0" w:lastRowFirstColumn="0" w:lastRowLastColumn="0"/>
+        </w:trPr>
+        <w:tc>
+          <w:tcPr>
+            <w:cnfStyle w:val="001000000000" w:firstRow="0" w:lastRow="0" w:firstColumn="1" w:lastColumn="0" w:oddVBand="0" w:evenVBand="0" w:oddHBand="0" w:evenHBand="0" w:firstRowFirstColumn="0" w:firstRowLastColumn="0" w:lastRowFirstColumn="0" w:lastRowLastColumn="0"/>
+            <w:tcW w:w="2235" w:type="dxa"/>
+          </w:tcPr>
+          <w:p>
+            <w:r>
+              <w:rPr>
+                <w:rFonts w:hint="eastAsia"/>
+              </w:rPr>
+              <w:t>Actor</w:t>
+            </w:r>
+          </w:p>
+        </w:tc>
+        <w:tc>
+          <w:tcPr>
+            <w:tcW w:w="6287" w:type="dxa"/>
+          </w:tcPr>
+          <w:p>
+            <w:pPr>
+              <w:cnfStyle w:val="000000100000" w:firstRow="0" w:lastRow="0" w:firstColumn="0" w:lastColumn="0" w:oddVBand="0" w:evenVBand="0" w:oddHBand="1" w:evenHBand="0" w:firstRowFirstColumn="0" w:firstRowLastColumn="0" w:lastRowFirstColumn="0" w:lastRowLastColumn="0"/>
+            </w:pPr>
+            <w:r>
+              <w:rPr>
+                <w:rFonts w:hint="eastAsia"/>
+              </w:rPr>
+              <w:t>Customer Lv1</w:t>
+            </w:r>
+            <w:proofErr w:type="gramStart"/>
+            <w:r>
+              <w:rPr>
+                <w:rFonts w:hint="eastAsia"/>
+              </w:rPr>
+              <w:t>,Supplier</w:t>
+            </w:r>
+            <w:proofErr w:type="gramEnd"/>
+            <w:r>
+              <w:rPr>
+                <w:rFonts w:hint="eastAsia"/>
+              </w:rPr>
+              <w:t xml:space="preserve"> Lv1,Super </w:t>
+            </w:r>
+            <w:proofErr w:type="spellStart"/>
+            <w:r>
+              <w:rPr>
+                <w:rFonts w:hint="eastAsia"/>
+              </w:rPr>
+              <w:t>Admin,Admin,Mgr</w:t>
+            </w:r>
+            <w:proofErr w:type="spellEnd"/>
+            <w:r>
+              <w:rPr>
+                <w:rFonts w:hint="eastAsia"/>
+              </w:rPr>
+              <w:t xml:space="preserve"> Lv1,Mgr Lv2,Staff</w:t>
+            </w:r>
+          </w:p>
+        </w:tc>
+      </w:tr>
+      <w:tr>
+        <w:tc>
+          <w:tcPr>
+            <w:cnfStyle w:val="001000000000" w:firstRow="0" w:lastRow="0" w:firstColumn="1" w:lastColumn="0" w:oddVBand="0" w:evenVBand="0" w:oddHBand="0" w:evenHBand="0" w:firstRowFirstColumn="0" w:firstRowLastColumn="0" w:lastRowFirstColumn="0" w:lastRowLastColumn="0"/>
+            <w:tcW w:w="2235" w:type="dxa"/>
+          </w:tcPr>
+          <w:p>
+            <w:r>
+              <w:rPr>
+                <w:rFonts w:hint="eastAsia"/>
+              </w:rPr>
+              <w:t>Pre-Condition</w:t>
+            </w:r>
+          </w:p>
+        </w:tc>
+        <w:tc>
+          <w:tcPr>
+            <w:tcW w:w="6287" w:type="dxa"/>
+          </w:tcPr>
+          <w:p>
+            <w:pPr>
+              <w:pStyle w:val="ListParagraph"/>
+              <w:numPr>
+                <w:ilvl w:val="0"/>
                 <w:numId w:val="12"/>
               </w:numPr>
               <w:ind w:firstLineChars="0"/>
-              <w:cnfStyle w:val="000000000000"/>
-            </w:pPr>
-            <w:r>
-              <w:rPr>
-                <w:rFonts w:hint="eastAsia"/>
-              </w:rPr>
-              <w:t>Project</w:t>
-            </w:r>
-            <w:r>
-              <w:rPr>
-                <w:rFonts w:hint="eastAsia"/>
-              </w:rPr>
-              <w:t xml:space="preserve"> Item</w:t>
+              <w:cnfStyle w:val="000000000000" w:firstRow="0" w:lastRow="0" w:firstColumn="0" w:lastColumn="0" w:oddVBand="0" w:evenVBand="0" w:oddHBand="0" w:evenHBand="0" w:firstRowFirstColumn="0" w:firstRowLastColumn="0" w:lastRowFirstColumn="0" w:lastRowLastColumn="0"/>
+            </w:pPr>
+            <w:r>
+              <w:t>C</w:t>
+            </w:r>
+            <w:r>
+              <w:rPr>
+                <w:rFonts w:hint="eastAsia"/>
+              </w:rPr>
+              <w:t>ase No:</w:t>
+            </w:r>
+            <w:hyperlink w:anchor="_View_project_status" w:history="1">
+              <w:r>
+                <w:rPr>
+                  <w:rStyle w:val="Hyperlink"/>
+                  <w:rFonts w:hint="eastAsia"/>
+                </w:rPr>
+                <w:t>001</w:t>
+              </w:r>
+            </w:hyperlink>
+          </w:p>
+          <w:p>
+            <w:pPr>
+              <w:pStyle w:val="ListParagraph"/>
+              <w:numPr>
+                <w:ilvl w:val="0"/>
+                <w:numId w:val="12"/>
+              </w:numPr>
+              <w:ind w:firstLineChars="0"/>
+              <w:cnfStyle w:val="000000000000" w:firstRow="0" w:lastRow="0" w:firstColumn="0" w:lastColumn="0" w:oddVBand="0" w:evenVBand="0" w:oddHBand="0" w:evenHBand="0" w:firstRowFirstColumn="0" w:firstRowLastColumn="0" w:lastRowFirstColumn="0" w:lastRowLastColumn="0"/>
+            </w:pPr>
+            <w:r>
+              <w:rPr>
+                <w:rFonts w:hint="eastAsia"/>
+              </w:rPr>
+              <w:t>Project Item</w:t>
             </w:r>
           </w:p>
         </w:tc>
       </w:tr>
       <w:tr>
         <w:trPr>
-          <w:cnfStyle w:val="000000100000"/>
+          <w:cnfStyle w:val="000000100000" w:firstRow="0" w:lastRow="0" w:firstColumn="0" w:lastColumn="0" w:oddVBand="0" w:evenVBand="0" w:oddHBand="1" w:evenHBand="0" w:firstRowFirstColumn="0" w:firstRowLastColumn="0" w:lastRowFirstColumn="0" w:lastRowLastColumn="0"/>
         </w:trPr>
         <w:tc>
           <w:tcPr>
-            <w:cnfStyle w:val="001000000000"/>
+            <w:cnfStyle w:val="001000000000" w:firstRow="0" w:lastRow="0" w:firstColumn="1" w:lastColumn="0" w:oddVBand="0" w:evenVBand="0" w:oddHBand="0" w:evenHBand="0" w:firstRowFirstColumn="0" w:firstRowLastColumn="0" w:lastRowFirstColumn="0" w:lastRowLastColumn="0"/>
             <w:tcW w:w="2235" w:type="dxa"/>
           </w:tcPr>
           <w:p>
@@ -2560,27 +2763,21 @@
           </w:tcPr>
           <w:p>
             <w:pPr>
-              <w:cnfStyle w:val="000000100000"/>
-            </w:pPr>
-            <w:r>
-              <w:rPr>
-                <w:rFonts w:hint="eastAsia"/>
-              </w:rPr>
-              <w:t>Click the item name col</w:t>
-            </w:r>
-            <w:r>
-              <w:rPr>
-                <w:rFonts w:hint="eastAsia"/>
-              </w:rPr>
-              <w:t>umn</w:t>
-            </w:r>
-          </w:p>
-        </w:tc>
-      </w:tr>
-      <w:tr>
-        <w:tc>
-          <w:tcPr>
-            <w:cnfStyle w:val="001000000000"/>
+              <w:cnfStyle w:val="000000100000" w:firstRow="0" w:lastRow="0" w:firstColumn="0" w:lastColumn="0" w:oddVBand="0" w:evenVBand="0" w:oddHBand="1" w:evenHBand="0" w:firstRowFirstColumn="0" w:firstRowLastColumn="0" w:lastRowFirstColumn="0" w:lastRowLastColumn="0"/>
+            </w:pPr>
+            <w:r>
+              <w:rPr>
+                <w:rFonts w:hint="eastAsia"/>
+              </w:rPr>
+              <w:t>Click the item name column</w:t>
+            </w:r>
+          </w:p>
+        </w:tc>
+      </w:tr>
+      <w:tr>
+        <w:tc>
+          <w:tcPr>
+            <w:cnfStyle w:val="001000000000" w:firstRow="0" w:lastRow="0" w:firstColumn="1" w:lastColumn="0" w:oddVBand="0" w:evenVBand="0" w:oddHBand="0" w:evenHBand="0" w:firstRowFirstColumn="0" w:firstRowLastColumn="0" w:lastRowFirstColumn="0" w:lastRowLastColumn="0"/>
             <w:tcW w:w="2235" w:type="dxa"/>
           </w:tcPr>
           <w:p>
@@ -2598,30 +2795,24 @@
           </w:tcPr>
           <w:p>
             <w:pPr>
-              <w:cnfStyle w:val="000000000000"/>
-            </w:pPr>
-            <w:r>
-              <w:rPr>
-                <w:rFonts w:hint="eastAsia"/>
-              </w:rPr>
-              <w:t>Project</w:t>
-            </w:r>
-            <w:r>
-              <w:rPr>
-                <w:rFonts w:hint="eastAsia"/>
-              </w:rPr>
-              <w:t xml:space="preserve"> details page should be displayed</w:t>
+              <w:cnfStyle w:val="000000000000" w:firstRow="0" w:lastRow="0" w:firstColumn="0" w:lastColumn="0" w:oddVBand="0" w:evenVBand="0" w:oddHBand="0" w:evenHBand="0" w:firstRowFirstColumn="0" w:firstRowLastColumn="0" w:lastRowFirstColumn="0" w:lastRowLastColumn="0"/>
+            </w:pPr>
+            <w:r>
+              <w:rPr>
+                <w:rFonts w:hint="eastAsia"/>
+              </w:rPr>
+              <w:t>Project details page should be displayed</w:t>
             </w:r>
           </w:p>
         </w:tc>
       </w:tr>
       <w:tr>
         <w:trPr>
-          <w:cnfStyle w:val="000000100000"/>
+          <w:cnfStyle w:val="000000100000" w:firstRow="0" w:lastRow="0" w:firstColumn="0" w:lastColumn="0" w:oddVBand="0" w:evenVBand="0" w:oddHBand="1" w:evenHBand="0" w:firstRowFirstColumn="0" w:firstRowLastColumn="0" w:lastRowFirstColumn="0" w:lastRowLastColumn="0"/>
         </w:trPr>
         <w:tc>
           <w:tcPr>
-            <w:cnfStyle w:val="001000000000"/>
+            <w:cnfStyle w:val="001000000000" w:firstRow="0" w:lastRow="0" w:firstColumn="1" w:lastColumn="0" w:oddVBand="0" w:evenVBand="0" w:oddHBand="0" w:evenHBand="0" w:firstRowFirstColumn="0" w:firstRowLastColumn="0" w:lastRowFirstColumn="0" w:lastRowLastColumn="0"/>
             <w:tcW w:w="2235" w:type="dxa"/>
           </w:tcPr>
           <w:p>
@@ -2639,15 +2830,15 @@
           </w:tcPr>
           <w:p>
             <w:pPr>
-              <w:cnfStyle w:val="000000100000"/>
-            </w:pPr>
-          </w:p>
-        </w:tc>
-      </w:tr>
-      <w:tr>
-        <w:tc>
-          <w:tcPr>
-            <w:cnfStyle w:val="001000000000"/>
+              <w:cnfStyle w:val="000000100000" w:firstRow="0" w:lastRow="0" w:firstColumn="0" w:lastColumn="0" w:oddVBand="0" w:evenVBand="0" w:oddHBand="1" w:evenHBand="0" w:firstRowFirstColumn="0" w:firstRowLastColumn="0" w:lastRowFirstColumn="0" w:lastRowLastColumn="0"/>
+            </w:pPr>
+          </w:p>
+        </w:tc>
+      </w:tr>
+      <w:tr>
+        <w:tc>
+          <w:tcPr>
+            <w:cnfStyle w:val="001000000000" w:firstRow="0" w:lastRow="0" w:firstColumn="1" w:lastColumn="0" w:oddVBand="0" w:evenVBand="0" w:oddHBand="0" w:evenHBand="0" w:firstRowFirstColumn="0" w:firstRowLastColumn="0" w:lastRowFirstColumn="0" w:lastRowLastColumn="0"/>
             <w:tcW w:w="2235" w:type="dxa"/>
           </w:tcPr>
           <w:p>
@@ -2665,18 +2856,18 @@
           </w:tcPr>
           <w:p>
             <w:pPr>
-              <w:cnfStyle w:val="000000000000"/>
+              <w:cnfStyle w:val="000000000000" w:firstRow="0" w:lastRow="0" w:firstColumn="0" w:lastColumn="0" w:oddVBand="0" w:evenVBand="0" w:oddHBand="0" w:evenHBand="0" w:firstRowFirstColumn="0" w:firstRowLastColumn="0" w:lastRowFirstColumn="0" w:lastRowLastColumn="0"/>
             </w:pPr>
           </w:p>
         </w:tc>
       </w:tr>
       <w:tr>
         <w:trPr>
-          <w:cnfStyle w:val="000000100000"/>
+          <w:cnfStyle w:val="000000100000" w:firstRow="0" w:lastRow="0" w:firstColumn="0" w:lastColumn="0" w:oddVBand="0" w:evenVBand="0" w:oddHBand="1" w:evenHBand="0" w:firstRowFirstColumn="0" w:firstRowLastColumn="0" w:lastRowFirstColumn="0" w:lastRowLastColumn="0"/>
         </w:trPr>
         <w:tc>
           <w:tcPr>
-            <w:cnfStyle w:val="001000000000"/>
+            <w:cnfStyle w:val="001000000000" w:firstRow="0" w:lastRow="0" w:firstColumn="1" w:lastColumn="0" w:oddVBand="0" w:evenVBand="0" w:oddHBand="0" w:evenHBand="0" w:firstRowFirstColumn="0" w:firstRowLastColumn="0" w:lastRowFirstColumn="0" w:lastRowLastColumn="0"/>
             <w:tcW w:w="2235" w:type="dxa"/>
           </w:tcPr>
           <w:p>
@@ -2694,15 +2885,15 @@
           </w:tcPr>
           <w:p>
             <w:pPr>
-              <w:cnfStyle w:val="000000100000"/>
-            </w:pPr>
-          </w:p>
-        </w:tc>
-      </w:tr>
-      <w:tr>
-        <w:tc>
-          <w:tcPr>
-            <w:cnfStyle w:val="001000000000"/>
+              <w:cnfStyle w:val="000000100000" w:firstRow="0" w:lastRow="0" w:firstColumn="0" w:lastColumn="0" w:oddVBand="0" w:evenVBand="0" w:oddHBand="1" w:evenHBand="0" w:firstRowFirstColumn="0" w:firstRowLastColumn="0" w:lastRowFirstColumn="0" w:lastRowLastColumn="0"/>
+            </w:pPr>
+          </w:p>
+        </w:tc>
+      </w:tr>
+      <w:tr>
+        <w:tc>
+          <w:tcPr>
+            <w:cnfStyle w:val="001000000000" w:firstRow="0" w:lastRow="0" w:firstColumn="1" w:lastColumn="0" w:oddVBand="0" w:evenVBand="0" w:oddHBand="0" w:evenHBand="0" w:firstRowFirstColumn="0" w:firstRowLastColumn="0" w:lastRowFirstColumn="0" w:lastRowLastColumn="0"/>
             <w:tcW w:w="2235" w:type="dxa"/>
           </w:tcPr>
           <w:p>
@@ -2720,18 +2911,18 @@
           </w:tcPr>
           <w:p>
             <w:pPr>
-              <w:cnfStyle w:val="000000000000"/>
+              <w:cnfStyle w:val="000000000000" w:firstRow="0" w:lastRow="0" w:firstColumn="0" w:lastColumn="0" w:oddVBand="0" w:evenVBand="0" w:oddHBand="0" w:evenHBand="0" w:firstRowFirstColumn="0" w:firstRowLastColumn="0" w:lastRowFirstColumn="0" w:lastRowLastColumn="0"/>
             </w:pPr>
           </w:p>
         </w:tc>
       </w:tr>
       <w:tr>
         <w:trPr>
-          <w:cnfStyle w:val="000000100000"/>
+          <w:cnfStyle w:val="000000100000" w:firstRow="0" w:lastRow="0" w:firstColumn="0" w:lastColumn="0" w:oddVBand="0" w:evenVBand="0" w:oddHBand="1" w:evenHBand="0" w:firstRowFirstColumn="0" w:firstRowLastColumn="0" w:lastRowFirstColumn="0" w:lastRowLastColumn="0"/>
         </w:trPr>
         <w:tc>
           <w:tcPr>
-            <w:cnfStyle w:val="001000000000"/>
+            <w:cnfStyle w:val="001000000000" w:firstRow="0" w:lastRow="0" w:firstColumn="1" w:lastColumn="0" w:oddVBand="0" w:evenVBand="0" w:oddHBand="0" w:evenHBand="0" w:firstRowFirstColumn="0" w:firstRowLastColumn="0" w:lastRowFirstColumn="0" w:lastRowLastColumn="0"/>
             <w:tcW w:w="2235" w:type="dxa"/>
           </w:tcPr>
           <w:p>
@@ -2749,25 +2940,16 @@
           </w:tcPr>
           <w:p>
             <w:pPr>
-              <w:cnfStyle w:val="000000100000"/>
+              <w:cnfStyle w:val="000000100000" w:firstRow="0" w:lastRow="0" w:firstColumn="0" w:lastColumn="0" w:oddVBand="0" w:evenVBand="0" w:oddHBand="1" w:evenHBand="0" w:firstRowFirstColumn="0" w:firstRowLastColumn="0" w:lastRowFirstColumn="0" w:lastRowLastColumn="0"/>
             </w:pPr>
           </w:p>
         </w:tc>
       </w:tr>
     </w:tbl>
+    <w:p/>
     <w:p>
       <w:pPr>
-        <w:rPr>
-          <w:rFonts w:hint="eastAsia"/>
-        </w:rPr>
-      </w:pPr>
-    </w:p>
-    <w:p>
-      <w:pPr>
         <w:pStyle w:val="Heading1"/>
-        <w:rPr>
-          <w:rFonts w:hint="eastAsia"/>
-        </w:rPr>
       </w:pPr>
       <w:r>
         <w:rPr>
@@ -2780,7 +2962,7 @@
       <w:tblPr>
         <w:tblStyle w:val="MediumGrid3-Accent5"/>
         <w:tblW w:w="0" w:type="auto"/>
-        <w:tblLook w:val="04A0"/>
+        <w:tblLook w:val="04A0" w:firstRow="1" w:lastRow="0" w:firstColumn="1" w:lastColumn="0" w:noHBand="0" w:noVBand="1"/>
       </w:tblPr>
       <w:tblGrid>
         <w:gridCol w:w="2235"/>
@@ -2788,11 +2970,11 @@
       </w:tblGrid>
       <w:tr>
         <w:trPr>
-          <w:cnfStyle w:val="100000000000"/>
+          <w:cnfStyle w:val="100000000000" w:firstRow="1" w:lastRow="0" w:firstColumn="0" w:lastColumn="0" w:oddVBand="0" w:evenVBand="0" w:oddHBand="0" w:evenHBand="0" w:firstRowFirstColumn="0" w:firstRowLastColumn="0" w:lastRowFirstColumn="0" w:lastRowLastColumn="0"/>
         </w:trPr>
         <w:tc>
           <w:tcPr>
-            <w:cnfStyle w:val="001000000000"/>
+            <w:cnfStyle w:val="001000000000" w:firstRow="0" w:lastRow="0" w:firstColumn="1" w:lastColumn="0" w:oddVBand="0" w:evenVBand="0" w:oddHBand="0" w:evenHBand="0" w:firstRowFirstColumn="0" w:firstRowLastColumn="0" w:lastRowFirstColumn="0" w:lastRowLastColumn="0"/>
             <w:tcW w:w="2235" w:type="dxa"/>
           </w:tcPr>
           <w:p>
@@ -2810,7 +2992,7 @@
           </w:tcPr>
           <w:p>
             <w:pPr>
-              <w:cnfStyle w:val="100000000000"/>
+              <w:cnfStyle w:val="100000000000" w:firstRow="1" w:lastRow="0" w:firstColumn="0" w:lastColumn="0" w:oddVBand="0" w:evenVBand="0" w:oddHBand="0" w:evenHBand="0" w:firstRowFirstColumn="0" w:firstRowLastColumn="0" w:lastRowFirstColumn="0" w:lastRowLastColumn="0"/>
             </w:pPr>
             <w:r>
               <w:rPr>
@@ -2823,11 +3005,11 @@
       </w:tr>
       <w:tr>
         <w:trPr>
-          <w:cnfStyle w:val="000000100000"/>
+          <w:cnfStyle w:val="000000100000" w:firstRow="0" w:lastRow="0" w:firstColumn="0" w:lastColumn="0" w:oddVBand="0" w:evenVBand="0" w:oddHBand="1" w:evenHBand="0" w:firstRowFirstColumn="0" w:firstRowLastColumn="0" w:lastRowFirstColumn="0" w:lastRowLastColumn="0"/>
         </w:trPr>
         <w:tc>
           <w:tcPr>
-            <w:cnfStyle w:val="001000000000"/>
+            <w:cnfStyle w:val="001000000000" w:firstRow="0" w:lastRow="0" w:firstColumn="1" w:lastColumn="0" w:oddVBand="0" w:evenVBand="0" w:oddHBand="0" w:evenHBand="0" w:firstRowFirstColumn="0" w:firstRowLastColumn="0" w:lastRowFirstColumn="0" w:lastRowLastColumn="0"/>
             <w:tcW w:w="2235" w:type="dxa"/>
           </w:tcPr>
           <w:p>
@@ -2845,7 +3027,7 @@
           </w:tcPr>
           <w:p>
             <w:pPr>
-              <w:cnfStyle w:val="000000100000"/>
+              <w:cnfStyle w:val="000000100000" w:firstRow="0" w:lastRow="0" w:firstColumn="0" w:lastColumn="0" w:oddVBand="0" w:evenVBand="0" w:oddHBand="1" w:evenHBand="0" w:firstRowFirstColumn="0" w:firstRowLastColumn="0" w:lastRowFirstColumn="0" w:lastRowLastColumn="0"/>
             </w:pPr>
             <w:r>
               <w:rPr>
@@ -2865,7 +3047,7 @@
       <w:tr>
         <w:tc>
           <w:tcPr>
-            <w:cnfStyle w:val="001000000000"/>
+            <w:cnfStyle w:val="001000000000" w:firstRow="0" w:lastRow="0" w:firstColumn="1" w:lastColumn="0" w:oddVBand="0" w:evenVBand="0" w:oddHBand="0" w:evenHBand="0" w:firstRowFirstColumn="0" w:firstRowLastColumn="0" w:lastRowFirstColumn="0" w:lastRowLastColumn="0"/>
             <w:tcW w:w="2235" w:type="dxa"/>
           </w:tcPr>
           <w:p>
@@ -2883,7 +3065,7 @@
           </w:tcPr>
           <w:p>
             <w:pPr>
-              <w:cnfStyle w:val="000000000000"/>
+              <w:cnfStyle w:val="000000000000" w:firstRow="0" w:lastRow="0" w:firstColumn="0" w:lastColumn="0" w:oddVBand="0" w:evenVBand="0" w:oddHBand="0" w:evenHBand="0" w:firstRowFirstColumn="0" w:firstRowLastColumn="0" w:lastRowFirstColumn="0" w:lastRowLastColumn="0"/>
             </w:pPr>
             <w:r>
               <w:rPr>
@@ -2896,11 +3078,11 @@
       </w:tr>
       <w:tr>
         <w:trPr>
-          <w:cnfStyle w:val="000000100000"/>
+          <w:cnfStyle w:val="000000100000" w:firstRow="0" w:lastRow="0" w:firstColumn="0" w:lastColumn="0" w:oddVBand="0" w:evenVBand="0" w:oddHBand="1" w:evenHBand="0" w:firstRowFirstColumn="0" w:firstRowLastColumn="0" w:lastRowFirstColumn="0" w:lastRowLastColumn="0"/>
         </w:trPr>
         <w:tc>
           <w:tcPr>
-            <w:cnfStyle w:val="001000000000"/>
+            <w:cnfStyle w:val="001000000000" w:firstRow="0" w:lastRow="0" w:firstColumn="1" w:lastColumn="0" w:oddVBand="0" w:evenVBand="0" w:oddHBand="0" w:evenHBand="0" w:firstRowFirstColumn="0" w:firstRowLastColumn="0" w:lastRowFirstColumn="0" w:lastRowLastColumn="0"/>
             <w:tcW w:w="2235" w:type="dxa"/>
           </w:tcPr>
           <w:p>
@@ -2918,7 +3100,7 @@
           </w:tcPr>
           <w:p>
             <w:pPr>
-              <w:cnfStyle w:val="000000100000"/>
+              <w:cnfStyle w:val="000000100000" w:firstRow="0" w:lastRow="0" w:firstColumn="0" w:lastColumn="0" w:oddVBand="0" w:evenVBand="0" w:oddHBand="1" w:evenHBand="0" w:firstRowFirstColumn="0" w:firstRowLastColumn="0" w:lastRowFirstColumn="0" w:lastRowLastColumn="0"/>
               <w:rPr>
                 <w:b/>
                 <w:i/>
@@ -2938,7 +3120,7 @@
       <w:tr>
         <w:tc>
           <w:tcPr>
-            <w:cnfStyle w:val="001000000000"/>
+            <w:cnfStyle w:val="001000000000" w:firstRow="0" w:lastRow="0" w:firstColumn="1" w:lastColumn="0" w:oddVBand="0" w:evenVBand="0" w:oddHBand="0" w:evenHBand="0" w:firstRowFirstColumn="0" w:firstRowLastColumn="0" w:lastRowFirstColumn="0" w:lastRowLastColumn="0"/>
             <w:tcW w:w="2235" w:type="dxa"/>
           </w:tcPr>
           <w:p>
@@ -2956,7 +3138,7 @@
           </w:tcPr>
           <w:p>
             <w:pPr>
-              <w:cnfStyle w:val="000000000000"/>
+              <w:cnfStyle w:val="000000000000" w:firstRow="0" w:lastRow="0" w:firstColumn="0" w:lastColumn="0" w:oddVBand="0" w:evenVBand="0" w:oddHBand="0" w:evenHBand="0" w:firstRowFirstColumn="0" w:firstRowLastColumn="0" w:lastRowFirstColumn="0" w:lastRowLastColumn="0"/>
             </w:pPr>
             <w:r>
               <w:rPr>
@@ -2971,11 +3153,11 @@
       </w:tr>
       <w:tr>
         <w:trPr>
-          <w:cnfStyle w:val="000000100000"/>
+          <w:cnfStyle w:val="000000100000" w:firstRow="0" w:lastRow="0" w:firstColumn="0" w:lastColumn="0" w:oddVBand="0" w:evenVBand="0" w:oddHBand="1" w:evenHBand="0" w:firstRowFirstColumn="0" w:firstRowLastColumn="0" w:lastRowFirstColumn="0" w:lastRowLastColumn="0"/>
         </w:trPr>
         <w:tc>
           <w:tcPr>
-            <w:cnfStyle w:val="001000000000"/>
+            <w:cnfStyle w:val="001000000000" w:firstRow="0" w:lastRow="0" w:firstColumn="1" w:lastColumn="0" w:oddVBand="0" w:evenVBand="0" w:oddHBand="0" w:evenHBand="0" w:firstRowFirstColumn="0" w:firstRowLastColumn="0" w:lastRowFirstColumn="0" w:lastRowLastColumn="0"/>
             <w:tcW w:w="2235" w:type="dxa"/>
           </w:tcPr>
           <w:p>
@@ -2993,21 +3175,49 @@
           </w:tcPr>
           <w:p>
             <w:pPr>
-              <w:cnfStyle w:val="000000100000"/>
-            </w:pPr>
-            <w:r>
-              <w:rPr>
-                <w:rFonts w:hint="eastAsia"/>
-              </w:rPr>
-              <w:t>Customer Lv1,Supplier Lv1,Super Admin,Admin,Mgr Lv1,Mgr Lv2,Staff</w:t>
-            </w:r>
-          </w:p>
-        </w:tc>
-      </w:tr>
-      <w:tr>
-        <w:tc>
-          <w:tcPr>
-            <w:cnfStyle w:val="001000000000"/>
+              <w:cnfStyle w:val="000000100000" w:firstRow="0" w:lastRow="0" w:firstColumn="0" w:lastColumn="0" w:oddVBand="0" w:evenVBand="0" w:oddHBand="1" w:evenHBand="0" w:firstRowFirstColumn="0" w:firstRowLastColumn="0" w:lastRowFirstColumn="0" w:lastRowLastColumn="0"/>
+            </w:pPr>
+            <w:r>
+              <w:rPr>
+                <w:rFonts w:hint="eastAsia"/>
+              </w:rPr>
+              <w:t>Customer Lv1</w:t>
+            </w:r>
+            <w:proofErr w:type="gramStart"/>
+            <w:r>
+              <w:rPr>
+                <w:rFonts w:hint="eastAsia"/>
+              </w:rPr>
+              <w:t>,Supplier</w:t>
+            </w:r>
+            <w:proofErr w:type="gramEnd"/>
+            <w:r>
+              <w:rPr>
+                <w:rFonts w:hint="eastAsia"/>
+              </w:rPr>
+              <w:t xml:space="preserve"> Lv1,Super </w:t>
+            </w:r>
+            <w:proofErr w:type="spellStart"/>
+            <w:r>
+              <w:rPr>
+                <w:rFonts w:hint="eastAsia"/>
+              </w:rPr>
+              <w:t>Admin,Admin,Mgr</w:t>
+            </w:r>
+            <w:proofErr w:type="spellEnd"/>
+            <w:r>
+              <w:rPr>
+                <w:rFonts w:hint="eastAsia"/>
+              </w:rPr>
+              <w:t xml:space="preserve"> Lv1,Mgr Lv2,Staff</w:t>
+            </w:r>
+          </w:p>
+        </w:tc>
+      </w:tr>
+      <w:tr>
+        <w:tc>
+          <w:tcPr>
+            <w:cnfStyle w:val="001000000000" w:firstRow="0" w:lastRow="0" w:firstColumn="1" w:lastColumn="0" w:oddVBand="0" w:evenVBand="0" w:oddHBand="0" w:evenHBand="0" w:firstRowFirstColumn="0" w:firstRowLastColumn="0" w:lastRowFirstColumn="0" w:lastRowLastColumn="0"/>
             <w:tcW w:w="2235" w:type="dxa"/>
           </w:tcPr>
           <w:p>
@@ -3031,10 +3241,7 @@
                 <w:numId w:val="12"/>
               </w:numPr>
               <w:ind w:firstLineChars="0"/>
-              <w:cnfStyle w:val="000000000000"/>
-              <w:rPr>
-                <w:rFonts w:hint="eastAsia"/>
-              </w:rPr>
+              <w:cnfStyle w:val="000000000000" w:firstRow="0" w:lastRow="0" w:firstColumn="0" w:lastColumn="0" w:oddVBand="0" w:evenVBand="0" w:oddHBand="0" w:evenHBand="0" w:firstRowFirstColumn="0" w:firstRowLastColumn="0" w:lastRowFirstColumn="0" w:lastRowLastColumn="0"/>
             </w:pPr>
             <w:r>
               <w:t>C</w:t>
@@ -3063,7 +3270,7 @@
                 <w:numId w:val="12"/>
               </w:numPr>
               <w:ind w:firstLineChars="0"/>
-              <w:cnfStyle w:val="000000000000"/>
+              <w:cnfStyle w:val="000000000000" w:firstRow="0" w:lastRow="0" w:firstColumn="0" w:lastColumn="0" w:oddVBand="0" w:evenVBand="0" w:oddHBand="0" w:evenHBand="0" w:firstRowFirstColumn="0" w:firstRowLastColumn="0" w:lastRowFirstColumn="0" w:lastRowLastColumn="0"/>
             </w:pPr>
             <w:r>
               <w:rPr>
@@ -3076,11 +3283,11 @@
       </w:tr>
       <w:tr>
         <w:trPr>
-          <w:cnfStyle w:val="000000100000"/>
+          <w:cnfStyle w:val="000000100000" w:firstRow="0" w:lastRow="0" w:firstColumn="0" w:lastColumn="0" w:oddVBand="0" w:evenVBand="0" w:oddHBand="1" w:evenHBand="0" w:firstRowFirstColumn="0" w:firstRowLastColumn="0" w:lastRowFirstColumn="0" w:lastRowLastColumn="0"/>
         </w:trPr>
         <w:tc>
           <w:tcPr>
-            <w:cnfStyle w:val="001000000000"/>
+            <w:cnfStyle w:val="001000000000" w:firstRow="0" w:lastRow="0" w:firstColumn="1" w:lastColumn="0" w:oddVBand="0" w:evenVBand="0" w:oddHBand="0" w:evenHBand="0" w:firstRowFirstColumn="0" w:firstRowLastColumn="0" w:lastRowFirstColumn="0" w:lastRowLastColumn="0"/>
             <w:tcW w:w="2235" w:type="dxa"/>
           </w:tcPr>
           <w:p>
@@ -3099,21 +3306,29 @@
           </w:tcPr>
           <w:p>
             <w:pPr>
-              <w:cnfStyle w:val="000000100000"/>
-            </w:pPr>
-            <w:r>
-              <w:rPr>
-                <w:rFonts w:hint="eastAsia"/>
-              </w:rPr>
-              <w:t>Click the item name coloumn</w:t>
-            </w:r>
-          </w:p>
-        </w:tc>
-      </w:tr>
-      <w:tr>
-        <w:tc>
-          <w:tcPr>
-            <w:cnfStyle w:val="001000000000"/>
+              <w:cnfStyle w:val="000000100000" w:firstRow="0" w:lastRow="0" w:firstColumn="0" w:lastColumn="0" w:oddVBand="0" w:evenVBand="0" w:oddHBand="1" w:evenHBand="0" w:firstRowFirstColumn="0" w:firstRowLastColumn="0" w:lastRowFirstColumn="0" w:lastRowLastColumn="0"/>
+            </w:pPr>
+            <w:r>
+              <w:rPr>
+                <w:rFonts w:hint="eastAsia"/>
+              </w:rPr>
+              <w:t xml:space="preserve">Click the item name </w:t>
+            </w:r>
+            <w:proofErr w:type="spellStart"/>
+            <w:r>
+              <w:rPr>
+                <w:rFonts w:hint="eastAsia"/>
+              </w:rPr>
+              <w:t>coloumn</w:t>
+            </w:r>
+            <w:proofErr w:type="spellEnd"/>
+          </w:p>
+        </w:tc>
+      </w:tr>
+      <w:tr>
+        <w:tc>
+          <w:tcPr>
+            <w:cnfStyle w:val="001000000000" w:firstRow="0" w:lastRow="0" w:firstColumn="1" w:lastColumn="0" w:oddVBand="0" w:evenVBand="0" w:oddHBand="0" w:evenHBand="0" w:firstRowFirstColumn="0" w:firstRowLastColumn="0" w:lastRowFirstColumn="0" w:lastRowLastColumn="0"/>
             <w:tcW w:w="2235" w:type="dxa"/>
           </w:tcPr>
           <w:p>
@@ -3131,7 +3346,7 @@
           </w:tcPr>
           <w:p>
             <w:pPr>
-              <w:cnfStyle w:val="000000000000"/>
+              <w:cnfStyle w:val="000000000000" w:firstRow="0" w:lastRow="0" w:firstColumn="0" w:lastColumn="0" w:oddVBand="0" w:evenVBand="0" w:oddHBand="0" w:evenHBand="0" w:firstRowFirstColumn="0" w:firstRowLastColumn="0" w:lastRowFirstColumn="0" w:lastRowLastColumn="0"/>
             </w:pPr>
             <w:r>
               <w:rPr>
@@ -3144,11 +3359,11 @@
       </w:tr>
       <w:tr>
         <w:trPr>
-          <w:cnfStyle w:val="000000100000"/>
+          <w:cnfStyle w:val="000000100000" w:firstRow="0" w:lastRow="0" w:firstColumn="0" w:lastColumn="0" w:oddVBand="0" w:evenVBand="0" w:oddHBand="1" w:evenHBand="0" w:firstRowFirstColumn="0" w:firstRowLastColumn="0" w:lastRowFirstColumn="0" w:lastRowLastColumn="0"/>
         </w:trPr>
         <w:tc>
           <w:tcPr>
-            <w:cnfStyle w:val="001000000000"/>
+            <w:cnfStyle w:val="001000000000" w:firstRow="0" w:lastRow="0" w:firstColumn="1" w:lastColumn="0" w:oddVBand="0" w:evenVBand="0" w:oddHBand="0" w:evenHBand="0" w:firstRowFirstColumn="0" w:firstRowLastColumn="0" w:lastRowFirstColumn="0" w:lastRowLastColumn="0"/>
             <w:tcW w:w="2235" w:type="dxa"/>
           </w:tcPr>
           <w:p>
@@ -3166,15 +3381,15 @@
           </w:tcPr>
           <w:p>
             <w:pPr>
-              <w:cnfStyle w:val="000000100000"/>
-            </w:pPr>
-          </w:p>
-        </w:tc>
-      </w:tr>
-      <w:tr>
-        <w:tc>
-          <w:tcPr>
-            <w:cnfStyle w:val="001000000000"/>
+              <w:cnfStyle w:val="000000100000" w:firstRow="0" w:lastRow="0" w:firstColumn="0" w:lastColumn="0" w:oddVBand="0" w:evenVBand="0" w:oddHBand="1" w:evenHBand="0" w:firstRowFirstColumn="0" w:firstRowLastColumn="0" w:lastRowFirstColumn="0" w:lastRowLastColumn="0"/>
+            </w:pPr>
+          </w:p>
+        </w:tc>
+      </w:tr>
+      <w:tr>
+        <w:tc>
+          <w:tcPr>
+            <w:cnfStyle w:val="001000000000" w:firstRow="0" w:lastRow="0" w:firstColumn="1" w:lastColumn="0" w:oddVBand="0" w:evenVBand="0" w:oddHBand="0" w:evenHBand="0" w:firstRowFirstColumn="0" w:firstRowLastColumn="0" w:lastRowFirstColumn="0" w:lastRowLastColumn="0"/>
             <w:tcW w:w="2235" w:type="dxa"/>
           </w:tcPr>
           <w:p>
@@ -3192,18 +3407,18 @@
           </w:tcPr>
           <w:p>
             <w:pPr>
-              <w:cnfStyle w:val="000000000000"/>
+              <w:cnfStyle w:val="000000000000" w:firstRow="0" w:lastRow="0" w:firstColumn="0" w:lastColumn="0" w:oddVBand="0" w:evenVBand="0" w:oddHBand="0" w:evenHBand="0" w:firstRowFirstColumn="0" w:firstRowLastColumn="0" w:lastRowFirstColumn="0" w:lastRowLastColumn="0"/>
             </w:pPr>
           </w:p>
         </w:tc>
       </w:tr>
       <w:tr>
         <w:trPr>
-          <w:cnfStyle w:val="000000100000"/>
+          <w:cnfStyle w:val="000000100000" w:firstRow="0" w:lastRow="0" w:firstColumn="0" w:lastColumn="0" w:oddVBand="0" w:evenVBand="0" w:oddHBand="1" w:evenHBand="0" w:firstRowFirstColumn="0" w:firstRowLastColumn="0" w:lastRowFirstColumn="0" w:lastRowLastColumn="0"/>
         </w:trPr>
         <w:tc>
           <w:tcPr>
-            <w:cnfStyle w:val="001000000000"/>
+            <w:cnfStyle w:val="001000000000" w:firstRow="0" w:lastRow="0" w:firstColumn="1" w:lastColumn="0" w:oddVBand="0" w:evenVBand="0" w:oddHBand="0" w:evenHBand="0" w:firstRowFirstColumn="0" w:firstRowLastColumn="0" w:lastRowFirstColumn="0" w:lastRowLastColumn="0"/>
             <w:tcW w:w="2235" w:type="dxa"/>
           </w:tcPr>
           <w:p>
@@ -3221,15 +3436,15 @@
           </w:tcPr>
           <w:p>
             <w:pPr>
-              <w:cnfStyle w:val="000000100000"/>
-            </w:pPr>
-          </w:p>
-        </w:tc>
-      </w:tr>
-      <w:tr>
-        <w:tc>
-          <w:tcPr>
-            <w:cnfStyle w:val="001000000000"/>
+              <w:cnfStyle w:val="000000100000" w:firstRow="0" w:lastRow="0" w:firstColumn="0" w:lastColumn="0" w:oddVBand="0" w:evenVBand="0" w:oddHBand="1" w:evenHBand="0" w:firstRowFirstColumn="0" w:firstRowLastColumn="0" w:lastRowFirstColumn="0" w:lastRowLastColumn="0"/>
+            </w:pPr>
+          </w:p>
+        </w:tc>
+      </w:tr>
+      <w:tr>
+        <w:tc>
+          <w:tcPr>
+            <w:cnfStyle w:val="001000000000" w:firstRow="0" w:lastRow="0" w:firstColumn="1" w:lastColumn="0" w:oddVBand="0" w:evenVBand="0" w:oddHBand="0" w:evenHBand="0" w:firstRowFirstColumn="0" w:firstRowLastColumn="0" w:lastRowFirstColumn="0" w:lastRowLastColumn="0"/>
             <w:tcW w:w="2235" w:type="dxa"/>
           </w:tcPr>
           <w:p>
@@ -3247,18 +3462,18 @@
           </w:tcPr>
           <w:p>
             <w:pPr>
-              <w:cnfStyle w:val="000000000000"/>
+              <w:cnfStyle w:val="000000000000" w:firstRow="0" w:lastRow="0" w:firstColumn="0" w:lastColumn="0" w:oddVBand="0" w:evenVBand="0" w:oddHBand="0" w:evenHBand="0" w:firstRowFirstColumn="0" w:firstRowLastColumn="0" w:lastRowFirstColumn="0" w:lastRowLastColumn="0"/>
             </w:pPr>
           </w:p>
         </w:tc>
       </w:tr>
       <w:tr>
         <w:trPr>
-          <w:cnfStyle w:val="000000100000"/>
+          <w:cnfStyle w:val="000000100000" w:firstRow="0" w:lastRow="0" w:firstColumn="0" w:lastColumn="0" w:oddVBand="0" w:evenVBand="0" w:oddHBand="1" w:evenHBand="0" w:firstRowFirstColumn="0" w:firstRowLastColumn="0" w:lastRowFirstColumn="0" w:lastRowLastColumn="0"/>
         </w:trPr>
         <w:tc>
           <w:tcPr>
-            <w:cnfStyle w:val="001000000000"/>
+            <w:cnfStyle w:val="001000000000" w:firstRow="0" w:lastRow="0" w:firstColumn="1" w:lastColumn="0" w:oddVBand="0" w:evenVBand="0" w:oddHBand="0" w:evenHBand="0" w:firstRowFirstColumn="0" w:firstRowLastColumn="0" w:lastRowFirstColumn="0" w:lastRowLastColumn="0"/>
             <w:tcW w:w="2235" w:type="dxa"/>
           </w:tcPr>
           <w:p>
@@ -3276,19 +3491,13 @@
           </w:tcPr>
           <w:p>
             <w:pPr>
-              <w:cnfStyle w:val="000000100000"/>
+              <w:cnfStyle w:val="000000100000" w:firstRow="0" w:lastRow="0" w:firstColumn="0" w:lastColumn="0" w:oddVBand="0" w:evenVBand="0" w:oddHBand="1" w:evenHBand="0" w:firstRowFirstColumn="0" w:firstRowLastColumn="0" w:lastRowFirstColumn="0" w:lastRowLastColumn="0"/>
             </w:pPr>
           </w:p>
         </w:tc>
       </w:tr>
     </w:tbl>
-    <w:p>
-      <w:pPr>
-        <w:rPr>
-          <w:rFonts w:hint="eastAsia"/>
-        </w:rPr>
-      </w:pPr>
-    </w:p>
+    <w:p/>
     <w:p/>
     <w:sectPr>
       <w:pgSz w:w="11906" w:h="16838"/>
@@ -3301,7 +3510,7 @@
 </file>
 
 <file path=word/numbering.xml><?xml version="1.0" encoding="utf-8"?>
-<w:numbering xmlns:ve="http://schemas.openxmlformats.org/markup-compatibility/2006" xmlns:o="urn:schemas-microsoft-com:office:office" xmlns:r="http://schemas.openxmlformats.org/officeDocument/2006/relationships" xmlns:m="http://schemas.openxmlformats.org/officeDocument/2006/math" xmlns:v="urn:schemas-microsoft-com:vml" xmlns:wp="http://schemas.openxmlformats.org/drawingml/2006/wordprocessingDrawing" xmlns:w10="urn:schemas-microsoft-com:office:word" xmlns:w="http://schemas.openxmlformats.org/wordprocessingml/2006/main" xmlns:wne="http://schemas.microsoft.com/office/word/2006/wordml">
+<w:numbering xmlns:wpc="http://schemas.microsoft.com/office/word/2010/wordprocessingCanvas" xmlns:mo="http://schemas.microsoft.com/office/mac/office/2008/main" xmlns:mc="http://schemas.openxmlformats.org/markup-compatibility/2006" xmlns:mv="urn:schemas-microsoft-com:mac:vml" xmlns:o="urn:schemas-microsoft-com:office:office" xmlns:r="http://schemas.openxmlformats.org/officeDocument/2006/relationships" xmlns:m="http://schemas.openxmlformats.org/officeDocument/2006/math" xmlns:v="urn:schemas-microsoft-com:vml" xmlns:wp14="http://schemas.microsoft.com/office/word/2010/wordprocessingDrawing" xmlns:wp="http://schemas.openxmlformats.org/drawingml/2006/wordprocessingDrawing" xmlns:w10="urn:schemas-microsoft-com:office:word" xmlns:w="http://schemas.openxmlformats.org/wordprocessingml/2006/main" xmlns:w14="http://schemas.microsoft.com/office/word/2010/wordml" xmlns:wpg="http://schemas.microsoft.com/office/word/2010/wordprocessingGroup" xmlns:wpi="http://schemas.microsoft.com/office/word/2010/wordprocessingInk" xmlns:wne="http://schemas.microsoft.com/office/word/2006/wordml" xmlns:wps="http://schemas.microsoft.com/office/word/2010/wordprocessingShape" mc:Ignorable="w14 wp14">
   <w:abstractNum w:abstractNumId="0">
     <w:nsid w:val="14913216"/>
     <w:multiLevelType w:val="hybridMultilevel"/>
@@ -4410,7 +4619,7 @@
 </file>
 
 <file path=word/styles.xml><?xml version="1.0" encoding="utf-8"?>
-<w:styles xmlns:r="http://schemas.openxmlformats.org/officeDocument/2006/relationships" xmlns:w="http://schemas.openxmlformats.org/wordprocessingml/2006/main">
+<w:styles xmlns:mc="http://schemas.openxmlformats.org/markup-compatibility/2006" xmlns:r="http://schemas.openxmlformats.org/officeDocument/2006/relationships" xmlns:w="http://schemas.openxmlformats.org/wordprocessingml/2006/main" xmlns:w14="http://schemas.microsoft.com/office/word/2010/wordml" mc:Ignorable="w14">
   <w:docDefaults>
     <w:rPrDefault>
       <w:rPr>
@@ -4423,7 +4632,7 @@
     </w:rPrDefault>
     <w:pPrDefault/>
   </w:docDefaults>
-  <w:latentStyles w:defLockedState="0" w:defUIPriority="99" w:defSemiHidden="1" w:defUnhideWhenUsed="1" w:defQFormat="0" w:count="267">
+  <w:latentStyles w:defLockedState="0" w:defUIPriority="99" w:defSemiHidden="1" w:defUnhideWhenUsed="1" w:defQFormat="0" w:count="276">
     <w:lsdException w:name="Normal" w:semiHidden="0" w:uiPriority="0" w:unhideWhenUsed="0" w:qFormat="1"/>
     <w:lsdException w:name="heading 1" w:semiHidden="0" w:uiPriority="9" w:unhideWhenUsed="0" w:qFormat="1"/>
     <w:lsdException w:name="heading 2" w:uiPriority="9" w:qFormat="1"/>
@@ -4603,7 +4812,6 @@
     <w:uiPriority w:val="99"/>
     <w:semiHidden/>
     <w:unhideWhenUsed/>
-    <w:qFormat/>
     <w:tblPr>
       <w:tblInd w:w="0" w:type="dxa"/>
       <w:tblCellMar>
@@ -4839,6 +5047,192 @@
       <w:color w:val="800080" w:themeColor="followedHyperlink"/>
       <w:u w:val="single"/>
     </w:rPr>
+  </w:style>
+</w:styles>
+</file>
+
+<file path=word/stylesWithEffects.xml><?xml version="1.0" encoding="utf-8"?>
+<w:styles xmlns:wpc="http://schemas.microsoft.com/office/word/2010/wordprocessingCanvas" xmlns:mo="http://schemas.microsoft.com/office/mac/office/2008/main" xmlns:mc="http://schemas.openxmlformats.org/markup-compatibility/2006" xmlns:mv="urn:schemas-microsoft-com:mac:vml" xmlns:o="urn:schemas-microsoft-com:office:office" xmlns:r="http://schemas.openxmlformats.org/officeDocument/2006/relationships" xmlns:m="http://schemas.openxmlformats.org/officeDocument/2006/math" xmlns:v="urn:schemas-microsoft-com:vml" xmlns:wp14="http://schemas.microsoft.com/office/word/2010/wordprocessingDrawing" xmlns:wp="http://schemas.openxmlformats.org/drawingml/2006/wordprocessingDrawing" xmlns:w10="urn:schemas-microsoft-com:office:word" xmlns:w="http://schemas.openxmlformats.org/wordprocessingml/2006/main" xmlns:w14="http://schemas.microsoft.com/office/word/2010/wordml" xmlns:wpg="http://schemas.microsoft.com/office/word/2010/wordprocessingGroup" xmlns:wpi="http://schemas.microsoft.com/office/word/2010/wordprocessingInk" xmlns:wne="http://schemas.microsoft.com/office/word/2006/wordml" xmlns:wps="http://schemas.microsoft.com/office/word/2010/wordprocessingShape" mc:Ignorable="w14 wp14">
+  <w:docDefaults>
+    <w:rPrDefault>
+      <w:rPr>
+        <w:rFonts w:asciiTheme="minorHAnsi" w:eastAsiaTheme="minorEastAsia" w:hAnsiTheme="minorHAnsi" w:cstheme="minorBidi"/>
+        <w:sz w:val="24"/>
+        <w:szCs w:val="24"/>
+        <w:lang w:val="en-US" w:eastAsia="ja-JP" w:bidi="ar-SA"/>
+      </w:rPr>
+    </w:rPrDefault>
+    <w:pPrDefault/>
+  </w:docDefaults>
+  <w:latentStyles w:defLockedState="0" w:defUIPriority="99" w:defSemiHidden="1" w:defUnhideWhenUsed="1" w:defQFormat="0" w:count="276">
+    <w:lsdException w:name="Normal" w:semiHidden="0" w:uiPriority="0" w:unhideWhenUsed="0" w:qFormat="1"/>
+    <w:lsdException w:name="heading 1" w:semiHidden="0" w:uiPriority="9" w:unhideWhenUsed="0" w:qFormat="1"/>
+    <w:lsdException w:name="heading 2" w:uiPriority="9" w:qFormat="1"/>
+    <w:lsdException w:name="heading 3" w:uiPriority="9" w:qFormat="1"/>
+    <w:lsdException w:name="heading 4" w:uiPriority="9" w:qFormat="1"/>
+    <w:lsdException w:name="heading 5" w:uiPriority="9" w:qFormat="1"/>
+    <w:lsdException w:name="heading 6" w:uiPriority="9" w:qFormat="1"/>
+    <w:lsdException w:name="heading 7" w:uiPriority="9" w:qFormat="1"/>
+    <w:lsdException w:name="heading 8" w:uiPriority="9" w:qFormat="1"/>
+    <w:lsdException w:name="heading 9" w:uiPriority="9" w:qFormat="1"/>
+    <w:lsdException w:name="toc 1" w:uiPriority="39"/>
+    <w:lsdException w:name="toc 2" w:uiPriority="39"/>
+    <w:lsdException w:name="toc 3" w:uiPriority="39"/>
+    <w:lsdException w:name="toc 4" w:uiPriority="39"/>
+    <w:lsdException w:name="toc 5" w:uiPriority="39"/>
+    <w:lsdException w:name="toc 6" w:uiPriority="39"/>
+    <w:lsdException w:name="toc 7" w:uiPriority="39"/>
+    <w:lsdException w:name="toc 8" w:uiPriority="39"/>
+    <w:lsdException w:name="toc 9" w:uiPriority="39"/>
+    <w:lsdException w:name="caption" w:uiPriority="35" w:qFormat="1"/>
+    <w:lsdException w:name="Title" w:semiHidden="0" w:uiPriority="10" w:unhideWhenUsed="0" w:qFormat="1"/>
+    <w:lsdException w:name="Default Paragraph Font" w:uiPriority="1"/>
+    <w:lsdException w:name="Subtitle" w:semiHidden="0" w:uiPriority="11" w:unhideWhenUsed="0" w:qFormat="1"/>
+    <w:lsdException w:name="Strong" w:semiHidden="0" w:uiPriority="22" w:unhideWhenUsed="0" w:qFormat="1"/>
+    <w:lsdException w:name="Emphasis" w:semiHidden="0" w:uiPriority="20" w:unhideWhenUsed="0" w:qFormat="1"/>
+    <w:lsdException w:name="Table Grid" w:semiHidden="0" w:uiPriority="59" w:unhideWhenUsed="0"/>
+    <w:lsdException w:name="Placeholder Text" w:unhideWhenUsed="0"/>
+    <w:lsdException w:name="No Spacing" w:semiHidden="0" w:uiPriority="1" w:unhideWhenUsed="0" w:qFormat="1"/>
+    <w:lsdException w:name="Light Shading" w:semiHidden="0" w:uiPriority="60" w:unhideWhenUsed="0"/>
+    <w:lsdException w:name="Light List" w:semiHidden="0" w:uiPriority="61" w:unhideWhenUsed="0"/>
+    <w:lsdException w:name="Light Grid" w:semiHidden="0" w:uiPriority="62" w:unhideWhenUsed="0"/>
+    <w:lsdException w:name="Medium Shading 1" w:semiHidden="0" w:uiPriority="63" w:unhideWhenUsed="0"/>
+    <w:lsdException w:name="Medium Shading 2" w:semiHidden="0" w:uiPriority="64" w:unhideWhenUsed="0"/>
+    <w:lsdException w:name="Medium List 1" w:semiHidden="0" w:uiPriority="65" w:unhideWhenUsed="0"/>
+    <w:lsdException w:name="Medium List 2" w:semiHidden="0" w:uiPriority="66" w:unhideWhenUsed="0"/>
+    <w:lsdException w:name="Medium Grid 1" w:semiHidden="0" w:uiPriority="67" w:unhideWhenUsed="0"/>
+    <w:lsdException w:name="Medium Grid 2" w:semiHidden="0" w:uiPriority="68" w:unhideWhenUsed="0"/>
+    <w:lsdException w:name="Medium Grid 3" w:semiHidden="0" w:uiPriority="69" w:unhideWhenUsed="0"/>
+    <w:lsdException w:name="Dark List" w:semiHidden="0" w:uiPriority="70" w:unhideWhenUsed="0"/>
+    <w:lsdException w:name="Colorful Shading" w:semiHidden="0" w:uiPriority="71" w:unhideWhenUsed="0"/>
+    <w:lsdException w:name="Colorful List" w:semiHidden="0" w:uiPriority="72" w:unhideWhenUsed="0"/>
+    <w:lsdException w:name="Colorful Grid" w:semiHidden="0" w:uiPriority="73" w:unhideWhenUsed="0"/>
+    <w:lsdException w:name="Light Shading Accent 1" w:semiHidden="0" w:uiPriority="60" w:unhideWhenUsed="0"/>
+    <w:lsdException w:name="Light List Accent 1" w:semiHidden="0" w:uiPriority="61" w:unhideWhenUsed="0"/>
+    <w:lsdException w:name="Light Grid Accent 1" w:semiHidden="0" w:uiPriority="62" w:unhideWhenUsed="0"/>
+    <w:lsdException w:name="Medium Shading 1 Accent 1" w:semiHidden="0" w:uiPriority="63" w:unhideWhenUsed="0"/>
+    <w:lsdException w:name="Medium Shading 2 Accent 1" w:semiHidden="0" w:uiPriority="64" w:unhideWhenUsed="0"/>
+    <w:lsdException w:name="Medium List 1 Accent 1" w:semiHidden="0" w:uiPriority="65" w:unhideWhenUsed="0"/>
+    <w:lsdException w:name="Revision" w:unhideWhenUsed="0"/>
+    <w:lsdException w:name="List Paragraph" w:semiHidden="0" w:uiPriority="34" w:unhideWhenUsed="0" w:qFormat="1"/>
+    <w:lsdException w:name="Quote" w:semiHidden="0" w:uiPriority="29" w:unhideWhenUsed="0" w:qFormat="1"/>
+    <w:lsdException w:name="Intense Quote" w:semiHidden="0" w:uiPriority="30" w:unhideWhenUsed="0" w:qFormat="1"/>
+    <w:lsdException w:name="Medium List 2 Accent 1" w:semiHidden="0" w:uiPriority="66" w:unhideWhenUsed="0"/>
+    <w:lsdException w:name="Medium Grid 1 Accent 1" w:semiHidden="0" w:uiPriority="67" w:unhideWhenUsed="0"/>
+    <w:lsdException w:name="Medium Grid 2 Accent 1" w:semiHidden="0" w:uiPriority="68" w:unhideWhenUsed="0"/>
+    <w:lsdException w:name="Medium Grid 3 Accent 1" w:semiHidden="0" w:uiPriority="69" w:unhideWhenUsed="0"/>
+    <w:lsdException w:name="Dark List Accent 1" w:semiHidden="0" w:uiPriority="70" w:unhideWhenUsed="0"/>
+    <w:lsdException w:name="Colorful Shading Accent 1" w:semiHidden="0" w:uiPriority="71" w:unhideWhenUsed="0"/>
+    <w:lsdException w:name="Colorful List Accent 1" w:semiHidden="0" w:uiPriority="72" w:unhideWhenUsed="0"/>
+    <w:lsdException w:name="Colorful Grid Accent 1" w:semiHidden="0" w:uiPriority="73" w:unhideWhenUsed="0"/>
+    <w:lsdException w:name="Light Shading Accent 2" w:semiHidden="0" w:uiPriority="60" w:unhideWhenUsed="0"/>
+    <w:lsdException w:name="Light List Accent 2" w:semiHidden="0" w:uiPriority="61" w:unhideWhenUsed="0"/>
+    <w:lsdException w:name="Light Grid Accent 2" w:semiHidden="0" w:uiPriority="62" w:unhideWhenUsed="0"/>
+    <w:lsdException w:name="Medium Shading 1 Accent 2" w:semiHidden="0" w:uiPriority="63" w:unhideWhenUsed="0"/>
+    <w:lsdException w:name="Medium Shading 2 Accent 2" w:semiHidden="0" w:uiPriority="64" w:unhideWhenUsed="0"/>
+    <w:lsdException w:name="Medium List 1 Accent 2" w:semiHidden="0" w:uiPriority="65" w:unhideWhenUsed="0"/>
+    <w:lsdException w:name="Medium List 2 Accent 2" w:semiHidden="0" w:uiPriority="66" w:unhideWhenUsed="0"/>
+    <w:lsdException w:name="Medium Grid 1 Accent 2" w:semiHidden="0" w:uiPriority="67" w:unhideWhenUsed="0"/>
+    <w:lsdException w:name="Medium Grid 2 Accent 2" w:semiHidden="0" w:uiPriority="68" w:unhideWhenUsed="0"/>
+    <w:lsdException w:name="Medium Grid 3 Accent 2" w:semiHidden="0" w:uiPriority="69" w:unhideWhenUsed="0"/>
+    <w:lsdException w:name="Dark List Accent 2" w:semiHidden="0" w:uiPriority="70" w:unhideWhenUsed="0"/>
+    <w:lsdException w:name="Colorful Shading Accent 2" w:semiHidden="0" w:uiPriority="71" w:unhideWhenUsed="0"/>
+    <w:lsdException w:name="Colorful List Accent 2" w:semiHidden="0" w:uiPriority="72" w:unhideWhenUsed="0"/>
+    <w:lsdException w:name="Colorful Grid Accent 2" w:semiHidden="0" w:uiPriority="73" w:unhideWhenUsed="0"/>
+    <w:lsdException w:name="Light Shading Accent 3" w:semiHidden="0" w:uiPriority="60" w:unhideWhenUsed="0"/>
+    <w:lsdException w:name="Light List Accent 3" w:semiHidden="0" w:uiPriority="61" w:unhideWhenUsed="0"/>
+    <w:lsdException w:name="Light Grid Accent 3" w:semiHidden="0" w:uiPriority="62" w:unhideWhenUsed="0"/>
+    <w:lsdException w:name="Medium Shading 1 Accent 3" w:semiHidden="0" w:uiPriority="63" w:unhideWhenUsed="0"/>
+    <w:lsdException w:name="Medium Shading 2 Accent 3" w:semiHidden="0" w:uiPriority="64" w:unhideWhenUsed="0"/>
+    <w:lsdException w:name="Medium List 1 Accent 3" w:semiHidden="0" w:uiPriority="65" w:unhideWhenUsed="0"/>
+    <w:lsdException w:name="Medium List 2 Accent 3" w:semiHidden="0" w:uiPriority="66" w:unhideWhenUsed="0"/>
+    <w:lsdException w:name="Medium Grid 1 Accent 3" w:semiHidden="0" w:uiPriority="67" w:unhideWhenUsed="0"/>
+    <w:lsdException w:name="Medium Grid 2 Accent 3" w:semiHidden="0" w:uiPriority="68" w:unhideWhenUsed="0"/>
+    <w:lsdException w:name="Medium Grid 3 Accent 3" w:semiHidden="0" w:uiPriority="69" w:unhideWhenUsed="0"/>
+    <w:lsdException w:name="Dark List Accent 3" w:semiHidden="0" w:uiPriority="70" w:unhideWhenUsed="0"/>
+    <w:lsdException w:name="Colorful Shading Accent 3" w:semiHidden="0" w:uiPriority="71" w:unhideWhenUsed="0"/>
+    <w:lsdException w:name="Colorful List Accent 3" w:semiHidden="0" w:uiPriority="72" w:unhideWhenUsed="0"/>
+    <w:lsdException w:name="Colorful Grid Accent 3" w:semiHidden="0" w:uiPriority="73" w:unhideWhenUsed="0"/>
+    <w:lsdException w:name="Light Shading Accent 4" w:semiHidden="0" w:uiPriority="60" w:unhideWhenUsed="0"/>
+    <w:lsdException w:name="Light List Accent 4" w:semiHidden="0" w:uiPriority="61" w:unhideWhenUsed="0"/>
+    <w:lsdException w:name="Light Grid Accent 4" w:semiHidden="0" w:uiPriority="62" w:unhideWhenUsed="0"/>
+    <w:lsdException w:name="Medium Shading 1 Accent 4" w:semiHidden="0" w:uiPriority="63" w:unhideWhenUsed="0"/>
+    <w:lsdException w:name="Medium Shading 2 Accent 4" w:semiHidden="0" w:uiPriority="64" w:unhideWhenUsed="0"/>
+    <w:lsdException w:name="Medium List 1 Accent 4" w:semiHidden="0" w:uiPriority="65" w:unhideWhenUsed="0"/>
+    <w:lsdException w:name="Medium List 2 Accent 4" w:semiHidden="0" w:uiPriority="66" w:unhideWhenUsed="0"/>
+    <w:lsdException w:name="Medium Grid 1 Accent 4" w:semiHidden="0" w:uiPriority="67" w:unhideWhenUsed="0"/>
+    <w:lsdException w:name="Medium Grid 2 Accent 4" w:semiHidden="0" w:uiPriority="68" w:unhideWhenUsed="0"/>
+    <w:lsdException w:name="Medium Grid 3 Accent 4" w:semiHidden="0" w:uiPriority="69" w:unhideWhenUsed="0"/>
+    <w:lsdException w:name="Dark List Accent 4" w:semiHidden="0" w:uiPriority="70" w:unhideWhenUsed="0"/>
+    <w:lsdException w:name="Colorful Shading Accent 4" w:semiHidden="0" w:uiPriority="71" w:unhideWhenUsed="0"/>
+    <w:lsdException w:name="Colorful List Accent 4" w:semiHidden="0" w:uiPriority="72" w:unhideWhenUsed="0"/>
+    <w:lsdException w:name="Colorful Grid Accent 4" w:semiHidden="0" w:uiPriority="73" w:unhideWhenUsed="0"/>
+    <w:lsdException w:name="Light Shading Accent 5" w:semiHidden="0" w:uiPriority="60" w:unhideWhenUsed="0"/>
+    <w:lsdException w:name="Light List Accent 5" w:semiHidden="0" w:uiPriority="61" w:unhideWhenUsed="0"/>
+    <w:lsdException w:name="Light Grid Accent 5" w:semiHidden="0" w:uiPriority="62" w:unhideWhenUsed="0"/>
+    <w:lsdException w:name="Medium Shading 1 Accent 5" w:semiHidden="0" w:uiPriority="63" w:unhideWhenUsed="0"/>
+    <w:lsdException w:name="Medium Shading 2 Accent 5" w:semiHidden="0" w:uiPriority="64" w:unhideWhenUsed="0"/>
+    <w:lsdException w:name="Medium List 1 Accent 5" w:semiHidden="0" w:uiPriority="65" w:unhideWhenUsed="0"/>
+    <w:lsdException w:name="Medium List 2 Accent 5" w:semiHidden="0" w:uiPriority="66" w:unhideWhenUsed="0"/>
+    <w:lsdException w:name="Medium Grid 1 Accent 5" w:semiHidden="0" w:uiPriority="67" w:unhideWhenUsed="0"/>
+    <w:lsdException w:name="Medium Grid 2 Accent 5" w:semiHidden="0" w:uiPriority="68" w:unhideWhenUsed="0"/>
+    <w:lsdException w:name="Medium Grid 3 Accent 5" w:semiHidden="0" w:uiPriority="69" w:unhideWhenUsed="0"/>
+    <w:lsdException w:name="Dark List Accent 5" w:semiHidden="0" w:uiPriority="70" w:unhideWhenUsed="0"/>
+    <w:lsdException w:name="Colorful Shading Accent 5" w:semiHidden="0" w:uiPriority="71" w:unhideWhenUsed="0"/>
+    <w:lsdException w:name="Colorful List Accent 5" w:semiHidden="0" w:uiPriority="72" w:unhideWhenUsed="0"/>
+    <w:lsdException w:name="Colorful Grid Accent 5" w:semiHidden="0" w:uiPriority="73" w:unhideWhenUsed="0"/>
+    <w:lsdException w:name="Light Shading Accent 6" w:semiHidden="0" w:uiPriority="60" w:unhideWhenUsed="0"/>
+    <w:lsdException w:name="Light List Accent 6" w:semiHidden="0" w:uiPriority="61" w:unhideWhenUsed="0"/>
+    <w:lsdException w:name="Light Grid Accent 6" w:semiHidden="0" w:uiPriority="62" w:unhideWhenUsed="0"/>
+    <w:lsdException w:name="Medium Shading 1 Accent 6" w:semiHidden="0" w:uiPriority="63" w:unhideWhenUsed="0"/>
+    <w:lsdException w:name="Medium Shading 2 Accent 6" w:semiHidden="0" w:uiPriority="64" w:unhideWhenUsed="0"/>
+    <w:lsdException w:name="Medium List 1 Accent 6" w:semiHidden="0" w:uiPriority="65" w:unhideWhenUsed="0"/>
+    <w:lsdException w:name="Medium List 2 Accent 6" w:semiHidden="0" w:uiPriority="66" w:unhideWhenUsed="0"/>
+    <w:lsdException w:name="Medium Grid 1 Accent 6" w:semiHidden="0" w:uiPriority="67" w:unhideWhenUsed="0"/>
+    <w:lsdException w:name="Medium Grid 2 Accent 6" w:semiHidden="0" w:uiPriority="68" w:unhideWhenUsed="0"/>
+    <w:lsdException w:name="Medium Grid 3 Accent 6" w:semiHidden="0" w:uiPriority="69" w:unhideWhenUsed="0"/>
+    <w:lsdException w:name="Dark List Accent 6" w:semiHidden="0" w:uiPriority="70" w:unhideWhenUsed="0"/>
+    <w:lsdException w:name="Colorful Shading Accent 6" w:semiHidden="0" w:uiPriority="71" w:unhideWhenUsed="0"/>
+    <w:lsdException w:name="Colorful List Accent 6" w:semiHidden="0" w:uiPriority="72" w:unhideWhenUsed="0"/>
+    <w:lsdException w:name="Colorful Grid Accent 6" w:semiHidden="0" w:uiPriority="73" w:unhideWhenUsed="0"/>
+    <w:lsdException w:name="Subtle Emphasis" w:semiHidden="0" w:uiPriority="19" w:unhideWhenUsed="0" w:qFormat="1"/>
+    <w:lsdException w:name="Intense Emphasis" w:semiHidden="0" w:uiPriority="21" w:unhideWhenUsed="0" w:qFormat="1"/>
+    <w:lsdException w:name="Subtle Reference" w:semiHidden="0" w:uiPriority="31" w:unhideWhenUsed="0" w:qFormat="1"/>
+    <w:lsdException w:name="Intense Reference" w:semiHidden="0" w:uiPriority="32" w:unhideWhenUsed="0" w:qFormat="1"/>
+    <w:lsdException w:name="Book Title" w:semiHidden="0" w:uiPriority="33" w:unhideWhenUsed="0" w:qFormat="1"/>
+    <w:lsdException w:name="Bibliography" w:uiPriority="37"/>
+    <w:lsdException w:name="TOC Heading" w:uiPriority="39" w:qFormat="1"/>
+  </w:latentStyles>
+  <w:style w:type="paragraph" w:default="1" w:styleId="Normal">
+    <w:name w:val="Normal"/>
+    <w:qFormat/>
+  </w:style>
+  <w:style w:type="character" w:default="1" w:styleId="DefaultParagraphFont">
+    <w:name w:val="Default Paragraph Font"/>
+    <w:uiPriority w:val="1"/>
+    <w:semiHidden/>
+    <w:unhideWhenUsed/>
+  </w:style>
+  <w:style w:type="table" w:default="1" w:styleId="TableNormal">
+    <w:name w:val="Normal Table"/>
+    <w:uiPriority w:val="99"/>
+    <w:semiHidden/>
+    <w:unhideWhenUsed/>
+    <w:tblPr>
+      <w:tblInd w:w="0" w:type="dxa"/>
+      <w:tblCellMar>
+        <w:top w:w="0" w:type="dxa"/>
+        <w:left w:w="108" w:type="dxa"/>
+        <w:bottom w:w="0" w:type="dxa"/>
+        <w:right w:w="108" w:type="dxa"/>
+      </w:tblCellMar>
+    </w:tblPr>
+  </w:style>
+  <w:style w:type="numbering" w:default="1" w:styleId="NoList">
+    <w:name w:val="No List"/>
+    <w:uiPriority w:val="99"/>
+    <w:semiHidden/>
+    <w:unhideWhenUsed/>
   </w:style>
 </w:styles>
 </file>

</xml_diff>